<commit_message>
disseration appendix and requirements
</commit_message>
<xml_diff>
--- a/paper/masters_project_2807300c.docx
+++ b/paper/masters_project_2807300c.docx
@@ -1268,7 +1268,19 @@
       </w:pPr>
       <w:bookmarkStart w:id="5" w:name="_Toc143389591"/>
       <w:r>
-        <w:t xml:space="preserve">Since its inaugural release on November 30, 2022, ChatGPT amassed over a million subscribers within its first week. This generative AI tool dazzled many with its sophisticated ability to undertake intricate tasks, especially in the realm of ESL (English as a Second Language) education. Such </w:t>
+        <w:t xml:space="preserve">Since its inaugural release on November 30, 2022, ChatGPT amassed over a million subscribers within its first week. This generative AI tool dazzled many with its sophisticated ability to undertake intricate tasks, especially in the realm of </w:t>
+      </w:r>
+      <w:r>
+        <w:t>EFL</w:t>
+      </w:r>
+      <w:r>
+        <w:t xml:space="preserve"> (English as a </w:t>
+      </w:r>
+      <w:r>
+        <w:t xml:space="preserve">Foreign </w:t>
+      </w:r>
+      <w:r>
+        <w:t xml:space="preserve">Language) education. Such </w:t>
       </w:r>
       <w:r>
         <w:t>extraordinary abilities</w:t>
@@ -1304,7 +1316,13 @@
         <w:fldChar w:fldCharType="end"/>
       </w:r>
       <w:r>
-        <w:t xml:space="preserve">. Benefits attributed to ChatGPT in ESL encompass personalized and interactive learning, the generation of adaptive learning materials, provision of continuous </w:t>
+        <w:t xml:space="preserve">. Benefits attributed to ChatGPT in </w:t>
+      </w:r>
+      <w:r>
+        <w:t>EFL</w:t>
+      </w:r>
+      <w:r>
+        <w:t xml:space="preserve"> encompass personalized and interactive learning, the generation of adaptive learning materials, provision of continuous </w:t>
       </w:r>
       <w:r>
         <w:t xml:space="preserve">and immediate </w:t>
@@ -1414,7 +1432,13 @@
         <w:t>generating</w:t>
       </w:r>
       <w:r>
-        <w:t xml:space="preserve"> teaching materials and structuring ESL courses </w:t>
+        <w:t xml:space="preserve"> teaching materials and structuring </w:t>
+      </w:r>
+      <w:r>
+        <w:t>EFL</w:t>
+      </w:r>
+      <w:r>
+        <w:t xml:space="preserve"> courses </w:t>
       </w:r>
       <w:r>
         <w:fldChar w:fldCharType="begin"/>
@@ -1432,7 +1456,13 @@
         <w:fldChar w:fldCharType="end"/>
       </w:r>
       <w:r>
-        <w:t xml:space="preserve">. It has been established that ChatGPT is adept at detecting grammatical errors, assisting Japanese ESL students in grammar acquisition </w:t>
+        <w:t xml:space="preserve">. It has been established that ChatGPT is adept at detecting grammatical errors, assisting Japanese </w:t>
+      </w:r>
+      <w:r>
+        <w:t>EFL</w:t>
+      </w:r>
+      <w:r>
+        <w:t xml:space="preserve"> students in grammar acquisition </w:t>
       </w:r>
       <w:r>
         <w:fldChar w:fldCharType="begin"/>
@@ -1494,7 +1524,13 @@
         <w:fldChar w:fldCharType="end"/>
       </w:r>
       <w:r>
-        <w:t xml:space="preserve">. Consequently, such advantages have amplified the motivation among ESL learners to hone their reading and writing </w:t>
+        <w:t xml:space="preserve">. Consequently, such advantages have amplified the motivation among </w:t>
+      </w:r>
+      <w:r>
+        <w:t>EFL</w:t>
+      </w:r>
+      <w:r>
+        <w:t xml:space="preserve"> learners to hone their reading and writing </w:t>
       </w:r>
       <w:r>
         <w:t>skill</w:t>
@@ -1549,7 +1585,13 @@
         <w:spacing w:before="0" w:after="160" w:line="259" w:lineRule="auto"/>
       </w:pPr>
       <w:r>
-        <w:t xml:space="preserve">While ChatGPT's foundation is predominantly text-based, its inability to address speaking and listening skills emerges as a palpable drawback. Although ESL students generally exhibit a positive </w:t>
+        <w:t xml:space="preserve">While ChatGPT's foundation is predominantly text-based, its inability to address speaking and listening skills emerges as a palpable drawback. Although </w:t>
+      </w:r>
+      <w:r>
+        <w:t>EFL</w:t>
+      </w:r>
+      <w:r>
+        <w:t xml:space="preserve"> students generally exhibit a positive </w:t>
       </w:r>
       <w:r>
         <w:t>motivation</w:t>
@@ -1617,7 +1659,13 @@
         <w:t>unique</w:t>
       </w:r>
       <w:r>
-        <w:t xml:space="preserve"> experience for ESL learners </w:t>
+        <w:t xml:space="preserve"> experience for </w:t>
+      </w:r>
+      <w:r>
+        <w:t>EFL</w:t>
+      </w:r>
+      <w:r>
+        <w:t xml:space="preserve"> learners </w:t>
       </w:r>
       <w:r>
         <w:fldChar w:fldCharType="begin"/>
@@ -1907,7 +1955,13 @@
         <w:t xml:space="preserve">numerous </w:t>
       </w:r>
       <w:r>
-        <w:t xml:space="preserve">advantages for ESL learners, its optimal utilization necessitates a </w:t>
+        <w:t xml:space="preserve">advantages for </w:t>
+      </w:r>
+      <w:r>
+        <w:t>EFL</w:t>
+      </w:r>
+      <w:r>
+        <w:t xml:space="preserve"> learners, its optimal utilization necessitates a </w:t>
       </w:r>
       <w:r>
         <w:t xml:space="preserve">combination </w:t>
@@ -1952,7 +2006,13 @@
         <w:t xml:space="preserve"> and compare functionality of the existing applications related to</w:t>
       </w:r>
       <w:r>
-        <w:t xml:space="preserve"> ESL education</w:t>
+        <w:t xml:space="preserve"> </w:t>
+      </w:r>
+      <w:r>
+        <w:t>EFL</w:t>
+      </w:r>
+      <w:r>
+        <w:t xml:space="preserve"> education</w:t>
       </w:r>
       <w:r>
         <w:t xml:space="preserve">. Furthermore, </w:t>
@@ -1961,7 +2021,19 @@
         <w:t xml:space="preserve">to obtain a deeper understanding of </w:t>
       </w:r>
       <w:r>
-        <w:t>user perspectives regarding ESL software and the incorporation of ChatGPT, interviews were conducted with four ESL learners.</w:t>
+        <w:t xml:space="preserve">user perspectives regarding </w:t>
+      </w:r>
+      <w:r>
+        <w:t>EFL</w:t>
+      </w:r>
+      <w:r>
+        <w:t xml:space="preserve"> software and the incorporation of ChatGPT, interviews were conducted with four </w:t>
+      </w:r>
+      <w:r>
+        <w:t>EFL</w:t>
+      </w:r>
+      <w:r>
+        <w:t xml:space="preserve"> learners.</w:t>
       </w:r>
     </w:p>
     <w:p>
@@ -1994,7 +2066,10 @@
         <w:t xml:space="preserve"> to </w:t>
       </w:r>
       <w:r>
-        <w:t xml:space="preserve">ESL software were identified: </w:t>
+        <w:t>EFL</w:t>
+      </w:r>
+      <w:r>
+        <w:t xml:space="preserve"> software were identified: </w:t>
       </w:r>
       <w:r>
         <w:t>integration</w:t>
@@ -2021,7 +2096,13 @@
         <w:t>popular</w:t>
       </w:r>
       <w:r>
-        <w:t xml:space="preserve"> ESL websites have been chosen</w:t>
+        <w:t xml:space="preserve"> </w:t>
+      </w:r>
+      <w:r>
+        <w:t>EFL</w:t>
+      </w:r>
+      <w:r>
+        <w:t xml:space="preserve"> websites have been chosen</w:t>
       </w:r>
       <w:r>
         <w:t xml:space="preserve"> for</w:t>
@@ -2050,7 +2131,13 @@
         <w:t xml:space="preserve"> </w:t>
       </w:r>
       <w:r>
-        <w:t xml:space="preserve">is one of the most popular language learning applications. </w:t>
+        <w:t xml:space="preserve">is one of the most popular </w:t>
+      </w:r>
+      <w:r>
+        <w:t>language learning</w:t>
+      </w:r>
+      <w:r>
+        <w:t xml:space="preserve"> applications. </w:t>
       </w:r>
       <w:r>
         <w:t>A</w:t>
@@ -2065,7 +2152,7 @@
         <w:t xml:space="preserve"> the prowess of AI with established language pedagogies to curat</w:t>
       </w:r>
       <w:r>
-        <w:t>e a tailored learning courses</w:t>
+        <w:t>e tailored learning courses</w:t>
       </w:r>
       <w:r>
         <w:fldChar w:fldCharType="begin"/>
@@ -2140,7 +2227,28 @@
         <w:t xml:space="preserve">innovative platform because of </w:t>
       </w:r>
       <w:r>
-        <w:t>adaptive learning algorithms and an extensive database of handpicked sentences. With a strong emphasis on customization, the platform crafts content in alignment with users' competency levels and interests. By immersing learners in full-sentence contextual practice, G</w:t>
+        <w:t>adaptive learning algorithms and an extensive database of handpicked sentences</w:t>
+      </w:r>
+      <w:r>
+        <w:t xml:space="preserve"> </w:t>
+      </w:r>
+      <w:r>
+        <w:fldChar w:fldCharType="begin"/>
+      </w:r>
+      <w:r>
+        <w:instrText xml:space="preserve"> ADDIN ZOTERO_ITEM CSL_CITATION {"citationID":"qHZtjBXq","properties":{"formattedCitation":"(Glossika, 2023)","plainCitation":"(Glossika, 2023)","noteIndex":0},"citationItems":[{"id":210,"uris":["http://zotero.org/users/12186833/items/DPBM9VV6"],"itemData":{"id":210,"type":"webpage","abstract":"Glossika leads you to fluency through massive exposure to level-appropriate sentences in your target language — all guided by adaptive learning algorithms.","language":"en","title":"Glossika Language Learning | Speak with Confidence","URL":"https://ai.glossika.com/","author":[{"family":"Glossika","given":""}],"accessed":{"date-parts":[["2023",8,21]]},"issued":{"date-parts":[["2023",8,21]]}}}],"schema":"https://github.com/citation-style-language/schema/raw/master/csl-citation.json"} </w:instrText>
+      </w:r>
+      <w:r>
+        <w:fldChar w:fldCharType="separate"/>
+      </w:r>
+      <w:r>
+        <w:t>(Glossika, 2023)</w:t>
+      </w:r>
+      <w:r>
+        <w:fldChar w:fldCharType="end"/>
+      </w:r>
+      <w:r>
+        <w:t>. With a strong emphasis on customization, the platform crafts content in alignment with users' competency levels and interests. By immersing learners in full-sentence contextual practice, G</w:t>
       </w:r>
       <w:r>
         <w:t>lossika ensures a combination</w:t>
@@ -2187,7 +2295,34 @@
         <w:t>Langotalk</w:t>
       </w:r>
       <w:r>
-        <w:t xml:space="preserve">, an innovative startup, harnesses the potential of ChatGPT technology to redefine ESL education. One of its standout features is the diversity of chatbots it offers, each </w:t>
+        <w:t xml:space="preserve">, an innovative startup, harnesses the potential of ChatGPT technology to redefine </w:t>
+      </w:r>
+      <w:r>
+        <w:t>EFL</w:t>
+      </w:r>
+      <w:r>
+        <w:t xml:space="preserve"> education</w:t>
+      </w:r>
+      <w:r>
+        <w:t xml:space="preserve"> </w:t>
+      </w:r>
+      <w:r>
+        <w:fldChar w:fldCharType="begin"/>
+      </w:r>
+      <w:r>
+        <w:instrText xml:space="preserve"> ADDIN ZOTERO_ITEM CSL_CITATION {"citationID":"PjZ8yc4E","properties":{"formattedCitation":"(Langotalk, 2023)","plainCitation":"(Langotalk, 2023)","noteIndex":0},"citationItems":[{"id":212,"uris":["http://zotero.org/users/12186833/items/U6SM3W6M"],"itemData":{"id":212,"type":"webpage","abstract":"Have confident conversations in weeks instead of years.","container-title":"Langotalk","title":"Langotalk: Learn Languages 6x Faster with AI","title-short":"Langotalk","URL":"https://www.langotalk.org","author":[{"family":"Langotalk","given":""}],"accessed":{"date-parts":[["2023",8,21]]},"issued":{"date-parts":[["2023",8,21]]}}}],"schema":"https://github.com/citation-style-language/schema/raw/master/csl-citation.json"} </w:instrText>
+      </w:r>
+      <w:r>
+        <w:fldChar w:fldCharType="separate"/>
+      </w:r>
+      <w:r>
+        <w:t>(Langotalk, 2023)</w:t>
+      </w:r>
+      <w:r>
+        <w:fldChar w:fldCharType="end"/>
+      </w:r>
+      <w:r>
+        <w:t xml:space="preserve">. One of its standout features is the diversity of chatbots it offers, each </w:t>
       </w:r>
       <w:r>
         <w:t xml:space="preserve">built </w:t>
@@ -2247,7 +2382,10 @@
         <w:t xml:space="preserve">, a noticeable gap in Langotalk's offering is the absence of a robust learning tracking mechanism and a systematic review system, which might be essential for </w:t>
       </w:r>
       <w:r>
-        <w:t>ESL learners</w:t>
+        <w:t>EFL</w:t>
+      </w:r>
+      <w:r>
+        <w:t xml:space="preserve"> learners</w:t>
       </w:r>
       <w:r>
         <w:t xml:space="preserve"> looking to monitor their progress methodically.</w:t>
@@ -2886,7 +3024,13 @@
     </w:tbl>
     <w:p>
       <w:r>
-        <w:t>The comparative analysis of the three ESL education software, as presented in the table</w:t>
+        <w:t xml:space="preserve">The comparative analysis of the three </w:t>
+      </w:r>
+      <w:r>
+        <w:t>EFL</w:t>
+      </w:r>
+      <w:r>
+        <w:t xml:space="preserve"> education software, as presented in the table</w:t>
       </w:r>
       <w:r>
         <w:t xml:space="preserve"> above</w:t>
@@ -2922,12 +3066,13 @@
         <w:t>outstands</w:t>
       </w:r>
       <w:r>
-        <w:t xml:space="preserve"> in delivering rich, personalized learning experiences tailo</w:t>
-      </w:r>
-      <w:bookmarkStart w:id="7" w:name="_GoBack"/>
-      <w:bookmarkEnd w:id="7"/>
-      <w:r>
-        <w:t>red to individual ESL learners.</w:t>
+        <w:t xml:space="preserve"> in delivering rich, personalized learning experiences tailored to individual </w:t>
+      </w:r>
+      <w:r>
+        <w:t>EFL</w:t>
+      </w:r>
+      <w:r>
+        <w:t xml:space="preserve"> learners.</w:t>
       </w:r>
       <w:r>
         <w:t xml:space="preserve"> Meanwhile</w:t>
@@ -2985,37 +3130,1050 @@
       <w:pPr>
         <w:pStyle w:val="3"/>
       </w:pPr>
-      <w:bookmarkStart w:id="8" w:name="_Toc143389593"/>
+      <w:bookmarkStart w:id="7" w:name="_Toc143389593"/>
       <w:r>
         <w:t>Interviews</w:t>
       </w:r>
+      <w:bookmarkEnd w:id="7"/>
+    </w:p>
+    <w:p>
+      <w:r>
+        <w:t xml:space="preserve">To </w:t>
+      </w:r>
+      <w:r>
+        <w:t xml:space="preserve">gain </w:t>
+      </w:r>
+      <w:r>
+        <w:t>richer insights into</w:t>
+      </w:r>
+      <w:r>
+        <w:t xml:space="preserve"> the experiences of perspective </w:t>
+      </w:r>
+      <w:r>
+        <w:t xml:space="preserve">learners using </w:t>
+      </w:r>
+      <w:r>
+        <w:t>EFL</w:t>
+      </w:r>
+      <w:r>
+        <w:t xml:space="preserve"> education software and ChatGPT, four </w:t>
+      </w:r>
+      <w:r>
+        <w:t>participants were</w:t>
+      </w:r>
+      <w:r>
+        <w:t xml:space="preserve"> recruited to join a</w:t>
+      </w:r>
+      <w:r>
+        <w:t>n</w:t>
+      </w:r>
+      <w:r>
+        <w:t xml:space="preserve"> </w:t>
+      </w:r>
+      <w:r>
+        <w:t xml:space="preserve">structured </w:t>
+      </w:r>
+      <w:r>
+        <w:t xml:space="preserve">interview, </w:t>
+      </w:r>
+      <w:r>
+        <w:t>the details of which are provided in Appendix A</w:t>
+      </w:r>
+      <w:r>
+        <w:t>.</w:t>
+      </w:r>
+      <w:r>
+        <w:t xml:space="preserve"> </w:t>
+      </w:r>
+      <w:r>
+        <w:t xml:space="preserve">These </w:t>
+      </w:r>
+      <w:r>
+        <w:lastRenderedPageBreak/>
+        <w:t>participants, native speakers of either Mandarin or Cantonese, reside in the UK.</w:t>
+      </w:r>
+      <w:r>
+        <w:t xml:space="preserve"> </w:t>
+      </w:r>
+      <w:r>
+        <w:t xml:space="preserve">Findings indicated that while all participants had utilized EFL software for English language learning, their familiarity with ChatGPT's interactive features didn't necessarily sway their preference. Despite recognizing the potential benefits of ChatGPT in facilitating English acquisition, traditional EFL education software remained their primary choice. Their preference was attributed to two notable factors: the lack of voice integration in ChatGPT and its absence of a systematic learning and review monitoring system. These reasons echo the sentiments expressed in our earlier discussions. </w:t>
+      </w:r>
+      <w:r>
+        <w:t>The insights garnered from the interviews contribute to</w:t>
+      </w:r>
+      <w:r>
+        <w:t xml:space="preserve"> the </w:t>
+      </w:r>
+      <w:r>
+        <w:t xml:space="preserve">establishment of </w:t>
+      </w:r>
+      <w:r>
+        <w:t>application requirements, which will be elaborated upon in the subsequent section.</w:t>
+      </w:r>
+    </w:p>
+    <w:p>
+      <w:pPr>
+        <w:pStyle w:val="2"/>
+      </w:pPr>
+      <w:bookmarkStart w:id="8" w:name="_Toc143389594"/>
+      <w:r>
+        <w:t xml:space="preserve">Application </w:t>
+      </w:r>
       <w:bookmarkEnd w:id="8"/>
-    </w:p>
-    <w:p>
-      <w:r>
-        <w:t>Compare softwares</w:t>
-      </w:r>
-    </w:p>
-    <w:p>
-      <w:pPr>
-        <w:pStyle w:val="2"/>
-      </w:pPr>
-      <w:bookmarkStart w:id="9" w:name="_Toc143389594"/>
-      <w:r>
+      <w:r>
+        <w:t>Requirements</w:t>
+      </w:r>
+    </w:p>
+    <w:p>
+      <w:r>
+        <w:t xml:space="preserve">Through the above-mentioned research, </w:t>
+      </w:r>
+      <w:r>
+        <w:t>a compilation of vital features has been identified.</w:t>
+      </w:r>
+      <w:r>
+        <w:t xml:space="preserve"> </w:t>
+      </w:r>
+      <w:r>
+        <w:t>These features were prioritized using the MoSCoW methodology (refer to Appendix B) and substantiated with user stories (</w:t>
+      </w:r>
+      <w:r>
+        <w:t xml:space="preserve">refer to </w:t>
+      </w:r>
+      <w:r>
+        <w:t xml:space="preserve">Appendix C). This section delves into the key functional and non-functional requirements for the proposed application, </w:t>
+      </w:r>
+      <w:r>
+        <w:rPr>
+          <w:i/>
+          <w:iCs/>
+        </w:rPr>
+        <w:t>Langbuddy</w:t>
+      </w:r>
+      <w:r>
+        <w:t>.</w:t>
+      </w:r>
+    </w:p>
+    <w:p>
+      <w:pPr>
+        <w:pStyle w:val="3"/>
+      </w:pPr>
+      <w:r>
+        <w:t>Functional Requirements</w:t>
+      </w:r>
+    </w:p>
+    <w:p>
+      <w:r>
+        <w:t xml:space="preserve">For an </w:t>
+      </w:r>
+      <w:r>
+        <w:t>adaptive</w:t>
+      </w:r>
+      <w:r>
+        <w:t xml:space="preserve"> </w:t>
+      </w:r>
+      <w:r>
+        <w:t xml:space="preserve">and holistic </w:t>
+      </w:r>
+      <w:r>
+        <w:t xml:space="preserve">EFL learning experience, </w:t>
+      </w:r>
+      <w:r>
+        <w:rPr>
+          <w:iCs/>
+        </w:rPr>
+        <w:t xml:space="preserve">the application </w:t>
+      </w:r>
+      <w:r>
+        <w:t xml:space="preserve">is designed </w:t>
+      </w:r>
+      <w:r>
+        <w:t>around</w:t>
+      </w:r>
+      <w:r>
+        <w:t xml:space="preserve"> four </w:t>
+      </w:r>
+      <w:r>
+        <w:t>main</w:t>
+      </w:r>
+      <w:r>
+        <w:t xml:space="preserve"> functional </w:t>
+      </w:r>
+      <w:r>
+        <w:t>requiremen</w:t>
+      </w:r>
+      <w:r>
+        <w:t>ts</w:t>
+      </w:r>
+      <w:r>
+        <w:t>:</w:t>
+      </w:r>
+    </w:p>
+    <w:p>
+      <w:pPr>
+        <w:rPr>
+          <w:b/>
+          <w:u w:val="single"/>
+        </w:rPr>
+      </w:pPr>
+      <w:r>
+        <w:rPr>
+          <w:b/>
+          <w:u w:val="single"/>
+        </w:rPr>
+        <w:t>Study Plan System</w:t>
+      </w:r>
+    </w:p>
+    <w:p>
+      <w:pPr>
+        <w:numPr>
+          <w:ilvl w:val="0"/>
+          <w:numId w:val="36"/>
+        </w:numPr>
+        <w:tabs>
+          <w:tab w:val="clear" w:pos="720"/>
+          <w:tab w:val="num" w:pos="284"/>
+        </w:tabs>
+        <w:ind w:left="284" w:hanging="284"/>
+      </w:pPr>
+      <w:r>
+        <w:rPr>
+          <w:b/>
+          <w:bCs/>
+        </w:rPr>
+        <w:t>Customization</w:t>
+      </w:r>
+      <w:r>
+        <w:t>: Users can craft and schedule their st</w:t>
+      </w:r>
+      <w:r>
+        <w:t>udy tasks</w:t>
+      </w:r>
+      <w:r>
+        <w:t xml:space="preserve"> to</w:t>
+      </w:r>
+      <w:r>
+        <w:t xml:space="preserve"> fulfill</w:t>
+      </w:r>
+      <w:r>
+        <w:t xml:space="preserve"> their distinctive learning needs. This fosters auto</w:t>
+      </w:r>
+      <w:r>
+        <w:t>nomy, enabling learners to manage</w:t>
+      </w:r>
+      <w:r>
+        <w:t xml:space="preserve"> their educational journey</w:t>
+      </w:r>
+      <w:r>
+        <w:t xml:space="preserve"> flexibly</w:t>
+      </w:r>
+      <w:r>
+        <w:t>.</w:t>
+      </w:r>
+    </w:p>
+    <w:p>
+      <w:pPr>
+        <w:numPr>
+          <w:ilvl w:val="0"/>
+          <w:numId w:val="36"/>
+        </w:numPr>
+        <w:tabs>
+          <w:tab w:val="clear" w:pos="720"/>
+          <w:tab w:val="num" w:pos="284"/>
+        </w:tabs>
+        <w:ind w:left="284" w:hanging="284"/>
+      </w:pPr>
+      <w:r>
+        <w:rPr>
+          <w:b/>
+          <w:bCs/>
+        </w:rPr>
+        <w:t>Adaptability</w:t>
+      </w:r>
+      <w:r>
+        <w:t>: Users can inspect and modify</w:t>
+      </w:r>
+      <w:r>
+        <w:t xml:space="preserve"> their learning </w:t>
+      </w:r>
+      <w:r>
+        <w:t>content and schedule</w:t>
+      </w:r>
+      <w:r>
+        <w:t xml:space="preserve"> as required.</w:t>
+      </w:r>
+    </w:p>
+    <w:p>
+      <w:pPr>
+        <w:numPr>
+          <w:ilvl w:val="0"/>
+          <w:numId w:val="36"/>
+        </w:numPr>
+        <w:tabs>
+          <w:tab w:val="clear" w:pos="720"/>
+          <w:tab w:val="num" w:pos="284"/>
+        </w:tabs>
+        <w:ind w:left="284" w:hanging="284"/>
+      </w:pPr>
+      <w:r>
+        <w:rPr>
+          <w:b/>
+          <w:bCs/>
+        </w:rPr>
+        <w:t xml:space="preserve">Analytical Overview: </w:t>
+      </w:r>
+      <w:r>
+        <w:t>The p</w:t>
+      </w:r>
+      <w:r>
+        <w:t>latform offers statistical overview</w:t>
+      </w:r>
+      <w:r>
+        <w:t xml:space="preserve"> of a user's learning trajectory, enhancing their ability to strategize and plan ahead.</w:t>
+      </w:r>
+    </w:p>
+    <w:p>
+      <w:pPr>
+        <w:rPr>
+          <w:b/>
+          <w:u w:val="single"/>
+        </w:rPr>
+      </w:pPr>
+      <w:r>
+        <w:rPr>
+          <w:b/>
+          <w:u w:val="single"/>
+        </w:rPr>
+        <w:t xml:space="preserve">Structured Learning Material </w:t>
+      </w:r>
+    </w:p>
+    <w:p>
+      <w:pPr>
+        <w:numPr>
+          <w:ilvl w:val="0"/>
+          <w:numId w:val="37"/>
+        </w:numPr>
+        <w:tabs>
+          <w:tab w:val="clear" w:pos="720"/>
+          <w:tab w:val="num" w:pos="426"/>
+        </w:tabs>
+        <w:ind w:left="284" w:hanging="284"/>
+      </w:pPr>
+      <w:r>
+        <w:rPr>
+          <w:b/>
+          <w:bCs/>
+        </w:rPr>
+        <w:t>Diverse Course Offerings</w:t>
+      </w:r>
+      <w:r>
+        <w:t xml:space="preserve">: The platform </w:t>
+      </w:r>
+      <w:r>
+        <w:t xml:space="preserve">should provide </w:t>
+      </w:r>
+      <w:r>
+        <w:t>a spectrum of EFL cou</w:t>
+      </w:r>
+      <w:r>
+        <w:t>rses, allowing users to select</w:t>
+      </w:r>
+      <w:r>
+        <w:t xml:space="preserve"> specific areas</w:t>
+      </w:r>
+      <w:r>
+        <w:t xml:space="preserve"> and levels</w:t>
+      </w:r>
+      <w:r>
+        <w:t xml:space="preserve"> they wish to bolster.</w:t>
+      </w:r>
+    </w:p>
+    <w:p>
+      <w:pPr>
+        <w:numPr>
+          <w:ilvl w:val="0"/>
+          <w:numId w:val="37"/>
+        </w:numPr>
+        <w:tabs>
+          <w:tab w:val="clear" w:pos="720"/>
+          <w:tab w:val="num" w:pos="426"/>
+        </w:tabs>
+        <w:ind w:left="284" w:hanging="284"/>
+      </w:pPr>
+      <w:r>
+        <w:rPr>
+          <w:b/>
+          <w:bCs/>
+        </w:rPr>
+        <w:t>Seamless Integration</w:t>
+      </w:r>
+      <w:r>
+        <w:t>: Learning materials can b</w:t>
+      </w:r>
+      <w:r>
+        <w:t>e effortlessly integrated into the</w:t>
+      </w:r>
+      <w:r>
+        <w:t xml:space="preserve"> study plan</w:t>
+      </w:r>
+      <w:r>
+        <w:t xml:space="preserve"> system</w:t>
+      </w:r>
+      <w:r>
+        <w:t>, auto-generating a structured</w:t>
+      </w:r>
+      <w:r>
+        <w:t xml:space="preserve"> study tasks with a pre-built schedule</w:t>
+      </w:r>
+      <w:r>
+        <w:t>.</w:t>
+      </w:r>
+    </w:p>
+    <w:p>
+      <w:pPr>
+        <w:rPr>
+          <w:b/>
+          <w:u w:val="single"/>
+        </w:rPr>
+      </w:pPr>
+      <w:r>
+        <w:rPr>
+          <w:b/>
+          <w:u w:val="single"/>
+        </w:rPr>
+        <w:t xml:space="preserve">Tailored AI Chatbot with </w:t>
+      </w:r>
+      <w:r>
+        <w:rPr>
+          <w:b/>
+          <w:u w:val="single"/>
+        </w:rPr>
+        <w:t>Voice Interaction A</w:t>
+      </w:r>
+      <w:r>
+        <w:rPr>
+          <w:b/>
+          <w:u w:val="single"/>
+        </w:rPr>
+        <w:t>bility</w:t>
+      </w:r>
+    </w:p>
+    <w:p>
+      <w:pPr>
+        <w:numPr>
+          <w:ilvl w:val="0"/>
+          <w:numId w:val="38"/>
+        </w:numPr>
+        <w:tabs>
+          <w:tab w:val="clear" w:pos="720"/>
+          <w:tab w:val="num" w:pos="426"/>
+        </w:tabs>
+        <w:ind w:left="284" w:hanging="284"/>
+      </w:pPr>
+      <w:r>
+        <w:rPr>
+          <w:b/>
+          <w:bCs/>
+        </w:rPr>
+        <w:t>Multi</w:t>
+      </w:r>
+      <w:r>
+        <w:rPr>
+          <w:b/>
+          <w:bCs/>
+        </w:rPr>
+        <w:t>-i</w:t>
+      </w:r>
+      <w:r>
+        <w:rPr>
+          <w:b/>
+          <w:bCs/>
+        </w:rPr>
+        <w:t>nteraction</w:t>
+      </w:r>
+      <w:r>
+        <w:t>: Users can communicate with the AI chatbot using both text and voice inputs. The chatbot, in turn, is equipped to respond vocally</w:t>
+      </w:r>
+      <w:r>
+        <w:t xml:space="preserve"> if required by users</w:t>
+      </w:r>
+      <w:r>
+        <w:t>.</w:t>
+      </w:r>
+    </w:p>
+    <w:p>
+      <w:pPr>
+        <w:numPr>
+          <w:ilvl w:val="0"/>
+          <w:numId w:val="38"/>
+        </w:numPr>
+        <w:tabs>
+          <w:tab w:val="clear" w:pos="720"/>
+          <w:tab w:val="num" w:pos="426"/>
+        </w:tabs>
+        <w:ind w:left="284" w:hanging="284"/>
+      </w:pPr>
+      <w:r>
+        <w:rPr>
+          <w:b/>
+          <w:bCs/>
+        </w:rPr>
         <w:lastRenderedPageBreak/>
-        <w:t xml:space="preserve">Application </w:t>
-      </w:r>
-      <w:r>
-        <w:t>Requirments</w:t>
-      </w:r>
+        <w:t>Versatile Chatbot Personalities</w:t>
+      </w:r>
+      <w:r>
+        <w:t xml:space="preserve">: Recognizing the </w:t>
+      </w:r>
+      <w:r>
+        <w:t>diversified needs</w:t>
+      </w:r>
+      <w:r>
+        <w:t xml:space="preserve"> in EFL learning, distinct chatbot personalities </w:t>
+      </w:r>
+      <w:r>
+        <w:t xml:space="preserve">should be </w:t>
+      </w:r>
+      <w:r>
+        <w:t>curated for varied learning contexts</w:t>
+      </w:r>
+      <w:r>
+        <w:t xml:space="preserve"> and requirements</w:t>
+      </w:r>
+      <w:r>
+        <w:t>.</w:t>
+      </w:r>
+    </w:p>
+    <w:p>
+      <w:pPr>
+        <w:numPr>
+          <w:ilvl w:val="0"/>
+          <w:numId w:val="38"/>
+        </w:numPr>
+        <w:tabs>
+          <w:tab w:val="clear" w:pos="720"/>
+          <w:tab w:val="num" w:pos="426"/>
+        </w:tabs>
+        <w:ind w:left="284" w:hanging="284"/>
+      </w:pPr>
+      <w:r>
+        <w:rPr>
+          <w:b/>
+          <w:bCs/>
+        </w:rPr>
+        <w:t>Review Integration</w:t>
+      </w:r>
+      <w:r>
+        <w:t xml:space="preserve">: Conversational </w:t>
+      </w:r>
+      <w:r>
+        <w:t xml:space="preserve">content </w:t>
+      </w:r>
+      <w:r>
+        <w:t>can be flagged</w:t>
+      </w:r>
+      <w:r>
+        <w:t xml:space="preserve"> and seamlessly integrated into the</w:t>
+      </w:r>
+      <w:r>
+        <w:t xml:space="preserve"> review</w:t>
+      </w:r>
+      <w:r>
+        <w:t xml:space="preserve"> mechanism automatically</w:t>
+      </w:r>
+      <w:r>
+        <w:t>, ensuring consistent learning progression.</w:t>
+      </w:r>
+    </w:p>
+    <w:p>
+      <w:pPr>
+        <w:numPr>
+          <w:ilvl w:val="0"/>
+          <w:numId w:val="38"/>
+        </w:numPr>
+        <w:tabs>
+          <w:tab w:val="clear" w:pos="720"/>
+          <w:tab w:val="num" w:pos="426"/>
+        </w:tabs>
+        <w:ind w:left="284" w:hanging="284"/>
+      </w:pPr>
+      <w:r>
+        <w:rPr>
+          <w:b/>
+          <w:bCs/>
+        </w:rPr>
+        <w:t>Translation Capability</w:t>
+      </w:r>
+      <w:r>
+        <w:t xml:space="preserve">: For optimal comprehension, </w:t>
+      </w:r>
+      <w:r>
+        <w:t>conversation content</w:t>
+      </w:r>
+      <w:r>
+        <w:t xml:space="preserve"> can be translat</w:t>
+      </w:r>
+      <w:r>
+        <w:t>ed into the user's mother language when required</w:t>
+      </w:r>
+      <w:r>
+        <w:t>.</w:t>
+      </w:r>
+    </w:p>
+    <w:p>
+      <w:pPr>
+        <w:rPr>
+          <w:b/>
+          <w:u w:val="single"/>
+        </w:rPr>
+      </w:pPr>
+      <w:r>
+        <w:rPr>
+          <w:b/>
+          <w:u w:val="single"/>
+        </w:rPr>
+        <w:t xml:space="preserve">Review Mechanism with </w:t>
+      </w:r>
+      <w:r>
+        <w:rPr>
+          <w:b/>
+          <w:u w:val="single"/>
+        </w:rPr>
+        <w:t>S</w:t>
+      </w:r>
+      <w:r>
+        <w:rPr>
+          <w:b/>
+          <w:u w:val="single"/>
+        </w:rPr>
+        <w:t xml:space="preserve">paced </w:t>
+      </w:r>
+      <w:r>
+        <w:rPr>
+          <w:b/>
+          <w:u w:val="single"/>
+        </w:rPr>
+        <w:t>R</w:t>
+      </w:r>
+      <w:r>
+        <w:rPr>
+          <w:b/>
+          <w:u w:val="single"/>
+        </w:rPr>
+        <w:t xml:space="preserve">epetition </w:t>
+      </w:r>
+      <w:r>
+        <w:rPr>
+          <w:b/>
+          <w:u w:val="single"/>
+        </w:rPr>
+        <w:t>S</w:t>
+      </w:r>
+      <w:r>
+        <w:rPr>
+          <w:b/>
+          <w:u w:val="single"/>
+        </w:rPr>
+        <w:t>trategy</w:t>
+      </w:r>
+    </w:p>
+    <w:p>
+      <w:pPr>
+        <w:numPr>
+          <w:ilvl w:val="0"/>
+          <w:numId w:val="39"/>
+        </w:numPr>
+        <w:tabs>
+          <w:tab w:val="clear" w:pos="720"/>
+          <w:tab w:val="num" w:pos="426"/>
+        </w:tabs>
+        <w:ind w:left="284" w:hanging="284"/>
+      </w:pPr>
+      <w:r>
+        <w:rPr>
+          <w:b/>
+          <w:bCs/>
+        </w:rPr>
+        <w:t xml:space="preserve">Automatically </w:t>
+      </w:r>
+      <w:r>
+        <w:rPr>
+          <w:b/>
+          <w:bCs/>
+        </w:rPr>
+        <w:t>Integration</w:t>
+      </w:r>
+      <w:r>
+        <w:t xml:space="preserve">: </w:t>
+      </w:r>
+      <w:r>
+        <w:t>The finished study task and n</w:t>
+      </w:r>
+      <w:r>
+        <w:t>oteworthy points from chatbot interactions can be seamlessly tran</w:t>
+      </w:r>
+      <w:r>
+        <w:t>sitioned into the review system if required. Users can decide the review schedule and amend content in the integration process.</w:t>
+      </w:r>
+    </w:p>
+    <w:p>
+      <w:pPr>
+        <w:numPr>
+          <w:ilvl w:val="0"/>
+          <w:numId w:val="39"/>
+        </w:numPr>
+        <w:tabs>
+          <w:tab w:val="clear" w:pos="720"/>
+          <w:tab w:val="num" w:pos="426"/>
+        </w:tabs>
+        <w:ind w:left="284" w:hanging="284"/>
+      </w:pPr>
+      <w:r>
+        <w:rPr>
+          <w:b/>
+          <w:bCs/>
+        </w:rPr>
+        <w:t>Customizability</w:t>
+      </w:r>
+      <w:r>
+        <w:t xml:space="preserve">: While the system offers preset </w:t>
+      </w:r>
+      <w:r>
+        <w:t xml:space="preserve">spaced </w:t>
+      </w:r>
+      <w:r>
+        <w:t xml:space="preserve">repetition schedules, users also have the autonomy to devise unique review timelines. Additionally, they can </w:t>
+      </w:r>
+      <w:r>
+        <w:t xml:space="preserve">create and </w:t>
+      </w:r>
+      <w:r>
+        <w:t>modify content and timelines as they progress.</w:t>
+      </w:r>
+    </w:p>
+    <w:p>
+      <w:pPr>
+        <w:numPr>
+          <w:ilvl w:val="0"/>
+          <w:numId w:val="39"/>
+        </w:numPr>
+        <w:tabs>
+          <w:tab w:val="clear" w:pos="720"/>
+          <w:tab w:val="num" w:pos="426"/>
+        </w:tabs>
+        <w:ind w:left="284" w:hanging="284"/>
+      </w:pPr>
+      <w:r>
+        <w:rPr>
+          <w:b/>
+          <w:bCs/>
+        </w:rPr>
+        <w:t>Analytical Overview</w:t>
+      </w:r>
+      <w:r>
+        <w:t xml:space="preserve">: Users can </w:t>
+      </w:r>
+      <w:r>
+        <w:t xml:space="preserve">see </w:t>
+      </w:r>
+      <w:r>
+        <w:t>their review performance</w:t>
+      </w:r>
+      <w:r>
+        <w:t xml:space="preserve"> and progress</w:t>
+      </w:r>
+      <w:r>
+        <w:t xml:space="preserve"> throug</w:t>
+      </w:r>
+      <w:r>
+        <w:t>h statistical insights</w:t>
+      </w:r>
+      <w:r>
+        <w:t>.</w:t>
+      </w:r>
+      <w:r>
+        <w:t xml:space="preserve"> They can adjust their learning process basing on the information provided by the platform.</w:t>
+      </w:r>
+    </w:p>
+    <w:p>
+      <w:pPr>
+        <w:pStyle w:val="3"/>
+      </w:pPr>
+      <w:r>
+        <w:t>Non-Functional Requirements</w:t>
+      </w:r>
+    </w:p>
+    <w:p>
+      <w:r>
+        <w:t>The project must also fulfill three non-functional requirements as part of its design and implementation.</w:t>
+      </w:r>
+    </w:p>
+    <w:p>
+      <w:pPr>
+        <w:rPr>
+          <w:b/>
+        </w:rPr>
+      </w:pPr>
+      <w:r>
+        <w:rPr>
+          <w:b/>
+        </w:rPr>
+        <w:t>Usability</w:t>
+      </w:r>
+    </w:p>
+    <w:p>
+      <w:r>
+        <w:t xml:space="preserve">The application </w:t>
+      </w:r>
+      <w:r>
+        <w:t xml:space="preserve">user interface </w:t>
+      </w:r>
+      <w:r>
+        <w:t xml:space="preserve">should be user-friendly and fast-loading. </w:t>
+      </w:r>
+      <w:r>
+        <w:t xml:space="preserve">The design style </w:t>
+      </w:r>
+      <w:r>
+        <w:t xml:space="preserve">should </w:t>
+      </w:r>
+      <w:r>
+        <w:t xml:space="preserve">enable </w:t>
+      </w:r>
+      <w:r>
+        <w:t>users to identify information</w:t>
+      </w:r>
+      <w:r>
+        <w:t xml:space="preserve"> easily and</w:t>
+      </w:r>
+      <w:r>
+        <w:t xml:space="preserve"> focus on learning tasks. Furthermore, </w:t>
+      </w:r>
+      <w:r>
+        <w:t xml:space="preserve">the management of loading state, which </w:t>
+      </w:r>
+      <w:r>
+        <w:t>refers to the waiting for</w:t>
+      </w:r>
+      <w:r>
+        <w:t xml:space="preserve"> response from chatbot and transformation between text and voice</w:t>
+      </w:r>
+      <w:r>
+        <w:t xml:space="preserve"> </w:t>
+      </w:r>
+      <w:r>
+        <w:t xml:space="preserve">should be considered. </w:t>
+      </w:r>
+      <w:r>
+        <w:t>Moreover, in instances of errors or unexpected user actions, clear a</w:t>
+      </w:r>
+      <w:r>
+        <w:t>nd instructive hint messages should be</w:t>
+      </w:r>
+      <w:r>
+        <w:t xml:space="preserve"> presented, guiding users to rectify issues or understand the context better.</w:t>
+      </w:r>
+    </w:p>
+    <w:p>
+      <w:pPr>
+        <w:rPr>
+          <w:b/>
+        </w:rPr>
+      </w:pPr>
+      <w:r>
+        <w:rPr>
+          <w:b/>
+        </w:rPr>
+        <w:t xml:space="preserve">Security and </w:t>
+      </w:r>
+      <w:r>
+        <w:rPr>
+          <w:b/>
+        </w:rPr>
+        <w:t>P</w:t>
+      </w:r>
+      <w:r>
+        <w:rPr>
+          <w:b/>
+        </w:rPr>
+        <w:t>rivacy</w:t>
+      </w:r>
+    </w:p>
+    <w:p>
+      <w:pPr>
+        <w:rPr>
+          <w:b/>
+        </w:rPr>
+      </w:pPr>
+      <w:r>
+        <w:t>Before any personal information or voice data is</w:t>
+      </w:r>
+      <w:r>
+        <w:t xml:space="preserve"> accessed or processed, users should be</w:t>
+      </w:r>
+      <w:r>
+        <w:t xml:space="preserve"> informed and their consent is obtained, especially when data needs to be shared with third-party API providers to enable specific functionalities.</w:t>
+      </w:r>
+      <w:r>
+        <w:t xml:space="preserve"> The application should </w:t>
+      </w:r>
+      <w:r>
+        <w:t xml:space="preserve">strictly </w:t>
+      </w:r>
+      <w:r>
+        <w:t>maintain</w:t>
+      </w:r>
+      <w:r>
+        <w:t xml:space="preserve"> </w:t>
+      </w:r>
+      <w:r>
+        <w:t>compliance with GDPR (General Data</w:t>
+      </w:r>
+      <w:r>
+        <w:t xml:space="preserve"> </w:t>
+      </w:r>
+      <w:r>
+        <w:t>Protection</w:t>
+      </w:r>
+      <w:r>
+        <w:t xml:space="preserve"> </w:t>
+      </w:r>
+      <w:r>
+        <w:t>Regulation)</w:t>
+      </w:r>
+      <w:r>
+        <w:t xml:space="preserve"> and ensure</w:t>
+      </w:r>
+      <w:r>
+        <w:t xml:space="preserve"> </w:t>
+      </w:r>
+      <w:r>
+        <w:t>that personal and sensitive user informati</w:t>
+      </w:r>
+      <w:r>
+        <w:t>on is safeguarded at the adequate</w:t>
+      </w:r>
+      <w:r>
+        <w:t xml:space="preserve"> level of security measures</w:t>
+      </w:r>
+      <w:r>
+        <w:t>.</w:t>
+      </w:r>
+    </w:p>
+    <w:p>
+      <w:pPr>
+        <w:rPr>
+          <w:b/>
+        </w:rPr>
+      </w:pPr>
+      <w:r>
+        <w:rPr>
+          <w:b/>
+        </w:rPr>
+        <w:t>Daily Interaction Limitation with Chatbot</w:t>
+      </w:r>
+    </w:p>
+    <w:p>
+      <w:r>
+        <w:t xml:space="preserve">Given the reliance on third-party APIs, a </w:t>
+      </w:r>
+      <w:r>
+        <w:t xml:space="preserve">reasonable </w:t>
+      </w:r>
+      <w:r>
+        <w:t>restriction on user-chatbot interactions is enforced.</w:t>
+      </w:r>
+      <w:r>
+        <w:t xml:space="preserve"> This </w:t>
+      </w:r>
+      <w:r>
+        <w:t xml:space="preserve">will prevent abusing these features and control the </w:t>
+      </w:r>
+      <w:r>
+        <w:lastRenderedPageBreak/>
+        <w:t>operation</w:t>
+      </w:r>
+      <w:r>
+        <w:t>al</w:t>
+      </w:r>
+      <w:r>
+        <w:t xml:space="preserve"> cost</w:t>
+      </w:r>
+      <w:r>
+        <w:t xml:space="preserve"> at an affordable level</w:t>
+      </w:r>
+      <w:r>
+        <w:t xml:space="preserve">. </w:t>
+      </w:r>
+      <w:r>
+        <w:t xml:space="preserve">Meanwhile, </w:t>
+      </w:r>
+      <w:r>
+        <w:t>th</w:t>
+      </w:r>
+      <w:r>
+        <w:t>is</w:t>
+      </w:r>
+      <w:r>
+        <w:t xml:space="preserve"> limitation will also encourage </w:t>
+      </w:r>
+      <w:r>
+        <w:t xml:space="preserve">the user to </w:t>
+      </w:r>
+      <w:r>
+        <w:t>engage with</w:t>
+      </w:r>
+      <w:r>
+        <w:t xml:space="preserve"> Chatbot</w:t>
+      </w:r>
+      <w:r>
+        <w:t xml:space="preserve"> in a thoughtful and responsible manner</w:t>
+      </w:r>
+      <w:r>
+        <w:t>.</w:t>
+      </w:r>
+    </w:p>
+    <w:p>
+      <w:bookmarkStart w:id="9" w:name="_GoBack"/>
       <w:bookmarkEnd w:id="9"/>
     </w:p>
+    <w:p/>
+    <w:p/>
     <w:p/>
     <w:p>
       <w:pPr>
         <w:spacing w:before="0"/>
         <w:jc w:val="left"/>
       </w:pPr>
+    </w:p>
+    <w:p>
+      <w:pPr>
+        <w:spacing w:before="0"/>
+        <w:jc w:val="left"/>
+      </w:pPr>
+    </w:p>
+    <w:p>
+      <w:pPr>
+        <w:spacing w:before="0"/>
+        <w:jc w:val="left"/>
+      </w:pPr>
+    </w:p>
+    <w:p>
+      <w:pPr>
+        <w:spacing w:before="0"/>
+        <w:jc w:val="left"/>
+      </w:pPr>
+    </w:p>
+    <w:p>
+      <w:pPr>
+        <w:spacing w:before="0"/>
+        <w:jc w:val="left"/>
+      </w:pPr>
+    </w:p>
+    <w:p>
+      <w:pPr>
+        <w:spacing w:before="0"/>
+        <w:jc w:val="left"/>
+      </w:pPr>
       <w:r>
         <w:br w:type="page"/>
       </w:r>
@@ -3023,6 +4181,10 @@
     <w:p>
       <w:pPr>
         <w:pStyle w:val="1"/>
+        <w:numPr>
+          <w:ilvl w:val="0"/>
+          <w:numId w:val="0"/>
+        </w:numPr>
       </w:pPr>
       <w:bookmarkStart w:id="10" w:name="_Toc143389595"/>
       <w:r>
@@ -3802,7 +4964,7 @@
         <w:rStyle w:val="aa"/>
         <w:noProof/>
       </w:rPr>
-      <w:t>5</w:t>
+      <w:t>8</w:t>
     </w:r>
     <w:r>
       <w:rPr>
@@ -4286,6 +5448,304 @@
     </w:lvl>
   </w:abstractNum>
   <w:abstractNum w:abstractNumId="12" w15:restartNumberingAfterBreak="0">
+    <w:nsid w:val="0479370A"/>
+    <w:multiLevelType w:val="multilevel"/>
+    <w:tmpl w:val="910AA6EC"/>
+    <w:lvl w:ilvl="0">
+      <w:start w:val="1"/>
+      <w:numFmt w:val="bullet"/>
+      <w:lvlText w:val=""/>
+      <w:lvlJc w:val="left"/>
+      <w:pPr>
+        <w:tabs>
+          <w:tab w:val="num" w:pos="720"/>
+        </w:tabs>
+        <w:ind w:left="720" w:hanging="360"/>
+      </w:pPr>
+      <w:rPr>
+        <w:rFonts w:ascii="Symbol" w:hAnsi="Symbol" w:hint="default"/>
+        <w:sz w:val="20"/>
+      </w:rPr>
+    </w:lvl>
+    <w:lvl w:ilvl="1" w:tentative="1">
+      <w:start w:val="1"/>
+      <w:numFmt w:val="bullet"/>
+      <w:lvlText w:val=""/>
+      <w:lvlJc w:val="left"/>
+      <w:pPr>
+        <w:tabs>
+          <w:tab w:val="num" w:pos="1440"/>
+        </w:tabs>
+        <w:ind w:left="1440" w:hanging="360"/>
+      </w:pPr>
+      <w:rPr>
+        <w:rFonts w:ascii="Symbol" w:hAnsi="Symbol" w:hint="default"/>
+        <w:sz w:val="20"/>
+      </w:rPr>
+    </w:lvl>
+    <w:lvl w:ilvl="2" w:tentative="1">
+      <w:start w:val="1"/>
+      <w:numFmt w:val="bullet"/>
+      <w:lvlText w:val=""/>
+      <w:lvlJc w:val="left"/>
+      <w:pPr>
+        <w:tabs>
+          <w:tab w:val="num" w:pos="2160"/>
+        </w:tabs>
+        <w:ind w:left="2160" w:hanging="360"/>
+      </w:pPr>
+      <w:rPr>
+        <w:rFonts w:ascii="Symbol" w:hAnsi="Symbol" w:hint="default"/>
+        <w:sz w:val="20"/>
+      </w:rPr>
+    </w:lvl>
+    <w:lvl w:ilvl="3" w:tentative="1">
+      <w:start w:val="1"/>
+      <w:numFmt w:val="bullet"/>
+      <w:lvlText w:val=""/>
+      <w:lvlJc w:val="left"/>
+      <w:pPr>
+        <w:tabs>
+          <w:tab w:val="num" w:pos="2880"/>
+        </w:tabs>
+        <w:ind w:left="2880" w:hanging="360"/>
+      </w:pPr>
+      <w:rPr>
+        <w:rFonts w:ascii="Symbol" w:hAnsi="Symbol" w:hint="default"/>
+        <w:sz w:val="20"/>
+      </w:rPr>
+    </w:lvl>
+    <w:lvl w:ilvl="4" w:tentative="1">
+      <w:start w:val="1"/>
+      <w:numFmt w:val="bullet"/>
+      <w:lvlText w:val=""/>
+      <w:lvlJc w:val="left"/>
+      <w:pPr>
+        <w:tabs>
+          <w:tab w:val="num" w:pos="3600"/>
+        </w:tabs>
+        <w:ind w:left="3600" w:hanging="360"/>
+      </w:pPr>
+      <w:rPr>
+        <w:rFonts w:ascii="Symbol" w:hAnsi="Symbol" w:hint="default"/>
+        <w:sz w:val="20"/>
+      </w:rPr>
+    </w:lvl>
+    <w:lvl w:ilvl="5" w:tentative="1">
+      <w:start w:val="1"/>
+      <w:numFmt w:val="bullet"/>
+      <w:lvlText w:val=""/>
+      <w:lvlJc w:val="left"/>
+      <w:pPr>
+        <w:tabs>
+          <w:tab w:val="num" w:pos="4320"/>
+        </w:tabs>
+        <w:ind w:left="4320" w:hanging="360"/>
+      </w:pPr>
+      <w:rPr>
+        <w:rFonts w:ascii="Symbol" w:hAnsi="Symbol" w:hint="default"/>
+        <w:sz w:val="20"/>
+      </w:rPr>
+    </w:lvl>
+    <w:lvl w:ilvl="6" w:tentative="1">
+      <w:start w:val="1"/>
+      <w:numFmt w:val="bullet"/>
+      <w:lvlText w:val=""/>
+      <w:lvlJc w:val="left"/>
+      <w:pPr>
+        <w:tabs>
+          <w:tab w:val="num" w:pos="5040"/>
+        </w:tabs>
+        <w:ind w:left="5040" w:hanging="360"/>
+      </w:pPr>
+      <w:rPr>
+        <w:rFonts w:ascii="Symbol" w:hAnsi="Symbol" w:hint="default"/>
+        <w:sz w:val="20"/>
+      </w:rPr>
+    </w:lvl>
+    <w:lvl w:ilvl="7" w:tentative="1">
+      <w:start w:val="1"/>
+      <w:numFmt w:val="bullet"/>
+      <w:lvlText w:val=""/>
+      <w:lvlJc w:val="left"/>
+      <w:pPr>
+        <w:tabs>
+          <w:tab w:val="num" w:pos="5760"/>
+        </w:tabs>
+        <w:ind w:left="5760" w:hanging="360"/>
+      </w:pPr>
+      <w:rPr>
+        <w:rFonts w:ascii="Symbol" w:hAnsi="Symbol" w:hint="default"/>
+        <w:sz w:val="20"/>
+      </w:rPr>
+    </w:lvl>
+    <w:lvl w:ilvl="8" w:tentative="1">
+      <w:start w:val="1"/>
+      <w:numFmt w:val="bullet"/>
+      <w:lvlText w:val=""/>
+      <w:lvlJc w:val="left"/>
+      <w:pPr>
+        <w:tabs>
+          <w:tab w:val="num" w:pos="6480"/>
+        </w:tabs>
+        <w:ind w:left="6480" w:hanging="360"/>
+      </w:pPr>
+      <w:rPr>
+        <w:rFonts w:ascii="Symbol" w:hAnsi="Symbol" w:hint="default"/>
+        <w:sz w:val="20"/>
+      </w:rPr>
+    </w:lvl>
+  </w:abstractNum>
+  <w:abstractNum w:abstractNumId="13" w15:restartNumberingAfterBreak="0">
+    <w:nsid w:val="1D602A9B"/>
+    <w:multiLevelType w:val="multilevel"/>
+    <w:tmpl w:val="8834BE08"/>
+    <w:lvl w:ilvl="0">
+      <w:start w:val="1"/>
+      <w:numFmt w:val="bullet"/>
+      <w:lvlText w:val=""/>
+      <w:lvlJc w:val="left"/>
+      <w:pPr>
+        <w:tabs>
+          <w:tab w:val="num" w:pos="720"/>
+        </w:tabs>
+        <w:ind w:left="720" w:hanging="360"/>
+      </w:pPr>
+      <w:rPr>
+        <w:rFonts w:ascii="Symbol" w:hAnsi="Symbol" w:hint="default"/>
+        <w:sz w:val="20"/>
+      </w:rPr>
+    </w:lvl>
+    <w:lvl w:ilvl="1" w:tentative="1">
+      <w:start w:val="1"/>
+      <w:numFmt w:val="bullet"/>
+      <w:lvlText w:val=""/>
+      <w:lvlJc w:val="left"/>
+      <w:pPr>
+        <w:tabs>
+          <w:tab w:val="num" w:pos="1440"/>
+        </w:tabs>
+        <w:ind w:left="1440" w:hanging="360"/>
+      </w:pPr>
+      <w:rPr>
+        <w:rFonts w:ascii="Symbol" w:hAnsi="Symbol" w:hint="default"/>
+        <w:sz w:val="20"/>
+      </w:rPr>
+    </w:lvl>
+    <w:lvl w:ilvl="2" w:tentative="1">
+      <w:start w:val="1"/>
+      <w:numFmt w:val="bullet"/>
+      <w:lvlText w:val=""/>
+      <w:lvlJc w:val="left"/>
+      <w:pPr>
+        <w:tabs>
+          <w:tab w:val="num" w:pos="2160"/>
+        </w:tabs>
+        <w:ind w:left="2160" w:hanging="360"/>
+      </w:pPr>
+      <w:rPr>
+        <w:rFonts w:ascii="Symbol" w:hAnsi="Symbol" w:hint="default"/>
+        <w:sz w:val="20"/>
+      </w:rPr>
+    </w:lvl>
+    <w:lvl w:ilvl="3" w:tentative="1">
+      <w:start w:val="1"/>
+      <w:numFmt w:val="bullet"/>
+      <w:lvlText w:val=""/>
+      <w:lvlJc w:val="left"/>
+      <w:pPr>
+        <w:tabs>
+          <w:tab w:val="num" w:pos="2880"/>
+        </w:tabs>
+        <w:ind w:left="2880" w:hanging="360"/>
+      </w:pPr>
+      <w:rPr>
+        <w:rFonts w:ascii="Symbol" w:hAnsi="Symbol" w:hint="default"/>
+        <w:sz w:val="20"/>
+      </w:rPr>
+    </w:lvl>
+    <w:lvl w:ilvl="4" w:tentative="1">
+      <w:start w:val="1"/>
+      <w:numFmt w:val="bullet"/>
+      <w:lvlText w:val=""/>
+      <w:lvlJc w:val="left"/>
+      <w:pPr>
+        <w:tabs>
+          <w:tab w:val="num" w:pos="3600"/>
+        </w:tabs>
+        <w:ind w:left="3600" w:hanging="360"/>
+      </w:pPr>
+      <w:rPr>
+        <w:rFonts w:ascii="Symbol" w:hAnsi="Symbol" w:hint="default"/>
+        <w:sz w:val="20"/>
+      </w:rPr>
+    </w:lvl>
+    <w:lvl w:ilvl="5" w:tentative="1">
+      <w:start w:val="1"/>
+      <w:numFmt w:val="bullet"/>
+      <w:lvlText w:val=""/>
+      <w:lvlJc w:val="left"/>
+      <w:pPr>
+        <w:tabs>
+          <w:tab w:val="num" w:pos="4320"/>
+        </w:tabs>
+        <w:ind w:left="4320" w:hanging="360"/>
+      </w:pPr>
+      <w:rPr>
+        <w:rFonts w:ascii="Symbol" w:hAnsi="Symbol" w:hint="default"/>
+        <w:sz w:val="20"/>
+      </w:rPr>
+    </w:lvl>
+    <w:lvl w:ilvl="6" w:tentative="1">
+      <w:start w:val="1"/>
+      <w:numFmt w:val="bullet"/>
+      <w:lvlText w:val=""/>
+      <w:lvlJc w:val="left"/>
+      <w:pPr>
+        <w:tabs>
+          <w:tab w:val="num" w:pos="5040"/>
+        </w:tabs>
+        <w:ind w:left="5040" w:hanging="360"/>
+      </w:pPr>
+      <w:rPr>
+        <w:rFonts w:ascii="Symbol" w:hAnsi="Symbol" w:hint="default"/>
+        <w:sz w:val="20"/>
+      </w:rPr>
+    </w:lvl>
+    <w:lvl w:ilvl="7" w:tentative="1">
+      <w:start w:val="1"/>
+      <w:numFmt w:val="bullet"/>
+      <w:lvlText w:val=""/>
+      <w:lvlJc w:val="left"/>
+      <w:pPr>
+        <w:tabs>
+          <w:tab w:val="num" w:pos="5760"/>
+        </w:tabs>
+        <w:ind w:left="5760" w:hanging="360"/>
+      </w:pPr>
+      <w:rPr>
+        <w:rFonts w:ascii="Symbol" w:hAnsi="Symbol" w:hint="default"/>
+        <w:sz w:val="20"/>
+      </w:rPr>
+    </w:lvl>
+    <w:lvl w:ilvl="8" w:tentative="1">
+      <w:start w:val="1"/>
+      <w:numFmt w:val="bullet"/>
+      <w:lvlText w:val=""/>
+      <w:lvlJc w:val="left"/>
+      <w:pPr>
+        <w:tabs>
+          <w:tab w:val="num" w:pos="6480"/>
+        </w:tabs>
+        <w:ind w:left="6480" w:hanging="360"/>
+      </w:pPr>
+      <w:rPr>
+        <w:rFonts w:ascii="Symbol" w:hAnsi="Symbol" w:hint="default"/>
+        <w:sz w:val="20"/>
+      </w:rPr>
+    </w:lvl>
+  </w:abstractNum>
+  <w:abstractNum w:abstractNumId="14" w15:restartNumberingAfterBreak="0">
     <w:nsid w:val="1E585BD4"/>
     <w:multiLevelType w:val="multilevel"/>
     <w:tmpl w:val="C720BEEA"/>
@@ -4398,7 +5858,7 @@
       </w:rPr>
     </w:lvl>
   </w:abstractNum>
-  <w:abstractNum w:abstractNumId="13" w15:restartNumberingAfterBreak="0">
+  <w:abstractNum w:abstractNumId="15" w15:restartNumberingAfterBreak="0">
     <w:nsid w:val="1F4F4CE2"/>
     <w:multiLevelType w:val="multilevel"/>
     <w:tmpl w:val="2EC0E376"/>
@@ -4511,7 +5971,7 @@
       </w:rPr>
     </w:lvl>
   </w:abstractNum>
-  <w:abstractNum w:abstractNumId="14" w15:restartNumberingAfterBreak="0">
+  <w:abstractNum w:abstractNumId="16" w15:restartNumberingAfterBreak="0">
     <w:nsid w:val="2BD83881"/>
     <w:multiLevelType w:val="multilevel"/>
     <w:tmpl w:val="E44E1B8A"/>
@@ -4624,7 +6084,7 @@
       </w:rPr>
     </w:lvl>
   </w:abstractNum>
-  <w:abstractNum w:abstractNumId="15" w15:restartNumberingAfterBreak="0">
+  <w:abstractNum w:abstractNumId="17" w15:restartNumberingAfterBreak="0">
     <w:nsid w:val="30CB1771"/>
     <w:multiLevelType w:val="multilevel"/>
     <w:tmpl w:val="AE4AC678"/>
@@ -4737,7 +6197,7 @@
       </w:rPr>
     </w:lvl>
   </w:abstractNum>
-  <w:abstractNum w:abstractNumId="16" w15:restartNumberingAfterBreak="0">
+  <w:abstractNum w:abstractNumId="18" w15:restartNumberingAfterBreak="0">
     <w:nsid w:val="33063555"/>
     <w:multiLevelType w:val="multilevel"/>
     <w:tmpl w:val="559484E6"/>
@@ -4850,7 +6310,156 @@
       </w:rPr>
     </w:lvl>
   </w:abstractNum>
-  <w:abstractNum w:abstractNumId="17" w15:restartNumberingAfterBreak="0">
+  <w:abstractNum w:abstractNumId="19" w15:restartNumberingAfterBreak="0">
+    <w:nsid w:val="38944DBA"/>
+    <w:multiLevelType w:val="multilevel"/>
+    <w:tmpl w:val="627EE4A8"/>
+    <w:lvl w:ilvl="0">
+      <w:start w:val="1"/>
+      <w:numFmt w:val="bullet"/>
+      <w:lvlText w:val=""/>
+      <w:lvlJc w:val="left"/>
+      <w:pPr>
+        <w:tabs>
+          <w:tab w:val="num" w:pos="720"/>
+        </w:tabs>
+        <w:ind w:left="720" w:hanging="360"/>
+      </w:pPr>
+      <w:rPr>
+        <w:rFonts w:ascii="Symbol" w:hAnsi="Symbol" w:hint="default"/>
+        <w:sz w:val="20"/>
+      </w:rPr>
+    </w:lvl>
+    <w:lvl w:ilvl="1" w:tentative="1">
+      <w:start w:val="1"/>
+      <w:numFmt w:val="bullet"/>
+      <w:lvlText w:val=""/>
+      <w:lvlJc w:val="left"/>
+      <w:pPr>
+        <w:tabs>
+          <w:tab w:val="num" w:pos="1440"/>
+        </w:tabs>
+        <w:ind w:left="1440" w:hanging="360"/>
+      </w:pPr>
+      <w:rPr>
+        <w:rFonts w:ascii="Symbol" w:hAnsi="Symbol" w:hint="default"/>
+        <w:sz w:val="20"/>
+      </w:rPr>
+    </w:lvl>
+    <w:lvl w:ilvl="2" w:tentative="1">
+      <w:start w:val="1"/>
+      <w:numFmt w:val="bullet"/>
+      <w:lvlText w:val=""/>
+      <w:lvlJc w:val="left"/>
+      <w:pPr>
+        <w:tabs>
+          <w:tab w:val="num" w:pos="2160"/>
+        </w:tabs>
+        <w:ind w:left="2160" w:hanging="360"/>
+      </w:pPr>
+      <w:rPr>
+        <w:rFonts w:ascii="Symbol" w:hAnsi="Symbol" w:hint="default"/>
+        <w:sz w:val="20"/>
+      </w:rPr>
+    </w:lvl>
+    <w:lvl w:ilvl="3" w:tentative="1">
+      <w:start w:val="1"/>
+      <w:numFmt w:val="bullet"/>
+      <w:lvlText w:val=""/>
+      <w:lvlJc w:val="left"/>
+      <w:pPr>
+        <w:tabs>
+          <w:tab w:val="num" w:pos="2880"/>
+        </w:tabs>
+        <w:ind w:left="2880" w:hanging="360"/>
+      </w:pPr>
+      <w:rPr>
+        <w:rFonts w:ascii="Symbol" w:hAnsi="Symbol" w:hint="default"/>
+        <w:sz w:val="20"/>
+      </w:rPr>
+    </w:lvl>
+    <w:lvl w:ilvl="4" w:tentative="1">
+      <w:start w:val="1"/>
+      <w:numFmt w:val="bullet"/>
+      <w:lvlText w:val=""/>
+      <w:lvlJc w:val="left"/>
+      <w:pPr>
+        <w:tabs>
+          <w:tab w:val="num" w:pos="3600"/>
+        </w:tabs>
+        <w:ind w:left="3600" w:hanging="360"/>
+      </w:pPr>
+      <w:rPr>
+        <w:rFonts w:ascii="Symbol" w:hAnsi="Symbol" w:hint="default"/>
+        <w:sz w:val="20"/>
+      </w:rPr>
+    </w:lvl>
+    <w:lvl w:ilvl="5" w:tentative="1">
+      <w:start w:val="1"/>
+      <w:numFmt w:val="bullet"/>
+      <w:lvlText w:val=""/>
+      <w:lvlJc w:val="left"/>
+      <w:pPr>
+        <w:tabs>
+          <w:tab w:val="num" w:pos="4320"/>
+        </w:tabs>
+        <w:ind w:left="4320" w:hanging="360"/>
+      </w:pPr>
+      <w:rPr>
+        <w:rFonts w:ascii="Symbol" w:hAnsi="Symbol" w:hint="default"/>
+        <w:sz w:val="20"/>
+      </w:rPr>
+    </w:lvl>
+    <w:lvl w:ilvl="6" w:tentative="1">
+      <w:start w:val="1"/>
+      <w:numFmt w:val="bullet"/>
+      <w:lvlText w:val=""/>
+      <w:lvlJc w:val="left"/>
+      <w:pPr>
+        <w:tabs>
+          <w:tab w:val="num" w:pos="5040"/>
+        </w:tabs>
+        <w:ind w:left="5040" w:hanging="360"/>
+      </w:pPr>
+      <w:rPr>
+        <w:rFonts w:ascii="Symbol" w:hAnsi="Symbol" w:hint="default"/>
+        <w:sz w:val="20"/>
+      </w:rPr>
+    </w:lvl>
+    <w:lvl w:ilvl="7" w:tentative="1">
+      <w:start w:val="1"/>
+      <w:numFmt w:val="bullet"/>
+      <w:lvlText w:val=""/>
+      <w:lvlJc w:val="left"/>
+      <w:pPr>
+        <w:tabs>
+          <w:tab w:val="num" w:pos="5760"/>
+        </w:tabs>
+        <w:ind w:left="5760" w:hanging="360"/>
+      </w:pPr>
+      <w:rPr>
+        <w:rFonts w:ascii="Symbol" w:hAnsi="Symbol" w:hint="default"/>
+        <w:sz w:val="20"/>
+      </w:rPr>
+    </w:lvl>
+    <w:lvl w:ilvl="8" w:tentative="1">
+      <w:start w:val="1"/>
+      <w:numFmt w:val="bullet"/>
+      <w:lvlText w:val=""/>
+      <w:lvlJc w:val="left"/>
+      <w:pPr>
+        <w:tabs>
+          <w:tab w:val="num" w:pos="6480"/>
+        </w:tabs>
+        <w:ind w:left="6480" w:hanging="360"/>
+      </w:pPr>
+      <w:rPr>
+        <w:rFonts w:ascii="Symbol" w:hAnsi="Symbol" w:hint="default"/>
+        <w:sz w:val="20"/>
+      </w:rPr>
+    </w:lvl>
+  </w:abstractNum>
+  <w:abstractNum w:abstractNumId="20" w15:restartNumberingAfterBreak="0">
     <w:nsid w:val="42F03548"/>
     <w:multiLevelType w:val="multilevel"/>
     <w:tmpl w:val="9C3C2D94"/>
@@ -4963,7 +6572,156 @@
       </w:rPr>
     </w:lvl>
   </w:abstractNum>
-  <w:abstractNum w:abstractNumId="18" w15:restartNumberingAfterBreak="0">
+  <w:abstractNum w:abstractNumId="21" w15:restartNumberingAfterBreak="0">
+    <w:nsid w:val="46197830"/>
+    <w:multiLevelType w:val="multilevel"/>
+    <w:tmpl w:val="3372FE18"/>
+    <w:lvl w:ilvl="0">
+      <w:start w:val="1"/>
+      <w:numFmt w:val="bullet"/>
+      <w:lvlText w:val=""/>
+      <w:lvlJc w:val="left"/>
+      <w:pPr>
+        <w:tabs>
+          <w:tab w:val="num" w:pos="720"/>
+        </w:tabs>
+        <w:ind w:left="720" w:hanging="360"/>
+      </w:pPr>
+      <w:rPr>
+        <w:rFonts w:ascii="Symbol" w:hAnsi="Symbol" w:hint="default"/>
+        <w:sz w:val="20"/>
+      </w:rPr>
+    </w:lvl>
+    <w:lvl w:ilvl="1" w:tentative="1">
+      <w:start w:val="1"/>
+      <w:numFmt w:val="bullet"/>
+      <w:lvlText w:val=""/>
+      <w:lvlJc w:val="left"/>
+      <w:pPr>
+        <w:tabs>
+          <w:tab w:val="num" w:pos="1440"/>
+        </w:tabs>
+        <w:ind w:left="1440" w:hanging="360"/>
+      </w:pPr>
+      <w:rPr>
+        <w:rFonts w:ascii="Symbol" w:hAnsi="Symbol" w:hint="default"/>
+        <w:sz w:val="20"/>
+      </w:rPr>
+    </w:lvl>
+    <w:lvl w:ilvl="2" w:tentative="1">
+      <w:start w:val="1"/>
+      <w:numFmt w:val="bullet"/>
+      <w:lvlText w:val=""/>
+      <w:lvlJc w:val="left"/>
+      <w:pPr>
+        <w:tabs>
+          <w:tab w:val="num" w:pos="2160"/>
+        </w:tabs>
+        <w:ind w:left="2160" w:hanging="360"/>
+      </w:pPr>
+      <w:rPr>
+        <w:rFonts w:ascii="Symbol" w:hAnsi="Symbol" w:hint="default"/>
+        <w:sz w:val="20"/>
+      </w:rPr>
+    </w:lvl>
+    <w:lvl w:ilvl="3" w:tentative="1">
+      <w:start w:val="1"/>
+      <w:numFmt w:val="bullet"/>
+      <w:lvlText w:val=""/>
+      <w:lvlJc w:val="left"/>
+      <w:pPr>
+        <w:tabs>
+          <w:tab w:val="num" w:pos="2880"/>
+        </w:tabs>
+        <w:ind w:left="2880" w:hanging="360"/>
+      </w:pPr>
+      <w:rPr>
+        <w:rFonts w:ascii="Symbol" w:hAnsi="Symbol" w:hint="default"/>
+        <w:sz w:val="20"/>
+      </w:rPr>
+    </w:lvl>
+    <w:lvl w:ilvl="4" w:tentative="1">
+      <w:start w:val="1"/>
+      <w:numFmt w:val="bullet"/>
+      <w:lvlText w:val=""/>
+      <w:lvlJc w:val="left"/>
+      <w:pPr>
+        <w:tabs>
+          <w:tab w:val="num" w:pos="3600"/>
+        </w:tabs>
+        <w:ind w:left="3600" w:hanging="360"/>
+      </w:pPr>
+      <w:rPr>
+        <w:rFonts w:ascii="Symbol" w:hAnsi="Symbol" w:hint="default"/>
+        <w:sz w:val="20"/>
+      </w:rPr>
+    </w:lvl>
+    <w:lvl w:ilvl="5" w:tentative="1">
+      <w:start w:val="1"/>
+      <w:numFmt w:val="bullet"/>
+      <w:lvlText w:val=""/>
+      <w:lvlJc w:val="left"/>
+      <w:pPr>
+        <w:tabs>
+          <w:tab w:val="num" w:pos="4320"/>
+        </w:tabs>
+        <w:ind w:left="4320" w:hanging="360"/>
+      </w:pPr>
+      <w:rPr>
+        <w:rFonts w:ascii="Symbol" w:hAnsi="Symbol" w:hint="default"/>
+        <w:sz w:val="20"/>
+      </w:rPr>
+    </w:lvl>
+    <w:lvl w:ilvl="6" w:tentative="1">
+      <w:start w:val="1"/>
+      <w:numFmt w:val="bullet"/>
+      <w:lvlText w:val=""/>
+      <w:lvlJc w:val="left"/>
+      <w:pPr>
+        <w:tabs>
+          <w:tab w:val="num" w:pos="5040"/>
+        </w:tabs>
+        <w:ind w:left="5040" w:hanging="360"/>
+      </w:pPr>
+      <w:rPr>
+        <w:rFonts w:ascii="Symbol" w:hAnsi="Symbol" w:hint="default"/>
+        <w:sz w:val="20"/>
+      </w:rPr>
+    </w:lvl>
+    <w:lvl w:ilvl="7" w:tentative="1">
+      <w:start w:val="1"/>
+      <w:numFmt w:val="bullet"/>
+      <w:lvlText w:val=""/>
+      <w:lvlJc w:val="left"/>
+      <w:pPr>
+        <w:tabs>
+          <w:tab w:val="num" w:pos="5760"/>
+        </w:tabs>
+        <w:ind w:left="5760" w:hanging="360"/>
+      </w:pPr>
+      <w:rPr>
+        <w:rFonts w:ascii="Symbol" w:hAnsi="Symbol" w:hint="default"/>
+        <w:sz w:val="20"/>
+      </w:rPr>
+    </w:lvl>
+    <w:lvl w:ilvl="8" w:tentative="1">
+      <w:start w:val="1"/>
+      <w:numFmt w:val="bullet"/>
+      <w:lvlText w:val=""/>
+      <w:lvlJc w:val="left"/>
+      <w:pPr>
+        <w:tabs>
+          <w:tab w:val="num" w:pos="6480"/>
+        </w:tabs>
+        <w:ind w:left="6480" w:hanging="360"/>
+      </w:pPr>
+      <w:rPr>
+        <w:rFonts w:ascii="Symbol" w:hAnsi="Symbol" w:hint="default"/>
+        <w:sz w:val="20"/>
+      </w:rPr>
+    </w:lvl>
+  </w:abstractNum>
+  <w:abstractNum w:abstractNumId="22" w15:restartNumberingAfterBreak="0">
     <w:nsid w:val="4ADA5839"/>
     <w:multiLevelType w:val="multilevel"/>
     <w:tmpl w:val="C720BEEA"/>
@@ -5076,7 +6834,7 @@
       </w:rPr>
     </w:lvl>
   </w:abstractNum>
-  <w:abstractNum w:abstractNumId="19" w15:restartNumberingAfterBreak="0">
+  <w:abstractNum w:abstractNumId="23" w15:restartNumberingAfterBreak="0">
     <w:nsid w:val="4FEE280D"/>
     <w:multiLevelType w:val="multilevel"/>
     <w:tmpl w:val="BA12EC2E"/>
@@ -5189,7 +6947,7 @@
       </w:rPr>
     </w:lvl>
   </w:abstractNum>
-  <w:abstractNum w:abstractNumId="20" w15:restartNumberingAfterBreak="0">
+  <w:abstractNum w:abstractNumId="24" w15:restartNumberingAfterBreak="0">
     <w:nsid w:val="506338B6"/>
     <w:multiLevelType w:val="multilevel"/>
     <w:tmpl w:val="65247662"/>
@@ -5302,7 +7060,7 @@
       </w:rPr>
     </w:lvl>
   </w:abstractNum>
-  <w:abstractNum w:abstractNumId="21" w15:restartNumberingAfterBreak="0">
+  <w:abstractNum w:abstractNumId="25" w15:restartNumberingAfterBreak="0">
     <w:nsid w:val="51D50F1F"/>
     <w:multiLevelType w:val="multilevel"/>
     <w:tmpl w:val="BA12EC2E"/>
@@ -5415,7 +7173,7 @@
       </w:rPr>
     </w:lvl>
   </w:abstractNum>
-  <w:abstractNum w:abstractNumId="22" w15:restartNumberingAfterBreak="0">
+  <w:abstractNum w:abstractNumId="26" w15:restartNumberingAfterBreak="0">
     <w:nsid w:val="584B6DA0"/>
     <w:multiLevelType w:val="multilevel"/>
     <w:tmpl w:val="BA12EC2E"/>
@@ -5528,7 +7286,7 @@
       </w:rPr>
     </w:lvl>
   </w:abstractNum>
-  <w:abstractNum w:abstractNumId="23" w15:restartNumberingAfterBreak="0">
+  <w:abstractNum w:abstractNumId="27" w15:restartNumberingAfterBreak="0">
     <w:nsid w:val="58E9206E"/>
     <w:multiLevelType w:val="multilevel"/>
     <w:tmpl w:val="F898695E"/>
@@ -5641,7 +7399,7 @@
       </w:rPr>
     </w:lvl>
   </w:abstractNum>
-  <w:abstractNum w:abstractNumId="24" w15:restartNumberingAfterBreak="0">
+  <w:abstractNum w:abstractNumId="28" w15:restartNumberingAfterBreak="0">
     <w:nsid w:val="5B1154D5"/>
     <w:multiLevelType w:val="multilevel"/>
     <w:tmpl w:val="223E05F4"/>
@@ -5754,7 +7512,7 @@
       </w:rPr>
     </w:lvl>
   </w:abstractNum>
-  <w:abstractNum w:abstractNumId="25" w15:restartNumberingAfterBreak="0">
+  <w:abstractNum w:abstractNumId="29" w15:restartNumberingAfterBreak="0">
     <w:nsid w:val="5B36754D"/>
     <w:multiLevelType w:val="multilevel"/>
     <w:tmpl w:val="4EBE31D2"/>
@@ -5867,7 +7625,7 @@
       </w:rPr>
     </w:lvl>
   </w:abstractNum>
-  <w:abstractNum w:abstractNumId="26" w15:restartNumberingAfterBreak="0">
+  <w:abstractNum w:abstractNumId="30" w15:restartNumberingAfterBreak="0">
     <w:nsid w:val="5C241432"/>
     <w:multiLevelType w:val="multilevel"/>
     <w:tmpl w:val="4CB2C3B8"/>
@@ -5980,7 +7738,7 @@
       </w:rPr>
     </w:lvl>
   </w:abstractNum>
-  <w:abstractNum w:abstractNumId="27" w15:restartNumberingAfterBreak="0">
+  <w:abstractNum w:abstractNumId="31" w15:restartNumberingAfterBreak="0">
     <w:nsid w:val="635630A4"/>
     <w:multiLevelType w:val="multilevel"/>
     <w:tmpl w:val="4EBE31D2"/>
@@ -6093,7 +7851,7 @@
       </w:rPr>
     </w:lvl>
   </w:abstractNum>
-  <w:abstractNum w:abstractNumId="28" w15:restartNumberingAfterBreak="0">
+  <w:abstractNum w:abstractNumId="32" w15:restartNumberingAfterBreak="0">
     <w:nsid w:val="66BE4FDC"/>
     <w:multiLevelType w:val="multilevel"/>
     <w:tmpl w:val="4EBE31D2"/>
@@ -6206,7 +7964,7 @@
       </w:rPr>
     </w:lvl>
   </w:abstractNum>
-  <w:abstractNum w:abstractNumId="29" w15:restartNumberingAfterBreak="0">
+  <w:abstractNum w:abstractNumId="33" w15:restartNumberingAfterBreak="0">
     <w:nsid w:val="6911018F"/>
     <w:multiLevelType w:val="multilevel"/>
     <w:tmpl w:val="ADCCF89C"/>
@@ -6321,7 +8079,7 @@
       </w:rPr>
     </w:lvl>
   </w:abstractNum>
-  <w:abstractNum w:abstractNumId="30" w15:restartNumberingAfterBreak="0">
+  <w:abstractNum w:abstractNumId="34" w15:restartNumberingAfterBreak="0">
     <w:nsid w:val="6CF8410C"/>
     <w:multiLevelType w:val="multilevel"/>
     <w:tmpl w:val="5332FAE2"/>
@@ -6442,7 +8200,7 @@
       </w:rPr>
     </w:lvl>
   </w:abstractNum>
-  <w:abstractNum w:abstractNumId="31" w15:restartNumberingAfterBreak="0">
+  <w:abstractNum w:abstractNumId="35" w15:restartNumberingAfterBreak="0">
     <w:nsid w:val="6DD73340"/>
     <w:multiLevelType w:val="multilevel"/>
     <w:tmpl w:val="E44E1B8A"/>
@@ -6556,7 +8314,7 @@
     </w:lvl>
   </w:abstractNum>
   <w:num w:numId="1">
-    <w:abstractNumId w:val="15"/>
+    <w:abstractNumId w:val="17"/>
   </w:num>
   <w:num w:numId="2">
     <w:abstractNumId w:val="10"/>
@@ -6592,16 +8350,16 @@
     <w:abstractNumId w:val="0"/>
   </w:num>
   <w:num w:numId="13">
-    <w:abstractNumId w:val="22"/>
+    <w:abstractNumId w:val="26"/>
   </w:num>
   <w:num w:numId="14">
-    <w:abstractNumId w:val="21"/>
+    <w:abstractNumId w:val="25"/>
   </w:num>
   <w:num w:numId="15">
-    <w:abstractNumId w:val="19"/>
+    <w:abstractNumId w:val="23"/>
   </w:num>
   <w:num w:numId="16">
-    <w:abstractNumId w:val="15"/>
+    <w:abstractNumId w:val="17"/>
     <w:lvlOverride w:ilvl="0">
       <w:startOverride w:val="1"/>
     </w:lvlOverride>
@@ -6634,7 +8392,7 @@
     <w:abstractNumId w:val="11"/>
   </w:num>
   <w:num w:numId="18">
-    <w:abstractNumId w:val="15"/>
+    <w:abstractNumId w:val="17"/>
     <w:lvlOverride w:ilvl="0">
       <w:startOverride w:val="1"/>
     </w:lvlOverride>
@@ -6664,55 +8422,67 @@
     </w:lvlOverride>
   </w:num>
   <w:num w:numId="19">
-    <w:abstractNumId w:val="26"/>
+    <w:abstractNumId w:val="30"/>
   </w:num>
   <w:num w:numId="20">
+    <w:abstractNumId w:val="35"/>
+  </w:num>
+  <w:num w:numId="21">
+    <w:abstractNumId w:val="16"/>
+  </w:num>
+  <w:num w:numId="22">
+    <w:abstractNumId w:val="17"/>
+  </w:num>
+  <w:num w:numId="23">
+    <w:abstractNumId w:val="15"/>
+  </w:num>
+  <w:num w:numId="24">
+    <w:abstractNumId w:val="18"/>
+  </w:num>
+  <w:num w:numId="25">
+    <w:abstractNumId w:val="27"/>
+  </w:num>
+  <w:num w:numId="26">
+    <w:abstractNumId w:val="32"/>
+  </w:num>
+  <w:num w:numId="27">
+    <w:abstractNumId w:val="24"/>
+  </w:num>
+  <w:num w:numId="28">
+    <w:abstractNumId w:val="34"/>
+  </w:num>
+  <w:num w:numId="29">
     <w:abstractNumId w:val="31"/>
   </w:num>
-  <w:num w:numId="21">
+  <w:num w:numId="30">
+    <w:abstractNumId w:val="29"/>
+  </w:num>
+  <w:num w:numId="31">
+    <w:abstractNumId w:val="33"/>
+  </w:num>
+  <w:num w:numId="32">
     <w:abstractNumId w:val="14"/>
   </w:num>
-  <w:num w:numId="22">
-    <w:abstractNumId w:val="15"/>
+  <w:num w:numId="33">
+    <w:abstractNumId w:val="22"/>
   </w:num>
-  <w:num w:numId="23">
+  <w:num w:numId="34">
+    <w:abstractNumId w:val="28"/>
+  </w:num>
+  <w:num w:numId="35">
+    <w:abstractNumId w:val="20"/>
+  </w:num>
+  <w:num w:numId="36">
+    <w:abstractNumId w:val="19"/>
+  </w:num>
+  <w:num w:numId="37">
+    <w:abstractNumId w:val="12"/>
+  </w:num>
+  <w:num w:numId="38">
     <w:abstractNumId w:val="13"/>
   </w:num>
-  <w:num w:numId="24">
-    <w:abstractNumId w:val="16"/>
-  </w:num>
-  <w:num w:numId="25">
-    <w:abstractNumId w:val="23"/>
-  </w:num>
-  <w:num w:numId="26">
-    <w:abstractNumId w:val="28"/>
-  </w:num>
-  <w:num w:numId="27">
-    <w:abstractNumId w:val="20"/>
-  </w:num>
-  <w:num w:numId="28">
-    <w:abstractNumId w:val="30"/>
-  </w:num>
-  <w:num w:numId="29">
-    <w:abstractNumId w:val="27"/>
-  </w:num>
-  <w:num w:numId="30">
-    <w:abstractNumId w:val="25"/>
-  </w:num>
-  <w:num w:numId="31">
-    <w:abstractNumId w:val="29"/>
-  </w:num>
-  <w:num w:numId="32">
-    <w:abstractNumId w:val="12"/>
-  </w:num>
-  <w:num w:numId="33">
-    <w:abstractNumId w:val="18"/>
-  </w:num>
-  <w:num w:numId="34">
-    <w:abstractNumId w:val="24"/>
-  </w:num>
-  <w:num w:numId="35">
-    <w:abstractNumId w:val="17"/>
+  <w:num w:numId="39">
+    <w:abstractNumId w:val="21"/>
   </w:num>
 </w:numbering>
 </file>
@@ -8277,7 +10047,7 @@
 </file>
 
 <file path=customXml/itemProps1.xml><?xml version="1.0" encoding="utf-8"?>
-<ds:datastoreItem xmlns:ds="http://schemas.openxmlformats.org/officeDocument/2006/customXml" ds:itemID="{0F09C721-4064-4130-B80B-DAA3F3015E73}">
+<ds:datastoreItem xmlns:ds="http://schemas.openxmlformats.org/officeDocument/2006/customXml" ds:itemID="{70906FB8-22CE-453A-BDA5-356A0F1A7E28}">
   <ds:schemaRefs>
     <ds:schemaRef ds:uri="http://schemas.openxmlformats.org/officeDocument/2006/bibliography"/>
   </ds:schemaRefs>

</xml_diff>

<commit_message>
updated dissertation implementation and chatbot prompts
</commit_message>
<xml_diff>
--- a/paper/masters_project_2807300c.docx
+++ b/paper/masters_project_2807300c.docx
@@ -5046,6 +5046,7 @@
       <w:r>
         <w:rPr>
           <w:noProof/>
+          <w:lang w:val="en-US" w:eastAsia="zh-CN"/>
         </w:rPr>
         <w:drawing>
           <wp:inline distT="0" distB="0" distL="0" distR="0" wp14:anchorId="5809D723" wp14:editId="7449CCEB">
@@ -5125,7 +5126,12 @@
         <w:t xml:space="preserve"> showcases</w:t>
       </w:r>
       <w:r>
-        <w:t xml:space="preserve"> statistics for both study and review items, providing users with a clear insight into their learning progress. Additionally, a structured course is presented for demonstration purposes, enabling users to enrol and automatically generate default study items.</w:t>
+        <w:t xml:space="preserve"> statistics for both study and review items, providing users with a clear insight into their learning progress. Additionally, a structured course is presented for demonstration purposes, enabling users to enrol and automatically generate default study it</w:t>
+      </w:r>
+      <w:bookmarkStart w:id="10" w:name="_GoBack"/>
+      <w:bookmarkEnd w:id="10"/>
+      <w:r>
+        <w:t>ems.</w:t>
       </w:r>
     </w:p>
     <w:p>
@@ -5250,6 +5256,7 @@
       <w:r>
         <w:rPr>
           <w:noProof/>
+          <w:lang w:val="en-US" w:eastAsia="zh-CN"/>
         </w:rPr>
         <w:drawing>
           <wp:inline distT="0" distB="0" distL="0" distR="0" wp14:anchorId="278DBAEC" wp14:editId="52B5CDDC">
@@ -5303,6 +5310,7 @@
       <w:r>
         <w:rPr>
           <w:noProof/>
+          <w:lang w:val="en-US" w:eastAsia="zh-CN"/>
         </w:rPr>
         <w:drawing>
           <wp:inline distT="0" distB="0" distL="0" distR="0" wp14:anchorId="2325DD36" wp14:editId="64FF4742">
@@ -5475,6 +5483,7 @@
       <w:r>
         <w:rPr>
           <w:noProof/>
+          <w:lang w:val="en-US" w:eastAsia="zh-CN"/>
         </w:rPr>
         <w:drawing>
           <wp:inline distT="0" distB="0" distL="0" distR="0" wp14:anchorId="402D03E0" wp14:editId="33448E1C">
@@ -5528,6 +5537,7 @@
       <w:r>
         <w:rPr>
           <w:noProof/>
+          <w:lang w:val="en-US" w:eastAsia="zh-CN"/>
         </w:rPr>
         <w:drawing>
           <wp:inline distT="0" distB="0" distL="0" distR="0" wp14:anchorId="03226DFD" wp14:editId="5AE223A7">
@@ -5782,6 +5792,7 @@
       <w:r>
         <w:rPr>
           <w:noProof/>
+          <w:lang w:val="en-US" w:eastAsia="zh-CN"/>
         </w:rPr>
         <w:drawing>
           <wp:inline distT="0" distB="0" distL="0" distR="0" wp14:anchorId="47A1D592" wp14:editId="186CD4F8">
@@ -5842,6 +5853,7 @@
       <w:r>
         <w:rPr>
           <w:noProof/>
+          <w:lang w:val="en-US" w:eastAsia="zh-CN"/>
         </w:rPr>
         <w:drawing>
           <wp:inline distT="0" distB="0" distL="0" distR="0" wp14:anchorId="08B29302" wp14:editId="0BEAE55A">
@@ -5901,28 +5913,15 @@
         </w:rPr>
       </w:pPr>
       <w:r>
-        <w:t xml:space="preserve">Figure </w:t>
-      </w:r>
-      <w:r>
-        <w:t>9</w:t>
-      </w:r>
-      <w:r>
-        <w:t xml:space="preserve">: </w:t>
+        <w:t xml:space="preserve">Figure 9: </w:t>
       </w:r>
       <w:r>
         <w:rPr>
           <w:b w:val="0"/>
         </w:rPr>
-        <w:t>Chatbox</w:t>
-      </w:r>
-      <w:r>
-        <w:rPr>
-          <w:b w:val="0"/>
-        </w:rPr>
-        <w:t xml:space="preserve"> Component</w:t>
-      </w:r>
-    </w:p>
-    <w:p/>
+        <w:t>Chatbox Component</w:t>
+      </w:r>
+    </w:p>
     <w:p>
       <w:pPr>
         <w:rPr>
@@ -6006,18 +6005,56 @@
             <v:path o:extrusionok="f" gradientshapeok="t" o:connecttype="rect"/>
             <o:lock v:ext="edit" aspectratio="t"/>
           </v:shapetype>
-          <v:shape id="_x0000_i1031" type="#_x0000_t75" style="width:414.6pt;height:243pt">
+          <v:shape id="_x0000_i1025" type="#_x0000_t75" style="width:414.6pt;height:243pt">
             <v:imagedata r:id="rId23" o:title="ER diagram"/>
           </v:shape>
         </w:pict>
       </w:r>
     </w:p>
     <w:p>
-      <w:r>
-        <w:t>Above</w:t>
-      </w:r>
-      <w:r>
-        <w:t xml:space="preserve"> is an entity relationship diagram for the project. Identifying the entities and</w:t>
+      <w:pPr>
+        <w:pStyle w:val="figurecaption"/>
+        <w:rPr>
+          <w:b w:val="0"/>
+        </w:rPr>
+      </w:pPr>
+      <w:r>
+        <w:t xml:space="preserve">Figure 10: </w:t>
+      </w:r>
+      <w:r>
+        <w:rPr>
+          <w:b w:val="0"/>
+        </w:rPr>
+        <w:t>Entity Relationship D</w:t>
+      </w:r>
+      <w:r>
+        <w:rPr>
+          <w:b w:val="0"/>
+        </w:rPr>
+        <w:t>iagram</w:t>
+      </w:r>
+    </w:p>
+    <w:p>
+      <w:r>
+        <w:t>The provided</w:t>
+      </w:r>
+      <w:r>
+        <w:t xml:space="preserve"> diagram offers a </w:t>
+      </w:r>
+      <w:r>
+        <w:t xml:space="preserve">comprehensive </w:t>
+      </w:r>
+      <w:r>
+        <w:t xml:space="preserve">view of the project's </w:t>
+      </w:r>
+      <w:r>
+        <w:t>entity relationship</w:t>
+      </w:r>
+      <w:r>
+        <w:t>.</w:t>
+      </w:r>
+      <w:r>
+        <w:t xml:space="preserve"> Identifying the entities and</w:t>
       </w:r>
       <w:r>
         <w:t xml:space="preserve"> </w:t>
@@ -6043,6 +6080,155 @@
       <w:r>
         <w:t xml:space="preserve"> </w:t>
       </w:r>
+      <w:r>
+        <w:t>Several crucial aspects of this design merit attention</w:t>
+      </w:r>
+      <w:r>
+        <w:t>:</w:t>
+      </w:r>
+    </w:p>
+    <w:p>
+      <w:r>
+        <w:rPr>
+          <w:b/>
+          <w:bCs/>
+        </w:rPr>
+        <w:t>Course Default Study Items</w:t>
+      </w:r>
+      <w:r>
+        <w:t xml:space="preserve">: These are static and pre-configured within the database. The platform </w:t>
+      </w:r>
+      <w:r>
+        <w:t xml:space="preserve">should provide </w:t>
+      </w:r>
+      <w:r>
+        <w:t>a range of courses, each containing a set of defau</w:t>
+      </w:r>
+      <w:r>
+        <w:t>lt study items. When users enro</w:t>
+      </w:r>
+      <w:r>
+        <w:t>l in a co</w:t>
+      </w:r>
+      <w:r>
+        <w:t xml:space="preserve">urse, these default items will be imported </w:t>
+      </w:r>
+      <w:r>
+        <w:t>to the dynamic 'study items' category. Unlike the pre</w:t>
+      </w:r>
+      <w:r>
+        <w:t>-set defaults</w:t>
+      </w:r>
+      <w:r>
+        <w:t>, study items can be modified by users</w:t>
+      </w:r>
+      <w:r>
+        <w:t xml:space="preserve"> basing on their needs. This function</w:t>
+      </w:r>
+      <w:r>
+        <w:t xml:space="preserve"> </w:t>
+      </w:r>
+      <w:r>
+        <w:t>requirement makes it reasonable to</w:t>
+      </w:r>
+      <w:r>
+        <w:t xml:space="preserve"> separate tables for these two types of study items. </w:t>
+      </w:r>
+    </w:p>
+    <w:p>
+      <w:r>
+        <w:rPr>
+          <w:b/>
+          <w:bCs/>
+        </w:rPr>
+        <w:t>Review Items</w:t>
+      </w:r>
+      <w:r>
+        <w:rPr>
+          <w:b/>
+          <w:bCs/>
+        </w:rPr>
+        <w:t xml:space="preserve"> and Review Sessions</w:t>
+      </w:r>
+      <w:r>
+        <w:t>: Contrasting with study items, each review item comprises multiple review sessions. This structure empowers users to formulate a spaced repetition pattern tailored to their learning style, affording them control over the quantity and s</w:t>
+      </w:r>
+      <w:r>
+        <w:t>cheduling of review sessions for each review</w:t>
+      </w:r>
+      <w:r>
+        <w:t xml:space="preserve"> item.</w:t>
+      </w:r>
+    </w:p>
+    <w:p>
+      <w:r>
+        <w:rPr>
+          <w:b/>
+          <w:bCs/>
+        </w:rPr>
+        <w:t>Data Harvesting</w:t>
+      </w:r>
+      <w:r>
+        <w:t>: Being a learning-centric platform, user study behaviours are paramount for refining the services</w:t>
+      </w:r>
+      <w:r>
+        <w:t xml:space="preserve"> provided</w:t>
+      </w:r>
+      <w:r>
+        <w:t>. D</w:t>
+      </w:r>
+      <w:r>
+        <w:t>ata attributes such as content, category, created date, scheduled</w:t>
+      </w:r>
+      <w:r>
+        <w:t xml:space="preserve"> date</w:t>
+      </w:r>
+      <w:r>
+        <w:t xml:space="preserve"> and completion date</w:t>
+      </w:r>
+      <w:r>
+        <w:t xml:space="preserve"> can </w:t>
+      </w:r>
+      <w:r>
+        <w:t xml:space="preserve">be </w:t>
+      </w:r>
+      <w:r>
+        <w:t>valuable insights for service enhancement. Furthermore, token usage durin</w:t>
+      </w:r>
+      <w:r>
+        <w:t xml:space="preserve">g user-chatbot interactions is vital and monitored by the </w:t>
+      </w:r>
+      <w:r>
+        <w:t>c</w:t>
+      </w:r>
+      <w:r>
+        <w:t>hatmessage table</w:t>
+      </w:r>
+      <w:r>
+        <w:t>. Since the OpenAI API determines charges based on token consumption, monitoring</w:t>
+      </w:r>
+      <w:r>
+        <w:t xml:space="preserve"> this can not </w:t>
+      </w:r>
+      <w:r>
+        <w:lastRenderedPageBreak/>
+        <w:t>only understand</w:t>
+      </w:r>
+      <w:r>
+        <w:t xml:space="preserve"> user </w:t>
+      </w:r>
+      <w:r>
+        <w:t>behaviour</w:t>
+      </w:r>
+      <w:r>
+        <w:t xml:space="preserve"> but also pre</w:t>
+      </w:r>
+      <w:r>
+        <w:t>vent misuse and</w:t>
+      </w:r>
+      <w:r>
+        <w:t xml:space="preserve"> effectively managing operational expenses.</w:t>
+      </w:r>
     </w:p>
     <w:p>
       <w:pPr>
@@ -6061,8 +6247,47 @@
       </w:r>
     </w:p>
     <w:p>
-      <w:bookmarkStart w:id="10" w:name="_GoBack"/>
-      <w:bookmarkEnd w:id="10"/>
+      <w:pPr>
+        <w:rPr>
+          <w:rFonts w:eastAsiaTheme="majorEastAsia" w:cstheme="majorBidi"/>
+          <w:b/>
+          <w:bCs/>
+          <w:sz w:val="24"/>
+        </w:rPr>
+      </w:pPr>
+      <w:r>
+        <w:t xml:space="preserve">Courses encompass a variety of default study items </w:t>
+      </w:r>
+      <w:r>
+        <w:t xml:space="preserve">covering </w:t>
+      </w:r>
+      <w:r>
+        <w:t>multiple topics and prof</w:t>
+      </w:r>
+      <w:r>
+        <w:t xml:space="preserve">iciency levels. When users enrol in a course depending on </w:t>
+      </w:r>
+      <w:r>
+        <w:t>their individual learning objectives, the system seamles</w:t>
+      </w:r>
+      <w:r>
+        <w:t xml:space="preserve">sly incorporates a set of study </w:t>
+      </w:r>
+      <w:r>
+        <w:t>items from the course's predefine</w:t>
+      </w:r>
+      <w:r>
+        <w:t>d data which are saved in the database</w:t>
+      </w:r>
+      <w:r>
+        <w:t>. This effectively constructs a user-specific study plan. Users retain the option to modify both the content and scheduling of these integrated study items at any future point</w:t>
+      </w:r>
+      <w:r>
+        <w:t xml:space="preserve"> in the study plan system</w:t>
+      </w:r>
+      <w:r>
+        <w:t>.</w:t>
+      </w:r>
     </w:p>
     <w:p>
       <w:pPr>
@@ -6072,41 +6297,2207 @@
         <w:t>Study Plan System</w:t>
       </w:r>
     </w:p>
+    <w:p>
+      <w:r>
+        <w:t xml:space="preserve">Besides creating new study items by registering the pre-set courses, the user can also </w:t>
+      </w:r>
+      <w:r>
+        <w:t>craft</w:t>
+      </w:r>
+      <w:r>
+        <w:t xml:space="preserve"> the new study plan task</w:t>
+      </w:r>
+      <w:r>
+        <w:t>s</w:t>
+      </w:r>
+      <w:r>
+        <w:t xml:space="preserve"> by themselves. The dashboard statistics and </w:t>
+      </w:r>
+      <w:r>
+        <w:t xml:space="preserve">study overview page demonstrate the learning </w:t>
+      </w:r>
+      <w:r>
+        <w:t xml:space="preserve">task </w:t>
+      </w:r>
+      <w:r>
+        <w:t xml:space="preserve">plan by days and status categories. </w:t>
+      </w:r>
+      <w:r>
+        <w:t xml:space="preserve">With scheduled study items arranged in chronological order, users can effortlessly access upcoming learning tasks. Users also have full flexibility to modify all </w:t>
+      </w:r>
+      <w:r>
+        <w:t xml:space="preserve">attributes </w:t>
+      </w:r>
+      <w:r>
+        <w:t>of each study tas</w:t>
+      </w:r>
+      <w:r>
+        <w:t>k. If a task's status is changed to "finished," a modal will appear for users to select</w:t>
+      </w:r>
+      <w:r>
+        <w:t xml:space="preserve"> a review pattern and </w:t>
+      </w:r>
+      <w:r>
+        <w:t>consequently create</w:t>
+      </w:r>
+      <w:r>
+        <w:t xml:space="preserve"> review items and sessions if desired.</w:t>
+      </w:r>
+    </w:p>
+    <w:p>
+      <w:pPr>
+        <w:rPr>
+          <w:b/>
+        </w:rPr>
+      </w:pPr>
+      <w:r>
+        <w:rPr>
+          <w:b/>
+        </w:rPr>
+        <w:t>Review System with Spaced Repetition Strategy</w:t>
+      </w:r>
+    </w:p>
+    <w:p>
+      <w:r>
+        <w:t>As mentioned previously, the finished study item</w:t>
+      </w:r>
+      <w:r>
+        <w:t>s</w:t>
+      </w:r>
+      <w:r>
+        <w:t xml:space="preserve"> can be </w:t>
+      </w:r>
+      <w:r>
+        <w:t xml:space="preserve">migrated into </w:t>
+      </w:r>
+      <w:r>
+        <w:t xml:space="preserve">review system with a selected spaced repetition strategy by users. </w:t>
+      </w:r>
+      <w:r>
+        <w:t xml:space="preserve">Two standardized spaced repetition methods are available: a </w:t>
+      </w:r>
+      <w:r>
+        <w:t>simple model and a normal model. The simple</w:t>
+      </w:r>
+      <w:r>
+        <w:t xml:space="preserve"> model suggests reviews on the 1st, 3rd, </w:t>
+      </w:r>
+      <w:r>
+        <w:t>and 7th days, while the normal</w:t>
+      </w:r>
+      <w:r>
+        <w:t xml:space="preserve"> model schedules sessions on the 1st, 2nd, 4th, 7th, and 14th days.</w:t>
+      </w:r>
+      <w:r>
+        <w:t xml:space="preserve"> </w:t>
+      </w:r>
+      <w:r>
+        <w:t>Furthermore, the user can customize their unique review</w:t>
+      </w:r>
+      <w:r>
+        <w:t xml:space="preserve"> strategy and review</w:t>
+      </w:r>
+      <w:r>
+        <w:t xml:space="preserve"> sessions </w:t>
+      </w:r>
+      <w:r>
+        <w:t>for each review item</w:t>
+      </w:r>
+      <w:r>
+        <w:t xml:space="preserve">. </w:t>
+      </w:r>
+    </w:p>
+    <w:p>
+      <w:r>
+        <w:t>T</w:t>
+      </w:r>
+      <w:r>
+        <w:t xml:space="preserve">he user can </w:t>
+      </w:r>
+      <w:r>
+        <w:t xml:space="preserve">also </w:t>
+      </w:r>
+      <w:r>
+        <w:t xml:space="preserve">monitor the review progress through the overview statistics. </w:t>
+      </w:r>
+      <w:r>
+        <w:t xml:space="preserve">Emulating the study plan system, review items are showcased chronologically based on their upcoming </w:t>
+      </w:r>
+      <w:r>
+        <w:t xml:space="preserve">review </w:t>
+      </w:r>
+      <w:r>
+        <w:t>session dates, facilitating users in anticipating imminent learning activities.</w:t>
+      </w:r>
+      <w:r>
+        <w:t xml:space="preserve"> Moreover</w:t>
+      </w:r>
+      <w:r>
+        <w:t xml:space="preserve">, even after setting up the review plan, this system allows user to edit every aspect of the review items and sessions, especially for the scheduled dates. </w:t>
+      </w:r>
+      <w:r>
+        <w:t xml:space="preserve">This </w:t>
+      </w:r>
+      <w:r>
+        <w:t>enables users</w:t>
+      </w:r>
+      <w:r>
+        <w:t xml:space="preserve"> to deploy the spaced repetition strategy in alignment with their individual pace. The blend of predefined and customizable review patterns empowers users to chart their academic trajectory and optimize learning outcomes. </w:t>
+      </w:r>
+    </w:p>
+    <w:p>
+      <w:pPr>
+        <w:pStyle w:val="3"/>
+      </w:pPr>
+      <w:r>
+        <w:t>Chatbot</w:t>
+      </w:r>
+    </w:p>
+    <w:p>
+      <w:pPr>
+        <w:rPr>
+          <w:b/>
+        </w:rPr>
+      </w:pPr>
+      <w:r>
+        <w:rPr>
+          <w:b/>
+        </w:rPr>
+        <w:t>Integration</w:t>
+      </w:r>
+      <w:r>
+        <w:rPr>
+          <w:b/>
+        </w:rPr>
+        <w:t xml:space="preserve"> with study system and review system</w:t>
+      </w:r>
+    </w:p>
+    <w:p>
+      <w:r>
+        <w:t>The chatbot enhances learning outcomes through seamless integration with the study and review systems.</w:t>
+      </w:r>
+      <w:r>
+        <w:t xml:space="preserve"> On the chatbuddy page, the user can </w:t>
+      </w:r>
+      <w:r>
+        <w:t xml:space="preserve">view </w:t>
+      </w:r>
+      <w:r>
+        <w:t>the study item and review sessions</w:t>
+      </w:r>
+      <w:r>
+        <w:t xml:space="preserve"> which are scheduled at today</w:t>
+      </w:r>
+      <w:r>
+        <w:t xml:space="preserve"> on the right hand, </w:t>
+      </w:r>
+      <w:r>
+        <w:lastRenderedPageBreak/>
+        <w:t>facilitating effortless input into the chatbot conversation area</w:t>
+      </w:r>
+      <w:r>
+        <w:t xml:space="preserve">. </w:t>
+      </w:r>
+      <w:r>
+        <w:t>Additionally, users can create review items and sessions directly from chatbot conversations</w:t>
+      </w:r>
+      <w:r>
+        <w:t xml:space="preserve"> by clicking the creating review icon</w:t>
+      </w:r>
+      <w:r>
+        <w:t xml:space="preserve">. By default, </w:t>
+      </w:r>
+      <w:r>
+        <w:t xml:space="preserve">though </w:t>
+      </w:r>
+      <w:r>
+        <w:t>the conversation content serves as t</w:t>
+      </w:r>
+      <w:r>
+        <w:t>he review item's content,</w:t>
+      </w:r>
+      <w:r>
+        <w:t xml:space="preserve"> users have the flexibility to customize review</w:t>
+      </w:r>
+      <w:r>
+        <w:t xml:space="preserve"> attributes and pattern</w:t>
+      </w:r>
+      <w:r>
+        <w:t xml:space="preserve"> using a spaced repetition strategy.</w:t>
+      </w:r>
+    </w:p>
+    <w:p>
+      <w:pPr>
+        <w:rPr>
+          <w:b/>
+        </w:rPr>
+      </w:pPr>
+      <w:r>
+        <w:rPr>
+          <w:b/>
+        </w:rPr>
+        <w:t>Chatbot personalities</w:t>
+      </w:r>
+      <w:r>
+        <w:rPr>
+          <w:b/>
+        </w:rPr>
+        <w:t xml:space="preserve"> and prompts</w:t>
+      </w:r>
+      <w:r>
+        <w:rPr>
+          <w:b/>
+        </w:rPr>
+        <w:t xml:space="preserve"> design</w:t>
+      </w:r>
+    </w:p>
+    <w:p>
+      <w:pPr>
+        <w:rPr>
+          <w:b/>
+        </w:rPr>
+      </w:pPr>
+    </w:p>
+    <w:tbl>
+      <w:tblPr>
+        <w:tblStyle w:val="ad"/>
+        <w:tblW w:w="0" w:type="auto"/>
+        <w:jc w:val="center"/>
+        <w:tblLook w:val="04A0" w:firstRow="1" w:lastRow="0" w:firstColumn="1" w:lastColumn="0" w:noHBand="0" w:noVBand="1"/>
+      </w:tblPr>
+      <w:tblGrid>
+        <w:gridCol w:w="1087"/>
+        <w:gridCol w:w="1556"/>
+        <w:gridCol w:w="1214"/>
+        <w:gridCol w:w="1354"/>
+        <w:gridCol w:w="3305"/>
+      </w:tblGrid>
+      <w:tr>
+        <w:trPr>
+          <w:jc w:val="center"/>
+        </w:trPr>
+        <w:tc>
+          <w:tcPr>
+            <w:tcW w:w="1087" w:type="dxa"/>
+            <w:vAlign w:val="center"/>
+          </w:tcPr>
+          <w:p>
+            <w:pPr>
+              <w:jc w:val="center"/>
+            </w:pPr>
+            <w:r>
+              <w:t>Name</w:t>
+            </w:r>
+          </w:p>
+        </w:tc>
+        <w:tc>
+          <w:tcPr>
+            <w:tcW w:w="1556" w:type="dxa"/>
+            <w:vAlign w:val="center"/>
+          </w:tcPr>
+          <w:p>
+            <w:pPr>
+              <w:jc w:val="center"/>
+            </w:pPr>
+            <w:r>
+              <w:t>Temperature</w:t>
+            </w:r>
+          </w:p>
+        </w:tc>
+        <w:tc>
+          <w:tcPr>
+            <w:tcW w:w="1214" w:type="dxa"/>
+            <w:vAlign w:val="center"/>
+          </w:tcPr>
+          <w:p>
+            <w:pPr>
+              <w:jc w:val="center"/>
+              <w:rPr>
+                <w:lang w:val="en-US"/>
+              </w:rPr>
+            </w:pPr>
+            <w:r>
+              <w:rPr>
+                <w:lang w:val="en-US"/>
+              </w:rPr>
+              <w:t>Presence P</w:t>
+            </w:r>
+            <w:r>
+              <w:rPr>
+                <w:lang w:val="en-US"/>
+              </w:rPr>
+              <w:t>enalty</w:t>
+            </w:r>
+          </w:p>
+        </w:tc>
+        <w:tc>
+          <w:tcPr>
+            <w:tcW w:w="1354" w:type="dxa"/>
+            <w:vAlign w:val="center"/>
+          </w:tcPr>
+          <w:p>
+            <w:pPr>
+              <w:jc w:val="center"/>
+            </w:pPr>
+            <w:r>
+              <w:t>Frequency P</w:t>
+            </w:r>
+            <w:r>
+              <w:t>enalty</w:t>
+            </w:r>
+          </w:p>
+        </w:tc>
+        <w:tc>
+          <w:tcPr>
+            <w:tcW w:w="3305" w:type="dxa"/>
+            <w:vAlign w:val="center"/>
+          </w:tcPr>
+          <w:p>
+            <w:pPr>
+              <w:jc w:val="center"/>
+            </w:pPr>
+            <w:r>
+              <w:t>Speciality</w:t>
+            </w:r>
+          </w:p>
+        </w:tc>
+      </w:tr>
+      <w:tr>
+        <w:trPr>
+          <w:jc w:val="center"/>
+        </w:trPr>
+        <w:tc>
+          <w:tcPr>
+            <w:tcW w:w="1087" w:type="dxa"/>
+            <w:vAlign w:val="center"/>
+          </w:tcPr>
+          <w:p>
+            <w:pPr>
+              <w:jc w:val="center"/>
+            </w:pPr>
+            <w:r>
+              <w:t>Ada</w:t>
+            </w:r>
+          </w:p>
+        </w:tc>
+        <w:tc>
+          <w:tcPr>
+            <w:tcW w:w="1556" w:type="dxa"/>
+            <w:vAlign w:val="center"/>
+          </w:tcPr>
+          <w:p>
+            <w:pPr>
+              <w:jc w:val="center"/>
+            </w:pPr>
+            <w:r>
+              <w:t>0.</w:t>
+            </w:r>
+            <w:r>
+              <w:t>3</w:t>
+            </w:r>
+          </w:p>
+        </w:tc>
+        <w:tc>
+          <w:tcPr>
+            <w:tcW w:w="1214" w:type="dxa"/>
+            <w:vAlign w:val="center"/>
+          </w:tcPr>
+          <w:p>
+            <w:pPr>
+              <w:jc w:val="center"/>
+            </w:pPr>
+            <w:r>
+              <w:t>0.2</w:t>
+            </w:r>
+          </w:p>
+        </w:tc>
+        <w:tc>
+          <w:tcPr>
+            <w:tcW w:w="1354" w:type="dxa"/>
+            <w:vAlign w:val="center"/>
+          </w:tcPr>
+          <w:p>
+            <w:pPr>
+              <w:jc w:val="center"/>
+            </w:pPr>
+            <w:r>
+              <w:t>0.2</w:t>
+            </w:r>
+          </w:p>
+        </w:tc>
+        <w:tc>
+          <w:tcPr>
+            <w:tcW w:w="3305" w:type="dxa"/>
+            <w:vAlign w:val="center"/>
+          </w:tcPr>
+          <w:p>
+            <w:pPr>
+              <w:jc w:val="center"/>
+            </w:pPr>
+            <w:r>
+              <w:t>General  and Helpful Tutor</w:t>
+            </w:r>
+          </w:p>
+        </w:tc>
+      </w:tr>
+      <w:tr>
+        <w:trPr>
+          <w:jc w:val="center"/>
+        </w:trPr>
+        <w:tc>
+          <w:tcPr>
+            <w:tcW w:w="1087" w:type="dxa"/>
+            <w:vAlign w:val="center"/>
+          </w:tcPr>
+          <w:p>
+            <w:pPr>
+              <w:jc w:val="center"/>
+            </w:pPr>
+            <w:r>
+              <w:t>Sam</w:t>
+            </w:r>
+          </w:p>
+        </w:tc>
+        <w:tc>
+          <w:tcPr>
+            <w:tcW w:w="1556" w:type="dxa"/>
+            <w:vAlign w:val="center"/>
+          </w:tcPr>
+          <w:p>
+            <w:pPr>
+              <w:jc w:val="center"/>
+            </w:pPr>
+            <w:r>
+              <w:t>0.1</w:t>
+            </w:r>
+          </w:p>
+        </w:tc>
+        <w:tc>
+          <w:tcPr>
+            <w:tcW w:w="1214" w:type="dxa"/>
+            <w:vAlign w:val="center"/>
+          </w:tcPr>
+          <w:p>
+            <w:pPr>
+              <w:jc w:val="center"/>
+            </w:pPr>
+            <w:r>
+              <w:t>0.1</w:t>
+            </w:r>
+          </w:p>
+        </w:tc>
+        <w:tc>
+          <w:tcPr>
+            <w:tcW w:w="1354" w:type="dxa"/>
+            <w:vAlign w:val="center"/>
+          </w:tcPr>
+          <w:p>
+            <w:pPr>
+              <w:jc w:val="center"/>
+            </w:pPr>
+            <w:r>
+              <w:t>0.1</w:t>
+            </w:r>
+          </w:p>
+        </w:tc>
+        <w:tc>
+          <w:tcPr>
+            <w:tcW w:w="3305" w:type="dxa"/>
+            <w:vAlign w:val="center"/>
+          </w:tcPr>
+          <w:p>
+            <w:pPr>
+              <w:jc w:val="center"/>
+            </w:pPr>
+            <w:r>
+              <w:t>Vocabulary</w:t>
+            </w:r>
+            <w:r>
+              <w:t xml:space="preserve"> and Spaced Repetition Review Strategy</w:t>
+            </w:r>
+          </w:p>
+        </w:tc>
+      </w:tr>
+      <w:tr>
+        <w:trPr>
+          <w:jc w:val="center"/>
+        </w:trPr>
+        <w:tc>
+          <w:tcPr>
+            <w:tcW w:w="1087" w:type="dxa"/>
+            <w:vAlign w:val="center"/>
+          </w:tcPr>
+          <w:p>
+            <w:pPr>
+              <w:jc w:val="center"/>
+            </w:pPr>
+            <w:r>
+              <w:t>Lucy</w:t>
+            </w:r>
+          </w:p>
+        </w:tc>
+        <w:tc>
+          <w:tcPr>
+            <w:tcW w:w="1556" w:type="dxa"/>
+            <w:vAlign w:val="center"/>
+          </w:tcPr>
+          <w:p>
+            <w:pPr>
+              <w:jc w:val="center"/>
+            </w:pPr>
+            <w:r>
+              <w:t>0.</w:t>
+            </w:r>
+            <w:r>
+              <w:t>5</w:t>
+            </w:r>
+          </w:p>
+        </w:tc>
+        <w:tc>
+          <w:tcPr>
+            <w:tcW w:w="1214" w:type="dxa"/>
+            <w:vAlign w:val="center"/>
+          </w:tcPr>
+          <w:p>
+            <w:pPr>
+              <w:jc w:val="center"/>
+            </w:pPr>
+            <w:r>
+              <w:t>0.</w:t>
+            </w:r>
+            <w:r>
+              <w:t>5</w:t>
+            </w:r>
+          </w:p>
+        </w:tc>
+        <w:tc>
+          <w:tcPr>
+            <w:tcW w:w="1354" w:type="dxa"/>
+            <w:vAlign w:val="center"/>
+          </w:tcPr>
+          <w:p>
+            <w:pPr>
+              <w:jc w:val="center"/>
+            </w:pPr>
+            <w:r>
+              <w:t>0.</w:t>
+            </w:r>
+            <w:r>
+              <w:t>5</w:t>
+            </w:r>
+          </w:p>
+        </w:tc>
+        <w:tc>
+          <w:tcPr>
+            <w:tcW w:w="3305" w:type="dxa"/>
+            <w:vAlign w:val="center"/>
+          </w:tcPr>
+          <w:p>
+            <w:pPr>
+              <w:jc w:val="center"/>
+            </w:pPr>
+            <w:r>
+              <w:t>UK culture</w:t>
+            </w:r>
+          </w:p>
+        </w:tc>
+      </w:tr>
+      <w:tr>
+        <w:trPr>
+          <w:jc w:val="center"/>
+        </w:trPr>
+        <w:tc>
+          <w:tcPr>
+            <w:tcW w:w="1087" w:type="dxa"/>
+            <w:vAlign w:val="center"/>
+          </w:tcPr>
+          <w:p>
+            <w:pPr>
+              <w:jc w:val="center"/>
+            </w:pPr>
+            <w:r>
+              <w:t>Jack</w:t>
+            </w:r>
+          </w:p>
+        </w:tc>
+        <w:tc>
+          <w:tcPr>
+            <w:tcW w:w="1556" w:type="dxa"/>
+            <w:vAlign w:val="center"/>
+          </w:tcPr>
+          <w:p>
+            <w:pPr>
+              <w:jc w:val="center"/>
+            </w:pPr>
+            <w:r>
+              <w:t>0.</w:t>
+            </w:r>
+            <w:r>
+              <w:t>3</w:t>
+            </w:r>
+          </w:p>
+        </w:tc>
+        <w:tc>
+          <w:tcPr>
+            <w:tcW w:w="1214" w:type="dxa"/>
+            <w:vAlign w:val="center"/>
+          </w:tcPr>
+          <w:p>
+            <w:pPr>
+              <w:jc w:val="center"/>
+            </w:pPr>
+            <w:r>
+              <w:t>0.2</w:t>
+            </w:r>
+          </w:p>
+        </w:tc>
+        <w:tc>
+          <w:tcPr>
+            <w:tcW w:w="1354" w:type="dxa"/>
+            <w:vAlign w:val="center"/>
+          </w:tcPr>
+          <w:p>
+            <w:pPr>
+              <w:jc w:val="center"/>
+            </w:pPr>
+            <w:r>
+              <w:t>0.2</w:t>
+            </w:r>
+          </w:p>
+        </w:tc>
+        <w:tc>
+          <w:tcPr>
+            <w:tcW w:w="3305" w:type="dxa"/>
+            <w:vAlign w:val="center"/>
+          </w:tcPr>
+          <w:p>
+            <w:pPr>
+              <w:jc w:val="center"/>
+            </w:pPr>
+            <w:r>
+              <w:t>Job Hunting and Career</w:t>
+            </w:r>
+          </w:p>
+        </w:tc>
+      </w:tr>
+    </w:tbl>
+    <w:p>
+      <w:pPr>
+        <w:pStyle w:val="figurecaption"/>
+        <w:rPr>
+          <w:b w:val="0"/>
+        </w:rPr>
+      </w:pPr>
+      <w:r>
+        <w:t xml:space="preserve">Figure 11: </w:t>
+      </w:r>
+      <w:r>
+        <w:rPr>
+          <w:b w:val="0"/>
+        </w:rPr>
+        <w:t>Chatbot</w:t>
+      </w:r>
+      <w:r>
+        <w:rPr>
+          <w:b w:val="0"/>
+        </w:rPr>
+        <w:t>s</w:t>
+      </w:r>
+      <w:r>
+        <w:rPr>
+          <w:b w:val="0"/>
+        </w:rPr>
+        <w:t xml:space="preserve"> Attributes and Speciality</w:t>
+      </w:r>
+    </w:p>
+    <w:p>
+      <w:r>
+        <w:t xml:space="preserve">This platform offers four </w:t>
+      </w:r>
+      <w:r>
+        <w:t xml:space="preserve">distinct </w:t>
+      </w:r>
+      <w:r>
+        <w:t>chatbots, all of which utilize the gpt-4 model without max_token restrictions. However, the combined length of input and generated tokens adheres to the model's context length constraints</w:t>
+      </w:r>
+      <w:r>
+        <w:t xml:space="preserve"> </w:t>
+      </w:r>
+      <w:r>
+        <w:fldChar w:fldCharType="begin"/>
+      </w:r>
+      <w:r>
+        <w:instrText xml:space="preserve"> ADDIN ZOTERO_ITEM CSL_CITATION {"citationID":"9SOJa75m","properties":{"formattedCitation":"(OpenAI, 2023)","plainCitation":"(OpenAI, 2023)","noteIndex":0},"citationItems":[{"id":214,"uris":["http://zotero.org/users/12186833/items/EPJWXPEB"],"itemData":{"id":214,"type":"webpage","abstract":"Explore developer resources, tutorials, API docs, and dynamic examples to get the most out of OpenAI's platform.","language":"en","title":"OpenAI Platform","URL":"https://platform.openai.com","author":[{"family":"OpenAI","given":""}],"accessed":{"date-parts":[["2023",8,23]]},"issued":{"date-parts":[["2023",8,23]]}}}],"schema":"https://github.com/citation-style-language/schema/raw/master/csl-citation.json"} </w:instrText>
+      </w:r>
+      <w:r>
+        <w:fldChar w:fldCharType="separate"/>
+      </w:r>
+      <w:r>
+        <w:t>(OpenAI, 2023)</w:t>
+      </w:r>
+      <w:r>
+        <w:fldChar w:fldCharType="end"/>
+      </w:r>
+      <w:r>
+        <w:t xml:space="preserve">. </w:t>
+      </w:r>
+    </w:p>
+    <w:p>
+      <w:r>
+        <w:t xml:space="preserve">Given the specialized roles of these chatbots, they are endowed with unique attributes. Three key attributes </w:t>
+      </w:r>
+      <w:r>
+        <w:t xml:space="preserve">are associated with chatbot behavior. </w:t>
+      </w:r>
+      <w:r>
+        <w:t>The temperature</w:t>
+      </w:r>
+      <w:r>
+        <w:t>,</w:t>
+      </w:r>
+      <w:r>
+        <w:t xml:space="preserve"> </w:t>
+      </w:r>
+      <w:r>
+        <w:t>r</w:t>
+      </w:r>
+      <w:r>
+        <w:t>anging between 0 and 2, governs the randomness of generated text. Higher values introduce unpredictability, whereas lower values ensure consistency and focus</w:t>
+      </w:r>
+      <w:r>
+        <w:fldChar w:fldCharType="begin"/>
+      </w:r>
+      <w:r>
+        <w:instrText xml:space="preserve"> ADDIN ZOTERO_ITEM CSL_CITATION {"citationID":"PBQi5EJL","properties":{"formattedCitation":"(OpenAI, 2023)","plainCitation":"(OpenAI, 2023)","noteIndex":0},"citationItems":[{"id":214,"uris":["http://zotero.org/users/12186833/items/EPJWXPEB"],"itemData":{"id":214,"type":"webpage","abstract":"Explore developer resources, tutorials, API docs, and dynamic examples to get the most out of OpenAI's platform.","language":"en","title":"OpenAI Platform","URL":"https://platform.openai.com","author":[{"family":"OpenAI","given":""}],"accessed":{"date-parts":[["2023",8,23]]},"issued":{"date-parts":[["2023",8,23]]}}}],"schema":"https://github.com/citation-style-language/schema/raw/master/csl-citation.json"} </w:instrText>
+      </w:r>
+      <w:r>
+        <w:fldChar w:fldCharType="separate"/>
+      </w:r>
+      <w:r>
+        <w:t>(OpenAI, 2023)</w:t>
+      </w:r>
+      <w:r>
+        <w:fldChar w:fldCharType="end"/>
+      </w:r>
+      <w:r>
+        <w:t>.</w:t>
+      </w:r>
+      <w:r>
+        <w:t xml:space="preserve"> </w:t>
+      </w:r>
+      <w:r>
+        <w:t>The frequency and presence penalties</w:t>
+      </w:r>
+      <w:r>
+        <w:t xml:space="preserve"> </w:t>
+      </w:r>
+      <w:r>
+        <w:t xml:space="preserve">can be used to </w:t>
+      </w:r>
+      <w:r>
+        <w:t>adjust the possibility</w:t>
+      </w:r>
+      <w:r>
+        <w:t xml:space="preserve"> of sampling repetitive sequences of tokens.</w:t>
+      </w:r>
+      <w:r>
+        <w:t xml:space="preserve"> </w:t>
+      </w:r>
+      <w:r>
+        <w:t>P</w:t>
+      </w:r>
+      <w:r>
+        <w:t>resence penalty</w:t>
+      </w:r>
+      <w:r>
+        <w:t>, with value</w:t>
+      </w:r>
+      <w:r>
+        <w:t xml:space="preserve"> </w:t>
+      </w:r>
+      <w:r>
+        <w:t>between -2.0 and 2.0</w:t>
+      </w:r>
+      <w:r>
+        <w:t>, influences</w:t>
+      </w:r>
+      <w:r>
+        <w:t xml:space="preserve"> new tokens based on </w:t>
+      </w:r>
+      <w:r>
+        <w:t>frequency in the text so far, encouraging the model</w:t>
+      </w:r>
+      <w:r>
+        <w:t xml:space="preserve"> to talk about new topics</w:t>
+      </w:r>
+      <w:r>
+        <w:t xml:space="preserve"> </w:t>
+      </w:r>
+      <w:r>
+        <w:fldChar w:fldCharType="begin"/>
+      </w:r>
+      <w:r>
+        <w:instrText xml:space="preserve"> ADDIN ZOTERO_ITEM CSL_CITATION {"citationID":"P8Kwm6DT","properties":{"formattedCitation":"(OpenAI, 2023)","plainCitation":"(OpenAI, 2023)","noteIndex":0},"citationItems":[{"id":214,"uris":["http://zotero.org/users/12186833/items/EPJWXPEB"],"itemData":{"id":214,"type":"webpage","abstract":"Explore developer resources, tutorials, API docs, and dynamic examples to get the most out of OpenAI's platform.","language":"en","title":"OpenAI Platform","URL":"https://platform.openai.com","author":[{"family":"OpenAI","given":""}],"accessed":{"date-parts":[["2023",8,23]]},"issued":{"date-parts":[["2023",8,23]]}}}],"schema":"https://github.com/citation-style-language/schema/raw/master/csl-citation.json"} </w:instrText>
+      </w:r>
+      <w:r>
+        <w:fldChar w:fldCharType="separate"/>
+      </w:r>
+      <w:r>
+        <w:t>(OpenAI, 2023)</w:t>
+      </w:r>
+      <w:r>
+        <w:fldChar w:fldCharType="end"/>
+      </w:r>
+      <w:r>
+        <w:t>.</w:t>
+      </w:r>
+      <w:r>
+        <w:t xml:space="preserve"> Meanwhile, frequency penalty</w:t>
+      </w:r>
+      <w:r>
+        <w:t>,</w:t>
+      </w:r>
+      <w:r>
+        <w:t xml:space="preserve"> </w:t>
+      </w:r>
+      <w:r>
+        <w:t>w</w:t>
+      </w:r>
+      <w:r>
+        <w:t>ith a similar value range as the presence penalty,</w:t>
+      </w:r>
+      <w:r>
+        <w:t xml:space="preserve"> influences </w:t>
+      </w:r>
+      <w:r>
+        <w:t>new tokens based on frequenc</w:t>
+      </w:r>
+      <w:r>
+        <w:t>y in the text so far, reducing the model's possibility</w:t>
+      </w:r>
+      <w:r>
+        <w:t xml:space="preserve"> to repeat the same line verbatim</w:t>
+      </w:r>
+      <w:r>
+        <w:t xml:space="preserve"> </w:t>
+      </w:r>
+      <w:r>
+        <w:fldChar w:fldCharType="begin"/>
+      </w:r>
+      <w:r>
+        <w:instrText xml:space="preserve"> ADDIN ZOTERO_ITEM CSL_CITATION {"citationID":"2qSLEJ54","properties":{"formattedCitation":"(OpenAI, 2023)","plainCitation":"(OpenAI, 2023)","noteIndex":0},"citationItems":[{"id":214,"uris":["http://zotero.org/users/12186833/items/EPJWXPEB"],"itemData":{"id":214,"type":"webpage","abstract":"Explore developer resources, tutorials, API docs, and dynamic examples to get the most out of OpenAI's platform.","language":"en","title":"OpenAI Platform","URL":"https://platform.openai.com","author":[{"family":"OpenAI","given":""}],"accessed":{"date-parts":[["2023",8,23]]},"issued":{"date-parts":[["2023",8,23]]}}}],"schema":"https://github.com/citation-style-language/schema/raw/master/csl-citation.json"} </w:instrText>
+      </w:r>
+      <w:r>
+        <w:fldChar w:fldCharType="separate"/>
+      </w:r>
+      <w:r>
+        <w:t>(OpenAI, 2023)</w:t>
+      </w:r>
+      <w:r>
+        <w:fldChar w:fldCharType="end"/>
+      </w:r>
+      <w:r>
+        <w:t>.</w:t>
+      </w:r>
+      <w:r>
+        <w:t xml:space="preserve"> As Ada is performed as a general assistant, the attributes are set be in an intermediate level, which means it will appear new topic and </w:t>
+      </w:r>
+      <w:r>
+        <w:t xml:space="preserve">a little </w:t>
+      </w:r>
+      <w:r>
+        <w:t xml:space="preserve">randomness in the reply. However, as Sam focuses on explaining the word, it should follow the instruction from the user strictly. The randomness of Sam should be low and new topics should not be encouraged. Lucy is specialized in UK culture. It is encouraged to add more randomness, new topics and various vocabulary. </w:t>
+      </w:r>
+      <w:r>
+        <w:t xml:space="preserve">For Jake, it is neutral to the randomness and </w:t>
+      </w:r>
+      <w:r>
+        <w:t>penalties</w:t>
+      </w:r>
+      <w:r>
+        <w:t xml:space="preserve"> so the attributes are set to the middle level.</w:t>
+      </w:r>
+    </w:p>
+    <w:p>
+      <w:r>
+        <w:t xml:space="preserve">Prompts function as vital directives for the LLM, ensuring adherence to rules, process automation, and output specificity. They shape LLM interactions and outcomes, effectively programming the model's outputs </w:t>
+      </w:r>
+      <w:r>
+        <w:fldChar w:fldCharType="begin"/>
+      </w:r>
+      <w:r>
+        <w:instrText xml:space="preserve"> ADDIN ZOTERO_ITEM CSL_CITATION {"citationID":"sAC0sFRv","properties":{"formattedCitation":"(White {\\i{}et al.}, 2023)","plainCitation":"(White et al., 2023)","noteIndex":0},"citationItems":[{"id":242,"uris":["http://zotero.org/users/12186833/items/WH73ISQM"],"itemData":{"id":242,"type":"article-journal","abstract":"Prompt engineering is an increasingly important skill set needed to converse effectively with large language models (LLMs), such as ChatGPT. Prompts are instructions given to an LLM to enforce rules, automate processes, and ensure specific qualities (and quantities) of generated output. Prompts are also a form of programming that can customize the outputs and interactions with an LLM. This paper describes a catalog of prompt engineering techniques presented in pattern form that have been applied to solve common problems when conversing with LLMs. Prompt patterns are a knowledge transfer method analogous to software patterns since they provide reusable solutions to common problems faced in a particular context, i.e., output generation and interaction when working with LLMs. This paper provides the following contributions to research on prompt engineering that apply LLMs to automate software development tasks. First, it provides a framework for documenting patterns for structuring prompts to solve a range of problems so that they can be adapted to different domains. Second, it presents a catalog of patterns that have been applied successfully to improve the outputs of LLM conversations. Third, it explains how prompts can be built from multiple patterns and illustrates prompt patterns that benefit from combination with other prompt patterns.","DOI":"10.48550/ARXIV.2302.11382","license":"arXiv.org perpetual, non-exclusive license","note":"publisher: arXiv\nversion: 1","source":"DOI.org (Datacite)","title":"A Prompt Pattern Catalog to Enhance Prompt Engineering with ChatGPT","URL":"https://arxiv.org/abs/2302.11382","author":[{"family":"White","given":"Jules"},{"family":"Fu","given":"Quchen"},{"family":"Hays","given":"Sam"},{"family":"Sandborn","given":"Michael"},{"family":"Olea","given":"Carlos"},{"family":"Gilbert","given":"Henry"},{"family":"Elnashar","given":"Ashraf"},{"family":"Spencer-Smith","given":"Jesse"},{"family":"Schmidt","given":"Douglas C."}],"accessed":{"date-parts":[["2023",8,25]]},"issued":{"date-parts":[["2023",2,23]]}}}],"schema":"https://github.com/citation-style-language/schema/raw/master/csl-citation.json"} </w:instrText>
+      </w:r>
+      <w:r>
+        <w:fldChar w:fldCharType="separate"/>
+      </w:r>
+      <w:r>
+        <w:rPr>
+          <w:rFonts w:cs="Times New Roman"/>
+          <w:szCs w:val="24"/>
+        </w:rPr>
+        <w:t xml:space="preserve">(White </w:t>
+      </w:r>
+      <w:r>
+        <w:rPr>
+          <w:rFonts w:cs="Times New Roman"/>
+          <w:i/>
+          <w:iCs/>
+          <w:szCs w:val="24"/>
+        </w:rPr>
+        <w:t>et al.</w:t>
+      </w:r>
+      <w:r>
+        <w:rPr>
+          <w:rFonts w:cs="Times New Roman"/>
+          <w:szCs w:val="24"/>
+        </w:rPr>
+        <w:t>, 2023)</w:t>
+      </w:r>
+      <w:r>
+        <w:fldChar w:fldCharType="end"/>
+      </w:r>
+      <w:r>
+        <w:t>.</w:t>
+      </w:r>
+      <w:r>
+        <w:t xml:space="preserve"> </w:t>
+      </w:r>
+      <w:r>
+        <w:t xml:space="preserve">This application employs both hidden (or system messages) and open prompts to guide chatbot outputs. </w:t>
+      </w:r>
+      <w:r>
+        <w:t>System messages</w:t>
+      </w:r>
+      <w:r>
+        <w:t xml:space="preserve"> prime the model with context or instructions </w:t>
+      </w:r>
+      <w:r>
+        <w:lastRenderedPageBreak/>
+        <w:t>without being visible to users</w:t>
+      </w:r>
+      <w:r>
+        <w:t xml:space="preserve"> </w:t>
+      </w:r>
+      <w:r>
+        <w:fldChar w:fldCharType="begin"/>
+      </w:r>
+      <w:r>
+        <w:instrText xml:space="preserve"> ADDIN ZOTERO_ITEM CSL_CITATION {"citationID":"bZdK2V1I","properties":{"formattedCitation":"(suhridpalsule and eric-urban, 2023)","plainCitation":"(suhridpalsule and eric-urban, 2023)","noteIndex":0},"citationItems":[{"id":243,"uris":["http://zotero.org/users/12186833/items/GBLJNDFS"],"itemData":{"id":243,"type":"webpage","abstract":"Learn about the options for how to use prompt engineering with GPT-3, GPT-35-Turbo, and GPT-4 models","language":"en-us","title":"Prompt engineering techniques with Azure OpenAI - Azure OpenAI Service","URL":"https://learn.microsoft.com/en-us/azure/ai-services/openai/concepts/advanced-prompt-engineering","author":[{"family":"suhridpalsule","given":""},{"family":"eric-urban","given":""}],"accessed":{"date-parts":[["2023",8,25]]},"issued":{"date-parts":[["2023",7,18]]}}}],"schema":"https://github.com/citation-style-language/schema/raw/master/csl-citation.json"} </w:instrText>
+      </w:r>
+      <w:r>
+        <w:fldChar w:fldCharType="separate"/>
+      </w:r>
+      <w:r>
+        <w:t>(suhridpalsule and eric-urban, 2023)</w:t>
+      </w:r>
+      <w:r>
+        <w:fldChar w:fldCharType="end"/>
+      </w:r>
+      <w:r>
+        <w:t xml:space="preserve">. </w:t>
+      </w:r>
+      <w:r>
+        <w:t>T</w:t>
+      </w:r>
+      <w:r>
+        <w:t xml:space="preserve">he system message </w:t>
+      </w:r>
+      <w:r>
+        <w:t xml:space="preserve">can be used </w:t>
+      </w:r>
+      <w:r>
+        <w:t xml:space="preserve">to </w:t>
+      </w:r>
+      <w:r>
+        <w:t>define</w:t>
+      </w:r>
+      <w:r>
+        <w:t xml:space="preserve"> the</w:t>
+      </w:r>
+      <w:r>
+        <w:t xml:space="preserve"> assistant’s personality, adjust</w:t>
+      </w:r>
+      <w:r>
+        <w:t xml:space="preserve"> what the</w:t>
+      </w:r>
+      <w:r>
+        <w:t xml:space="preserve"> content and format of </w:t>
+      </w:r>
+      <w:r>
+        <w:t>model responses.</w:t>
+      </w:r>
+      <w:r>
+        <w:t xml:space="preserve"> The system message usually not be shown to the users but </w:t>
+      </w:r>
+      <w:r>
+        <w:t>send to the API</w:t>
+      </w:r>
+      <w:r>
+        <w:t xml:space="preserve"> with conversation history together.</w:t>
+      </w:r>
+      <w:r>
+        <w:t xml:space="preserve"> Conversely</w:t>
+      </w:r>
+      <w:r>
+        <w:t>, the open prompts</w:t>
+      </w:r>
+      <w:r>
+        <w:t xml:space="preserve"> are visible and show the interaction between chatbots and </w:t>
+      </w:r>
+      <w:r>
+        <w:t>users</w:t>
+      </w:r>
+      <w:r>
+        <w:t>. In this application, t</w:t>
+      </w:r>
+      <w:r>
+        <w:t>he initial open prompt is pre-set by the system and give a clear guidance to the users how they should interact with the chatbots. For example, as a</w:t>
+      </w:r>
+      <w:r>
+        <w:t xml:space="preserve"> general purpose chatbot like Ada, the</w:t>
+      </w:r>
+      <w:r>
+        <w:t xml:space="preserve"> system message</w:t>
+      </w:r>
+      <w:r>
+        <w:t xml:space="preserve"> and initial open prompt</w:t>
+      </w:r>
+      <w:r>
+        <w:t xml:space="preserve"> is set to be</w:t>
+      </w:r>
+      <w:r>
+        <w:t xml:space="preserve"> a more general guidance </w:t>
+      </w:r>
+      <w:r>
+        <w:t>with encouraging character</w:t>
+      </w:r>
+      <w:r>
+        <w:t>. The details of the prompt structure are shown in the figure below.</w:t>
+      </w:r>
+    </w:p>
     <w:p/>
+    <w:tbl>
+      <w:tblPr>
+        <w:tblStyle w:val="ad"/>
+        <w:tblW w:w="0" w:type="auto"/>
+        <w:tblLook w:val="04A0" w:firstRow="1" w:lastRow="0" w:firstColumn="1" w:lastColumn="0" w:noHBand="0" w:noVBand="1"/>
+      </w:tblPr>
+      <w:tblGrid>
+        <w:gridCol w:w="8516"/>
+      </w:tblGrid>
+      <w:tr>
+        <w:trPr>
+          <w:trHeight w:hRule="exact" w:val="2685"/>
+        </w:trPr>
+        <w:tc>
+          <w:tcPr>
+            <w:tcW w:w="8516" w:type="dxa"/>
+          </w:tcPr>
+          <w:p>
+            <w:pPr>
+              <w:rPr>
+                <w:lang w:val="en-US"/>
+              </w:rPr>
+            </w:pPr>
+            <w:r>
+              <w:t>System message:</w:t>
+            </w:r>
+            <w:r>
+              <w:rPr>
+                <w:rFonts w:ascii="Consolas" w:eastAsia="Times New Roman" w:hAnsi="Consolas" w:cs="Times New Roman"/>
+                <w:color w:val="D6DEEB"/>
+                <w:sz w:val="21"/>
+                <w:szCs w:val="21"/>
+                <w:lang w:val="en-US" w:eastAsia="zh-CN"/>
+              </w:rPr>
+              <w:t xml:space="preserve"> </w:t>
+            </w:r>
+            <w:r>
+              <w:rPr>
+                <w:lang w:val="en-US"/>
+              </w:rPr>
+              <w:t>[</w:t>
+            </w:r>
+          </w:p>
+          <w:p>
+            <w:pPr>
+              <w:rPr>
+                <w:lang w:val="en-US"/>
+              </w:rPr>
+            </w:pPr>
+            <w:r>
+              <w:rPr>
+                <w:lang w:val="en-US"/>
+              </w:rPr>
+              <w:t>      { "role": "system", "content": "You are a helpful and encouraging assistant, who teaches English as a Second Language in an interesting way. The user is learning English. You can provide useful learning tips and correct the user's mistake</w:t>
+            </w:r>
+            <w:r>
+              <w:rPr>
+                <w:lang w:val="en-US"/>
+              </w:rPr>
+              <w:t xml:space="preserve"> in a polite way</w:t>
+            </w:r>
+            <w:r>
+              <w:rPr>
+                <w:lang w:val="en-US"/>
+              </w:rPr>
+              <w:t>."</w:t>
+            </w:r>
+            <w:r>
+              <w:rPr>
+                <w:lang w:val="en-US"/>
+              </w:rPr>
+              <w:t xml:space="preserve"> }</w:t>
+            </w:r>
+          </w:p>
+          <w:p>
+            <w:pPr>
+              <w:rPr>
+                <w:lang w:val="en-US"/>
+              </w:rPr>
+            </w:pPr>
+            <w:r>
+              <w:rPr>
+                <w:lang w:val="en-US"/>
+              </w:rPr>
+              <w:t>]</w:t>
+            </w:r>
+          </w:p>
+        </w:tc>
+      </w:tr>
+      <w:tr>
+        <w:tc>
+          <w:tcPr>
+            <w:tcW w:w="8516" w:type="dxa"/>
+          </w:tcPr>
+          <w:p>
+            <w:r>
+              <w:t xml:space="preserve">Initial prompt: </w:t>
+            </w:r>
+            <w:r>
+              <w:rPr>
+                <w:lang w:val="en-US"/>
+              </w:rPr>
+              <w:t>"</w:t>
+            </w:r>
+            <w:r>
+              <w:t xml:space="preserve"> </w:t>
+            </w:r>
+            <w:r>
+              <w:rPr>
+                <w:lang w:val="en-US"/>
+              </w:rPr>
+              <w:t>Hi, how can I assist you with learning English today?</w:t>
+            </w:r>
+            <w:r>
+              <w:rPr>
+                <w:lang w:val="en-US"/>
+              </w:rPr>
+              <w:t>"</w:t>
+            </w:r>
+            <w:r>
+              <w:rPr>
+                <w:lang w:val="en-US"/>
+              </w:rPr>
+              <w:t xml:space="preserve"> </w:t>
+            </w:r>
+          </w:p>
+        </w:tc>
+      </w:tr>
+    </w:tbl>
+    <w:p>
+      <w:pPr>
+        <w:pStyle w:val="figurecaption"/>
+        <w:rPr>
+          <w:b w:val="0"/>
+        </w:rPr>
+      </w:pPr>
+      <w:r>
+        <w:t xml:space="preserve">Figure 12: </w:t>
+      </w:r>
+      <w:r>
+        <w:rPr>
+          <w:b w:val="0"/>
+        </w:rPr>
+        <w:t>Prompts for chatbot Ada</w:t>
+      </w:r>
+    </w:p>
+    <w:p>
+      <w:r>
+        <w:t>Another technique employed is few-shot learning, where training examples provide the model with added context</w:t>
+      </w:r>
+      <w:r>
+        <w:t xml:space="preserve"> </w:t>
+      </w:r>
+      <w:r>
+        <w:fldChar w:fldCharType="begin"/>
+      </w:r>
+      <w:r>
+        <w:instrText xml:space="preserve"> ADDIN ZOTERO_ITEM CSL_CITATION {"citationID":"OVII0Xwh","properties":{"formattedCitation":"(OpenAI, 2023)","plainCitation":"(OpenAI, 2023)","noteIndex":0},"citationItems":[{"id":214,"uris":["http://zotero.org/users/12186833/items/EPJWXPEB"],"itemData":{"id":214,"type":"webpage","abstract":"Explore developer resources, tutorials, API docs, and dynamic examples to get the most out of OpenAI's platform.","language":"en","title":"OpenAI Platform","URL":"https://platform.openai.com","author":[{"family":"OpenAI","given":""}],"accessed":{"date-parts":[["2023",8,23]]},"issued":{"date-parts":[["2023",8,23]]}}}],"schema":"https://github.com/citation-style-language/schema/raw/master/csl-citation.json"} </w:instrText>
+      </w:r>
+      <w:r>
+        <w:fldChar w:fldCharType="separate"/>
+      </w:r>
+      <w:r>
+        <w:t>(OpenAI, 2023)</w:t>
+      </w:r>
+      <w:r>
+        <w:fldChar w:fldCharType="end"/>
+      </w:r>
+      <w:r>
+        <w:t>.</w:t>
+      </w:r>
+      <w:r>
+        <w:t xml:space="preserve"> For chatbot Sam, which is specialized in vocabulary </w:t>
+      </w:r>
+      <w:r>
+        <w:t>and spaced repetition review strategy, few-shot examples is integrated in the system message as shown below.</w:t>
+      </w:r>
+      <w:r>
+        <w:t xml:space="preserve"> Moreover</w:t>
+      </w:r>
+      <w:r>
+        <w:t>, Lucy adopt</w:t>
+      </w:r>
+      <w:r>
+        <w:t>s</w:t>
+      </w:r>
+      <w:r>
+        <w:t xml:space="preserve"> the few-shot prompts pattern similar to Sam and Jack use a no-shot prompt pattern similar to Ada.</w:t>
+      </w:r>
+    </w:p>
+    <w:p/>
+    <w:tbl>
+      <w:tblPr>
+        <w:tblStyle w:val="ad"/>
+        <w:tblW w:w="0" w:type="auto"/>
+        <w:tblLook w:val="04A0" w:firstRow="1" w:lastRow="0" w:firstColumn="1" w:lastColumn="0" w:noHBand="0" w:noVBand="1"/>
+      </w:tblPr>
+      <w:tblGrid>
+        <w:gridCol w:w="8516"/>
+      </w:tblGrid>
+      <w:tr>
+        <w:trPr>
+          <w:trHeight w:hRule="exact" w:val="9082"/>
+        </w:trPr>
+        <w:tc>
+          <w:tcPr>
+            <w:tcW w:w="8516" w:type="dxa"/>
+          </w:tcPr>
+          <w:p>
+            <w:pPr>
+              <w:rPr>
+                <w:lang w:val="en-US"/>
+              </w:rPr>
+            </w:pPr>
+            <w:r>
+              <w:rPr>
+                <w:lang w:val="en-US"/>
+              </w:rPr>
+              <w:lastRenderedPageBreak/>
+              <w:t>messages: [</w:t>
+            </w:r>
+          </w:p>
+          <w:p>
+            <w:pPr>
+              <w:rPr>
+                <w:lang w:val="en-US"/>
+              </w:rPr>
+            </w:pPr>
+            <w:r>
+              <w:rPr>
+                <w:lang w:val="en-US"/>
+              </w:rPr>
+              <w:t>      { "role": "system", "content": "You are a helpful assistant, who specialized in teaching English as a secondary language and explaining vocabulary with examples. You also suggested repetitive learning strategy to learn English." },</w:t>
+            </w:r>
+          </w:p>
+          <w:p>
+            <w:pPr>
+              <w:rPr>
+                <w:lang w:val="en-US"/>
+              </w:rPr>
+            </w:pPr>
+            <w:r>
+              <w:rPr>
+                <w:lang w:val="en-US"/>
+              </w:rPr>
+              <w:t>      { "role": "system", "name": "example_user", "content": "What does the word evoke mean?" },</w:t>
+            </w:r>
+          </w:p>
+          <w:p>
+            <w:pPr>
+              <w:rPr>
+                <w:lang w:val="en-US"/>
+              </w:rPr>
+            </w:pPr>
+            <w:r>
+              <w:rPr>
+                <w:lang w:val="en-US"/>
+              </w:rPr>
+              <w:t>      { "role": "system", "name": "example_assistant", "content": "Evoke means to bring to mind or to recall a feeling, memory, or image. For example, the smell of freshly baked bread might evoke memories of your grandmother's kitchen." },</w:t>
+            </w:r>
+          </w:p>
+          <w:p>
+            <w:pPr>
+              <w:rPr>
+                <w:lang w:val="en-US"/>
+              </w:rPr>
+            </w:pPr>
+            <w:r>
+              <w:rPr>
+                <w:lang w:val="en-US"/>
+              </w:rPr>
+              <w:t>      { "role": "system", "name": "example_user", "content": "So, if I listen to a song which makes me think of a past event, it evokes that memory? Is this sentence correct?" },</w:t>
+            </w:r>
+          </w:p>
+          <w:p>
+            <w:pPr>
+              <w:rPr>
+                <w:lang w:val="en-US"/>
+              </w:rPr>
+            </w:pPr>
+            <w:r>
+              <w:rPr>
+                <w:lang w:val="en-US"/>
+              </w:rPr>
+              <w:t>    </w:t>
+            </w:r>
+            <w:r>
+              <w:rPr>
+                <w:lang w:val="en-US"/>
+              </w:rPr>
+              <w:t>{ "role": "system", "name": "example_assistant", "content": "Exactly!Remember, to effectively learn and remember vocabulary, use a repetitive learning strategy. This means, try to use evoke in sentences several times this week." },</w:t>
+            </w:r>
+          </w:p>
+          <w:p>
+            <w:pPr>
+              <w:rPr>
+                <w:lang w:val="en-US"/>
+              </w:rPr>
+            </w:pPr>
+            <w:r>
+              <w:rPr>
+                <w:lang w:val="en-US"/>
+              </w:rPr>
+              <w:t>      { "role": "system", "name": "example_user", "content": "Can you tell me more about how to use spaced repetition strategy to learn the vocabulary?" },</w:t>
+            </w:r>
+          </w:p>
+          <w:p>
+            <w:pPr>
+              <w:rPr>
+                <w:lang w:val="en-US"/>
+              </w:rPr>
+            </w:pPr>
+            <w:r>
+              <w:rPr>
+                <w:lang w:val="en-US"/>
+              </w:rPr>
+              <w:t>      { "role": "system", "name": "example_assistant", "content": "To use spaced repetition for vocabulary learning, start with a manageable set of words. Initially, review the new words after a short interval, such as 20 minutes, and then progressively extend this gap (e.g., 1 day, 2 days, 4 days) as you remember them. Introduce new words daily while reviewing older ones, and for better retention, try to use these words in your own sentences. Consistency is key, so make it a daily habit, adjusting intervals based on your personal recall rate." }</w:t>
+            </w:r>
+          </w:p>
+          <w:p>
+            <w:pPr>
+              <w:rPr>
+                <w:lang w:val="en-US"/>
+              </w:rPr>
+            </w:pPr>
+            <w:r>
+              <w:rPr>
+                <w:lang w:val="en-US"/>
+              </w:rPr>
+              <w:t xml:space="preserve">    </w:t>
+            </w:r>
+            <w:r>
+              <w:rPr>
+                <w:lang w:val="en-US"/>
+              </w:rPr>
+              <w:t>]</w:t>
+            </w:r>
+          </w:p>
+          <w:p>
+            <w:pPr>
+              <w:rPr>
+                <w:lang w:val="en-US"/>
+              </w:rPr>
+            </w:pPr>
+          </w:p>
+        </w:tc>
+      </w:tr>
+      <w:tr>
+        <w:tc>
+          <w:tcPr>
+            <w:tcW w:w="8516" w:type="dxa"/>
+          </w:tcPr>
+          <w:p>
+            <w:r>
+              <w:t xml:space="preserve">Initial prompt: </w:t>
+            </w:r>
+            <w:r>
+              <w:rPr>
+                <w:lang w:val="en-US"/>
+              </w:rPr>
+              <w:t>"You are a helpful and encouraging assistant, who teaches English as a Second Language in an interesting way. The user is learning English. You can provide useful learning tips and correct the user's mistake."</w:t>
+            </w:r>
+            <w:r>
+              <w:rPr>
+                <w:lang w:val="en-US"/>
+              </w:rPr>
+              <w:t xml:space="preserve"> </w:t>
+            </w:r>
+          </w:p>
+        </w:tc>
+      </w:tr>
+    </w:tbl>
+    <w:p>
+      <w:pPr>
+        <w:pStyle w:val="figurecaption"/>
+        <w:rPr>
+          <w:b w:val="0"/>
+        </w:rPr>
+      </w:pPr>
+      <w:r>
+        <w:t xml:space="preserve">Figure 13: </w:t>
+      </w:r>
+      <w:r>
+        <w:rPr>
+          <w:b w:val="0"/>
+        </w:rPr>
+        <w:t>Prompts for chatbot Sam</w:t>
+      </w:r>
+    </w:p>
+    <w:p>
+      <w:pPr>
+        <w:rPr>
+          <w:b/>
+        </w:rPr>
+      </w:pPr>
+      <w:r>
+        <w:rPr>
+          <w:b/>
+        </w:rPr>
+        <w:t>Conversation</w:t>
+      </w:r>
+      <w:r>
+        <w:rPr>
+          <w:b/>
+        </w:rPr>
+        <w:t xml:space="preserve"> message management</w:t>
+      </w:r>
+    </w:p>
+    <w:p>
+      <w:pPr>
+        <w:rPr>
+          <w:lang w:val="en-US"/>
+        </w:rPr>
+      </w:pPr>
+      <w:r>
+        <w:rPr>
+          <w:lang w:val="en-US"/>
+        </w:rPr>
+        <w:t xml:space="preserve">Chat messages are securely stored in the </w:t>
+      </w:r>
+      <w:r>
+        <w:rPr>
+          <w:bCs/>
+          <w:lang w:val="en-US"/>
+        </w:rPr>
+        <w:t>ChatMessage</w:t>
+      </w:r>
+      <w:r>
+        <w:rPr>
+          <w:lang w:val="en-US"/>
+        </w:rPr>
+        <w:t xml:space="preserve"> table, serving as the authoritative data source. The management of these conversation messages encompasses two main areas: interaction with the OpenAI API </w:t>
+      </w:r>
+      <w:r>
+        <w:rPr>
+          <w:lang w:val="en-US"/>
+        </w:rPr>
+        <w:t xml:space="preserve">in the backend </w:t>
+      </w:r>
+      <w:r>
+        <w:rPr>
+          <w:lang w:val="en-US"/>
+        </w:rPr>
+        <w:t>and frontend presentation.</w:t>
+      </w:r>
+    </w:p>
+    <w:p>
+      <w:pPr>
+        <w:rPr>
+          <w:lang w:val="en-US"/>
+        </w:rPr>
+      </w:pPr>
+      <w:r>
+        <w:rPr>
+          <w:lang w:val="en-US"/>
+        </w:rPr>
+        <w:t xml:space="preserve">Upon receipt of a message </w:t>
+      </w:r>
+      <w:r>
+        <w:rPr>
+          <w:lang w:val="en-US"/>
+        </w:rPr>
+        <w:t>sent by</w:t>
+      </w:r>
+      <w:r>
+        <w:rPr>
+          <w:lang w:val="en-US"/>
+        </w:rPr>
+        <w:t xml:space="preserve"> the user</w:t>
+      </w:r>
+      <w:r>
+        <w:rPr>
+          <w:lang w:val="en-US"/>
+        </w:rPr>
+        <w:t xml:space="preserve"> from the frontend</w:t>
+      </w:r>
+      <w:r>
+        <w:rPr>
+          <w:lang w:val="en-US"/>
+        </w:rPr>
+        <w:t xml:space="preserve">, alongside the associated chatbot name, the message is initially </w:t>
+      </w:r>
+      <w:r>
+        <w:rPr>
+          <w:lang w:val="en-US"/>
+        </w:rPr>
+        <w:t>stored in the database with the role of</w:t>
+      </w:r>
+      <w:r>
+        <w:rPr>
+          <w:lang w:val="en-US"/>
+        </w:rPr>
+        <w:t xml:space="preserve"> "user." Subsequently, the system retrieves</w:t>
+      </w:r>
+      <w:r>
+        <w:rPr>
+          <w:lang w:val="en-US"/>
+        </w:rPr>
+        <w:t xml:space="preserve"> the last 20 conversation records </w:t>
+      </w:r>
+      <w:r>
+        <w:rPr>
+          <w:lang w:val="en-US"/>
+        </w:rPr>
+        <w:t>under</w:t>
+      </w:r>
+      <w:r>
+        <w:rPr>
+          <w:lang w:val="en-US"/>
+        </w:rPr>
+        <w:t xml:space="preserve"> the current topic from the database. This collection of past messages, combined with the chatbot's system message</w:t>
+      </w:r>
+      <w:r>
+        <w:rPr>
+          <w:lang w:val="en-US"/>
+        </w:rPr>
+        <w:t xml:space="preserve"> which is identified by chatbot name</w:t>
+      </w:r>
+      <w:r>
+        <w:rPr>
+          <w:lang w:val="en-US"/>
+        </w:rPr>
+        <w:t xml:space="preserve">, </w:t>
+      </w:r>
+      <w:r>
+        <w:rPr>
+          <w:lang w:val="en-US"/>
+        </w:rPr>
+        <w:lastRenderedPageBreak/>
+        <w:t xml:space="preserve">is </w:t>
+      </w:r>
+      <w:r>
+        <w:rPr>
+          <w:lang w:val="en-US"/>
+        </w:rPr>
+        <w:t xml:space="preserve">integrated </w:t>
+      </w:r>
+      <w:r>
+        <w:rPr>
+          <w:lang w:val="en-US"/>
+        </w:rPr>
+        <w:t xml:space="preserve">into a new message array and transmitted to the OpenAI API for a response. This response, along with token data, is recorded in the database under the "assistant" </w:t>
+      </w:r>
+      <w:r>
+        <w:rPr>
+          <w:lang w:val="en-US"/>
+        </w:rPr>
+        <w:t>role and send</w:t>
+      </w:r>
+      <w:r>
+        <w:rPr>
+          <w:lang w:val="en-US"/>
+        </w:rPr>
+        <w:t xml:space="preserve"> to the frontend for display.</w:t>
+      </w:r>
+      <w:r>
+        <w:rPr>
+          <w:lang w:val="en-US"/>
+        </w:rPr>
+        <w:t xml:space="preserve"> The details of code is shown in the Appendix E.</w:t>
+      </w:r>
+    </w:p>
+    <w:p>
+      <w:pPr>
+        <w:rPr>
+          <w:lang w:val="en-US"/>
+        </w:rPr>
+      </w:pPr>
+      <w:r>
+        <w:rPr>
+          <w:lang w:val="en-US"/>
+        </w:rPr>
+        <w:t xml:space="preserve">On the frontend, React's </w:t>
+      </w:r>
+      <w:r>
+        <w:rPr>
+          <w:bCs/>
+          <w:lang w:val="en-US"/>
+        </w:rPr>
+        <w:t>useState</w:t>
+      </w:r>
+      <w:r>
+        <w:rPr>
+          <w:lang w:val="en-US"/>
+        </w:rPr>
+        <w:t xml:space="preserve"> hook is utilized to oversee the chatbot's con</w:t>
+      </w:r>
+      <w:r>
+        <w:rPr>
+          <w:lang w:val="en-US"/>
+        </w:rPr>
+        <w:t>versation history and the name of selected chatbot</w:t>
+      </w:r>
+      <w:r>
+        <w:rPr>
+          <w:lang w:val="en-US"/>
+        </w:rPr>
+        <w:t xml:space="preserve">. The history is maintained under the </w:t>
+      </w:r>
+      <w:r>
+        <w:rPr>
+          <w:bCs/>
+          <w:lang w:val="en-US"/>
+        </w:rPr>
+        <w:t>messages</w:t>
+      </w:r>
+      <w:r>
+        <w:rPr>
+          <w:lang w:val="en-US"/>
+        </w:rPr>
+        <w:t xml:space="preserve"> state</w:t>
+      </w:r>
+      <w:r>
+        <w:rPr>
+          <w:lang w:val="en-US"/>
+        </w:rPr>
+        <w:t>, which is rendered through mapping the chatbox component</w:t>
+      </w:r>
+      <w:r>
+        <w:rPr>
+          <w:lang w:val="en-US"/>
+        </w:rPr>
+        <w:t xml:space="preserve">, while the actively selected chatbot is controlled by the </w:t>
+      </w:r>
+      <w:r>
+        <w:rPr>
+          <w:bCs/>
+          <w:lang w:val="en-US"/>
+        </w:rPr>
+        <w:t>selectedChatbot</w:t>
+      </w:r>
+      <w:r>
+        <w:rPr>
+          <w:lang w:val="en-US"/>
+        </w:rPr>
+        <w:t xml:space="preserve"> state, with "Ada" as its default value. Upon loading the chatbuddy page, a React </w:t>
+      </w:r>
+      <w:r>
+        <w:rPr>
+          <w:bCs/>
+          <w:lang w:val="en-US"/>
+        </w:rPr>
+        <w:t>useEffect</w:t>
+      </w:r>
+      <w:r>
+        <w:rPr>
+          <w:lang w:val="en-US"/>
+        </w:rPr>
+        <w:t xml:space="preserve"> activates, rendering the mos</w:t>
+      </w:r>
+      <w:r>
+        <w:rPr>
+          <w:lang w:val="en-US"/>
+        </w:rPr>
+        <w:t xml:space="preserve">t recent 20 conversation records of </w:t>
+      </w:r>
+      <w:r>
+        <w:rPr>
+          <w:lang w:val="en-US"/>
+        </w:rPr>
+        <w:t>"Ada"</w:t>
+      </w:r>
+      <w:r>
+        <w:rPr>
+          <w:lang w:val="en-US"/>
+        </w:rPr>
+        <w:t>.</w:t>
+      </w:r>
+      <w:r>
+        <w:rPr>
+          <w:lang w:val="en-US"/>
+        </w:rPr>
+        <w:t xml:space="preserve"> Another </w:t>
+      </w:r>
+      <w:r>
+        <w:rPr>
+          <w:bCs/>
+          <w:lang w:val="en-US"/>
+        </w:rPr>
+        <w:t>useEffect</w:t>
+      </w:r>
+      <w:r>
+        <w:rPr>
+          <w:lang w:val="en-US"/>
+        </w:rPr>
+        <w:t xml:space="preserve"> handles any changes to the selected chatbot, contingent on </w:t>
+      </w:r>
+      <w:r>
+        <w:rPr>
+          <w:lang w:val="en-US"/>
+        </w:rPr>
+        <w:t>changes</w:t>
+      </w:r>
+      <w:r>
+        <w:rPr>
+          <w:lang w:val="en-US"/>
+        </w:rPr>
+        <w:t xml:space="preserve"> in the </w:t>
+      </w:r>
+      <w:r>
+        <w:rPr>
+          <w:bCs/>
+          <w:lang w:val="en-US"/>
+        </w:rPr>
+        <w:t>selectedChatbot</w:t>
+      </w:r>
+      <w:r>
+        <w:rPr>
+          <w:lang w:val="en-US"/>
+        </w:rPr>
+        <w:t xml:space="preserve"> state. This ensures that when a different chatbot is selected, the most recent 20 conversation </w:t>
+      </w:r>
+      <w:r>
+        <w:rPr>
+          <w:lang w:val="en-US"/>
+        </w:rPr>
+        <w:t>records</w:t>
+      </w:r>
+      <w:r>
+        <w:rPr>
+          <w:lang w:val="en-US"/>
+        </w:rPr>
+        <w:t xml:space="preserve"> for that particular </w:t>
+      </w:r>
+      <w:r>
+        <w:rPr>
+          <w:lang w:val="en-US"/>
+        </w:rPr>
+        <w:t>chat</w:t>
+      </w:r>
+      <w:r>
+        <w:rPr>
+          <w:lang w:val="en-US"/>
+        </w:rPr>
+        <w:t xml:space="preserve">bot are retrieved and displayed. Furthermore, as users dispatch messages, both the user's message and the OpenAI API response are </w:t>
+      </w:r>
+      <w:r>
+        <w:rPr>
+          <w:lang w:val="en-US"/>
+        </w:rPr>
+        <w:t>added</w:t>
+      </w:r>
+      <w:r>
+        <w:rPr>
+          <w:lang w:val="en-US"/>
+        </w:rPr>
+        <w:t xml:space="preserve"> in the </w:t>
+      </w:r>
+      <w:r>
+        <w:rPr>
+          <w:bCs/>
+          <w:lang w:val="en-US"/>
+        </w:rPr>
+        <w:t>messages</w:t>
+      </w:r>
+      <w:r>
+        <w:rPr>
+          <w:lang w:val="en-US"/>
+        </w:rPr>
+        <w:t xml:space="preserve"> state, enabling immediate rendering on the interface.</w:t>
+      </w:r>
+    </w:p>
+    <w:p>
+      <w:pPr>
+        <w:rPr>
+          <w:b/>
+        </w:rPr>
+      </w:pPr>
+      <w:r>
+        <w:rPr>
+          <w:b/>
+        </w:rPr>
+        <w:t>Speech and translation integration</w:t>
+      </w:r>
+    </w:p>
+    <w:p>
+      <w:r>
+        <w:t>Speech recognition is implemented through the web app API</w:t>
+      </w:r>
+      <w:r>
+        <w:t>. When users click the</w:t>
+      </w:r>
+      <w:r>
+        <w:t xml:space="preserve"> recording button, the input text area </w:t>
+      </w:r>
+      <w:r>
+        <w:t xml:space="preserve">is temporarily </w:t>
+      </w:r>
+      <w:r>
+        <w:t>disabled</w:t>
+      </w:r>
+      <w:r>
+        <w:t>, capturing the spoken content</w:t>
+      </w:r>
+      <w:r>
+        <w:t xml:space="preserve">. </w:t>
+      </w:r>
+      <w:r>
+        <w:t xml:space="preserve">Once recording </w:t>
+      </w:r>
+      <w:r>
+        <w:t>ends</w:t>
+      </w:r>
+      <w:r>
+        <w:t>, the transcribed text appears</w:t>
+      </w:r>
+      <w:r>
+        <w:t xml:space="preserve"> in the input text area which allows</w:t>
+      </w:r>
+      <w:r>
+        <w:t xml:space="preserve"> users to modify it before submitting it to the backend.</w:t>
+      </w:r>
+    </w:p>
+    <w:p>
+      <w:r>
+        <w:t>Regarding sp</w:t>
+      </w:r>
+      <w:r>
+        <w:t>eech synthesis and translation</w:t>
+      </w:r>
+      <w:r>
+        <w:t>, th</w:t>
+      </w:r>
+      <w:r>
+        <w:t>ey are activated</w:t>
+      </w:r>
+      <w:r>
+        <w:t xml:space="preserve"> when user</w:t>
+      </w:r>
+      <w:r>
+        <w:t>s the respective</w:t>
+      </w:r>
+      <w:r>
+        <w:t xml:space="preserve"> button</w:t>
+      </w:r>
+      <w:r>
+        <w:t>s within</w:t>
+      </w:r>
+      <w:r>
+        <w:t xml:space="preserve"> the chatbox. </w:t>
+      </w:r>
+      <w:r>
+        <w:t>The text within the chatbox is dispatched to the appropriate API, with the resulting synthesized speech or translation then presented on the frontend.</w:t>
+      </w:r>
+    </w:p>
+    <w:p>
+      <w:pPr>
+        <w:rPr>
+          <w:b/>
+        </w:rPr>
+      </w:pPr>
+      <w:r>
+        <w:rPr>
+          <w:b/>
+        </w:rPr>
+        <w:t>Fine-</w:t>
+      </w:r>
+      <w:r>
+        <w:rPr>
+          <w:b/>
+        </w:rPr>
+        <w:t>tuning</w:t>
+      </w:r>
+    </w:p>
+    <w:p>
+      <w:r>
+        <w:t xml:space="preserve">Fine-tuning serves as a technique to elevate chatbot response quality, delivering superior results compared to prompting and with reduced token consumption. Nonetheless, this application </w:t>
+      </w:r>
+      <w:r>
+        <w:t xml:space="preserve">doesn’t employ </w:t>
+      </w:r>
+      <w:r>
+        <w:t>fine</w:t>
+      </w:r>
+      <w:r>
+        <w:t>-tuning for two reasons.</w:t>
+      </w:r>
+    </w:p>
+    <w:p>
+      <w:r>
+        <w:t>F</w:t>
+      </w:r>
+      <w:r>
+        <w:t>irst, o</w:t>
+      </w:r>
+      <w:r>
+        <w:t xml:space="preserve">n July 06, 2023, OpenAI </w:t>
+      </w:r>
+      <w:r>
+        <w:t>announced</w:t>
+      </w:r>
+      <w:r>
+        <w:t xml:space="preserve"> the upcoming retirements of older GPT-3 and GPT-3.5 models </w:t>
+      </w:r>
+      <w:r>
+        <w:t>accessible</w:t>
+      </w:r>
+      <w:r>
+        <w:t xml:space="preserve"> via the completions endpoint</w:t>
+      </w:r>
+      <w:r>
+        <w:t xml:space="preserve"> and</w:t>
+      </w:r>
+      <w:r>
+        <w:t xml:space="preserve"> </w:t>
+      </w:r>
+      <w:r>
+        <w:t xml:space="preserve">their </w:t>
+      </w:r>
+      <w:r>
+        <w:t>first-generation text embedding models</w:t>
+      </w:r>
+      <w:r>
+        <w:t xml:space="preserve"> </w:t>
+      </w:r>
+      <w:r>
+        <w:fldChar w:fldCharType="begin"/>
+      </w:r>
+      <w:r>
+        <w:instrText xml:space="preserve"> ADDIN ZOTERO_ITEM CSL_CITATION {"citationID":"oQRxa1QV","properties":{"formattedCitation":"(OpenAI, 2023)","plainCitation":"(OpenAI, 2023)","noteIndex":0},"citationItems":[{"id":214,"uris":["http://zotero.org/users/12186833/items/EPJWXPEB"],"itemData":{"id":214,"type":"webpage","abstract":"Explore developer resources, tutorials, API docs, and dynamic examples to get the most out of OpenAI's platform.","language":"en","title":"OpenAI Platform","URL":"https://platform.openai.com","author":[{"family":"OpenAI","given":""}],"accessed":{"date-parts":[["2023",8,23]]},"issued":{"date-parts":[["2023",8,23]]}}}],"schema":"https://github.com/citation-style-language/schema/raw/master/csl-citation.json"} </w:instrText>
+      </w:r>
+      <w:r>
+        <w:fldChar w:fldCharType="separate"/>
+      </w:r>
+      <w:r>
+        <w:t>(OpenAI, 2023)</w:t>
+      </w:r>
+      <w:r>
+        <w:fldChar w:fldCharType="end"/>
+      </w:r>
+      <w:r>
+        <w:t>. These models</w:t>
+      </w:r>
+      <w:r>
+        <w:t xml:space="preserve"> will b</w:t>
+      </w:r>
+      <w:r>
+        <w:t xml:space="preserve">e shut down on January 04, </w:t>
+      </w:r>
+      <w:r>
+        <w:t>2024 without alternative option</w:t>
+      </w:r>
+      <w:r>
+        <w:t xml:space="preserve"> provided</w:t>
+      </w:r>
+      <w:r>
+        <w:t xml:space="preserve"> at that time</w:t>
+      </w:r>
+      <w:r>
+        <w:t xml:space="preserve">. </w:t>
+      </w:r>
+      <w:r>
+        <w:t>Later,</w:t>
+      </w:r>
+      <w:r>
+        <w:t xml:space="preserve"> on August 22nd, 2023, OpenAI announce</w:t>
+      </w:r>
+      <w:r>
+        <w:t> </w:t>
+      </w:r>
+      <w:r>
+        <w:t xml:space="preserve">availability for </w:t>
+      </w:r>
+      <w:r>
+        <w:t>the new fine-tuning API </w:t>
+      </w:r>
+      <w:r>
+        <w:t> for GPT-3.5 Turbo</w:t>
+      </w:r>
+      <w:r>
+        <w:t xml:space="preserve"> </w:t>
+      </w:r>
+      <w:r>
+        <w:fldChar w:fldCharType="begin"/>
+      </w:r>
+      <w:r>
+        <w:instrText xml:space="preserve"> ADDIN ZOTERO_ITEM CSL_CITATION {"citationID":"16rvhYbB","properties":{"formattedCitation":"(OpenAI, 2023)","plainCitation":"(OpenAI, 2023)","noteIndex":0},"citationItems":[{"id":214,"uris":["http://zotero.org/users/12186833/items/EPJWXPEB"],"itemData":{"id":214,"type":"webpage","abstract":"Explore developer resources, tutorials, API docs, and dynamic examples to get the most out of OpenAI's platform.","language":"en","title":"OpenAI Platform","URL":"https://platform.openai.com","author":[{"family":"OpenAI","given":""}],"accessed":{"date-parts":[["2023",8,23]]},"issued":{"date-parts":[["2023",8,23]]}}}],"schema":"https://github.com/citation-style-language/schema/raw/master/csl-citation.json"} </w:instrText>
+      </w:r>
+      <w:r>
+        <w:fldChar w:fldCharType="separate"/>
+      </w:r>
+      <w:r>
+        <w:t>(OpenAI, 2023)</w:t>
+      </w:r>
+      <w:r>
+        <w:fldChar w:fldCharType="end"/>
+      </w:r>
+      <w:r>
+        <w:t xml:space="preserve">. </w:t>
+      </w:r>
+      <w:r>
+        <w:t xml:space="preserve">The timing didn't favour integrating the fine-tuning model into </w:t>
+      </w:r>
+      <w:r>
+        <w:t>this</w:t>
+      </w:r>
+      <w:r>
+        <w:t xml:space="preserve"> application.</w:t>
+      </w:r>
+    </w:p>
+    <w:p>
+      <w:r>
+        <w:t xml:space="preserve">Another reason is the training data. It’s </w:t>
+      </w:r>
+      <w:r>
+        <w:t xml:space="preserve">hard </w:t>
+      </w:r>
+      <w:r>
+        <w:t xml:space="preserve">to generate and collect </w:t>
+      </w:r>
+      <w:r>
+        <w:t>high-quality</w:t>
+      </w:r>
+      <w:r>
+        <w:t xml:space="preserve"> training data for producing a fine</w:t>
+      </w:r>
+      <w:r>
+        <w:t>ly</w:t>
+      </w:r>
+      <w:r>
+        <w:t>-tun</w:t>
+      </w:r>
+      <w:r>
+        <w:t>ed</w:t>
+      </w:r>
+      <w:r>
+        <w:t xml:space="preserve"> model that fulfil the requirement of this application. So the fine-tuning method to build a chatbot is not adopted for this application.</w:t>
+      </w:r>
+    </w:p>
     <w:p>
       <w:pPr>
         <w:pStyle w:val="3"/>
       </w:pPr>
       <w:r>
-        <w:t>Review System with Spaced Repetition Strategy</w:t>
-      </w:r>
-    </w:p>
-    <w:p/>
+        <w:lastRenderedPageBreak/>
+        <w:t>Security and Authentication</w:t>
+      </w:r>
+    </w:p>
+    <w:p>
+      <w:r>
+        <w:t xml:space="preserve">To ensure the user security and authentication, this application </w:t>
+      </w:r>
+      <w:r>
+        <w:t>use the bcrypt package. This involves salting each password 10 times and then hashing it to ensure its protection against potential breaches.</w:t>
+      </w:r>
+      <w:r>
+        <w:t xml:space="preserve"> </w:t>
+      </w:r>
+    </w:p>
+    <w:p>
+      <w:r>
+        <w:t xml:space="preserve">Upon successful login, </w:t>
+      </w:r>
+      <w:r>
+        <w:t>the</w:t>
+      </w:r>
+      <w:r>
+        <w:t xml:space="preserve"> system generates a JSON Web Tokens (JWT)</w:t>
+      </w:r>
+      <w:r>
+        <w:t xml:space="preserve"> for authentication. This token</w:t>
+      </w:r>
+      <w:r>
+        <w:t xml:space="preserve"> remains valid for 24 hours.</w:t>
+      </w:r>
+      <w:r>
+        <w:t xml:space="preserve"> </w:t>
+      </w:r>
+      <w:r>
+        <w:t>This token is then dispatched to the frontend encapsulated within a cookie. This methodology guarantees both security and seamless user experience.</w:t>
+      </w:r>
+    </w:p>
+    <w:p>
+      <w:r>
+        <w:t xml:space="preserve">For every subsequent interaction between the frontend and backend post-login, the frontend forwards the token to the backend. This token </w:t>
+      </w:r>
+      <w:r>
+        <w:t>is verified</w:t>
+      </w:r>
+      <w:r>
+        <w:t xml:space="preserve"> at the backend. Upon successful decoding, the backend retrieves the user ID</w:t>
+      </w:r>
+      <w:r>
+        <w:t xml:space="preserve"> for further operation. This arrangement ensures</w:t>
+      </w:r>
+      <w:r>
+        <w:t xml:space="preserve"> that every transaction or request is both legitimate and secure.</w:t>
+      </w:r>
+    </w:p>
     <w:p>
       <w:pPr>
         <w:pStyle w:val="3"/>
       </w:pPr>
       <w:r>
-        <w:t>Chatbot</w:t>
-      </w:r>
-    </w:p>
-    <w:p/>
-    <w:p>
-      <w:pPr>
-        <w:pStyle w:val="3"/>
-      </w:pPr>
-      <w:r>
-        <w:t>Security and Authentication</w:t>
-      </w:r>
-    </w:p>
-    <w:p/>
-    <w:p>
-      <w:pPr>
-        <w:pStyle w:val="3"/>
-      </w:pPr>
-      <w:r>
-        <w:lastRenderedPageBreak/>
-        <w:t>User Experience and Errol Handling</w:t>
+        <w:t>User Experie</w:t>
+      </w:r>
+      <w:r>
+        <w:t>nce and Error</w:t>
+      </w:r>
+      <w:r>
+        <w:t xml:space="preserve"> Handling</w:t>
+      </w:r>
+    </w:p>
+    <w:p>
+      <w:r>
+        <w:t>Loading state</w:t>
+      </w:r>
+    </w:p>
+    <w:p>
+      <w:r>
+        <w:t>Tooltip</w:t>
+      </w:r>
+    </w:p>
+    <w:p>
+      <w:r>
+        <w:t>Validation</w:t>
+      </w:r>
+    </w:p>
+    <w:p>
+      <w:r>
+        <w:t>Error handling</w:t>
       </w:r>
     </w:p>
     <w:p>
@@ -6429,7 +8820,7 @@
         <w:rStyle w:val="aa"/>
         <w:noProof/>
       </w:rPr>
-      <w:t>16</w:t>
+      <w:t>12</w:t>
     </w:r>
     <w:r>
       <w:rPr>
@@ -11641,6 +14032,17 @@
       </w:tblBorders>
     </w:tblPr>
   </w:style>
+  <w:style w:type="character" w:styleId="ae">
+    <w:name w:val="Hyperlink"/>
+    <w:basedOn w:val="a1"/>
+    <w:uiPriority w:val="99"/>
+    <w:unhideWhenUsed/>
+    <w:rsid w:val="00A34392"/>
+    <w:rPr>
+      <w:color w:val="0000FF" w:themeColor="hyperlink"/>
+      <w:u w:val="single"/>
+    </w:rPr>
+  </w:style>
 </w:styles>
 </file>
 
@@ -11969,7 +14371,7 @@
 </file>
 
 <file path=customXml/itemProps1.xml><?xml version="1.0" encoding="utf-8"?>
-<ds:datastoreItem xmlns:ds="http://schemas.openxmlformats.org/officeDocument/2006/customXml" ds:itemID="{16E2405D-516A-4DED-8D94-6F2B96AA42AF}">
+<ds:datastoreItem xmlns:ds="http://schemas.openxmlformats.org/officeDocument/2006/customXml" ds:itemID="{B677EE88-2D3E-48FE-A631-1F0C7822B6B1}">
   <ds:schemaRefs>
     <ds:schemaRef ds:uri="http://schemas.openxmlformats.org/officeDocument/2006/bibliography"/>
   </ds:schemaRefs>

</xml_diff>

<commit_message>
evaluation and updated appendix
</commit_message>
<xml_diff>
--- a/paper/masters_project_2807300c.docx
+++ b/paper/masters_project_2807300c.docx
@@ -300,7 +300,7 @@
           <w:b w:val="0"/>
           <w:sz w:val="22"/>
           <w:szCs w:val="22"/>
-          <w:lang w:eastAsia="zh-CN"/>
+          <w:lang w:val="en-US" w:eastAsia="zh-CN"/>
         </w:rPr>
       </w:pPr>
       <w:r>
@@ -324,7 +324,7 @@
           <w:b w:val="0"/>
           <w:sz w:val="22"/>
           <w:szCs w:val="22"/>
-          <w:lang w:eastAsia="zh-CN"/>
+          <w:lang w:val="en-US" w:eastAsia="zh-CN"/>
         </w:rPr>
         <w:tab/>
       </w:r>
@@ -338,7 +338,7 @@
         <w:fldChar w:fldCharType="begin"/>
       </w:r>
       <w:r>
-        <w:instrText xml:space="preserve"> PAGEREF _Toc143389586 \h </w:instrText>
+        <w:instrText xml:space="preserve"> PAGEREF _Toc144060604 \h </w:instrText>
       </w:r>
       <w:r>
         <w:fldChar w:fldCharType="separate"/>
@@ -356,7 +356,7 @@
         <w:rPr>
           <w:b w:val="0"/>
           <w:noProof/>
-          <w:lang w:eastAsia="zh-CN"/>
+          <w:lang w:val="en-US" w:eastAsia="zh-CN"/>
         </w:rPr>
       </w:pPr>
       <w:r>
@@ -369,7 +369,7 @@
         <w:rPr>
           <w:b w:val="0"/>
           <w:noProof/>
-          <w:lang w:eastAsia="zh-CN"/>
+          <w:lang w:val="en-US" w:eastAsia="zh-CN"/>
         </w:rPr>
         <w:tab/>
       </w:r>
@@ -395,7 +395,7 @@
         <w:rPr>
           <w:noProof/>
         </w:rPr>
-        <w:instrText xml:space="preserve"> PAGEREF _Toc143389587 \h </w:instrText>
+        <w:instrText xml:space="preserve"> PAGEREF _Toc144060605 \h </w:instrText>
       </w:r>
       <w:r>
         <w:rPr>
@@ -427,7 +427,7 @@
         <w:rPr>
           <w:b w:val="0"/>
           <w:noProof/>
-          <w:lang w:eastAsia="zh-CN"/>
+          <w:lang w:val="en-US" w:eastAsia="zh-CN"/>
         </w:rPr>
       </w:pPr>
       <w:r>
@@ -440,7 +440,7 @@
         <w:rPr>
           <w:b w:val="0"/>
           <w:noProof/>
-          <w:lang w:eastAsia="zh-CN"/>
+          <w:lang w:val="en-US" w:eastAsia="zh-CN"/>
         </w:rPr>
         <w:tab/>
       </w:r>
@@ -466,7 +466,7 @@
         <w:rPr>
           <w:noProof/>
         </w:rPr>
-        <w:instrText xml:space="preserve"> PAGEREF _Toc143389588 \h </w:instrText>
+        <w:instrText xml:space="preserve"> PAGEREF _Toc144060606 \h </w:instrText>
       </w:r>
       <w:r>
         <w:rPr>
@@ -503,7 +503,7 @@
           <w:b w:val="0"/>
           <w:sz w:val="22"/>
           <w:szCs w:val="22"/>
-          <w:lang w:eastAsia="zh-CN"/>
+          <w:lang w:val="en-US" w:eastAsia="zh-CN"/>
         </w:rPr>
       </w:pPr>
       <w:r>
@@ -515,7 +515,7 @@
           <w:b w:val="0"/>
           <w:sz w:val="22"/>
           <w:szCs w:val="22"/>
-          <w:lang w:eastAsia="zh-CN"/>
+          <w:lang w:val="en-US" w:eastAsia="zh-CN"/>
         </w:rPr>
         <w:tab/>
       </w:r>
@@ -529,7 +529,7 @@
         <w:fldChar w:fldCharType="begin"/>
       </w:r>
       <w:r>
-        <w:instrText xml:space="preserve"> PAGEREF _Toc143389589 \h </w:instrText>
+        <w:instrText xml:space="preserve"> PAGEREF _Toc144060607 \h </w:instrText>
       </w:r>
       <w:r>
         <w:fldChar w:fldCharType="separate"/>
@@ -547,7 +547,7 @@
         <w:rPr>
           <w:b w:val="0"/>
           <w:noProof/>
-          <w:lang w:eastAsia="zh-CN"/>
+          <w:lang w:val="en-US" w:eastAsia="zh-CN"/>
         </w:rPr>
       </w:pPr>
       <w:r>
@@ -560,7 +560,7 @@
         <w:rPr>
           <w:b w:val="0"/>
           <w:noProof/>
-          <w:lang w:eastAsia="zh-CN"/>
+          <w:lang w:val="en-US" w:eastAsia="zh-CN"/>
         </w:rPr>
         <w:tab/>
       </w:r>
@@ -568,7 +568,7 @@
         <w:rPr>
           <w:noProof/>
         </w:rPr>
-        <w:t>Background</w:t>
+        <w:t>Background and Literature Review</w:t>
       </w:r>
       <w:r>
         <w:rPr>
@@ -586,7 +586,7 @@
         <w:rPr>
           <w:noProof/>
         </w:rPr>
-        <w:instrText xml:space="preserve"> PAGEREF _Toc143389590 \h </w:instrText>
+        <w:instrText xml:space="preserve"> PAGEREF _Toc144060608 \h </w:instrText>
       </w:r>
       <w:r>
         <w:rPr>
@@ -618,7 +618,7 @@
         <w:rPr>
           <w:b w:val="0"/>
           <w:noProof/>
-          <w:lang w:eastAsia="zh-CN"/>
+          <w:lang w:val="en-US" w:eastAsia="zh-CN"/>
         </w:rPr>
       </w:pPr>
       <w:r>
@@ -631,7 +631,7 @@
         <w:rPr>
           <w:b w:val="0"/>
           <w:noProof/>
-          <w:lang w:eastAsia="zh-CN"/>
+          <w:lang w:val="en-US" w:eastAsia="zh-CN"/>
         </w:rPr>
         <w:tab/>
       </w:r>
@@ -657,7 +657,7 @@
         <w:rPr>
           <w:noProof/>
         </w:rPr>
-        <w:instrText xml:space="preserve"> PAGEREF _Toc143389591 \h </w:instrText>
+        <w:instrText xml:space="preserve"> PAGEREF _Toc144060609 \h </w:instrText>
       </w:r>
       <w:r>
         <w:rPr>
@@ -674,7 +674,7 @@
         <w:rPr>
           <w:noProof/>
         </w:rPr>
-        <w:t>2</w:t>
+        <w:t>3</w:t>
       </w:r>
       <w:r>
         <w:rPr>
@@ -692,7 +692,7 @@
         </w:tabs>
         <w:rPr>
           <w:noProof/>
-          <w:lang w:eastAsia="zh-CN"/>
+          <w:lang w:val="en-US" w:eastAsia="zh-CN"/>
         </w:rPr>
       </w:pPr>
       <w:r>
@@ -704,7 +704,7 @@
       <w:r>
         <w:rPr>
           <w:noProof/>
-          <w:lang w:eastAsia="zh-CN"/>
+          <w:lang w:val="en-US" w:eastAsia="zh-CN"/>
         </w:rPr>
         <w:tab/>
       </w:r>
@@ -712,7 +712,7 @@
         <w:rPr>
           <w:noProof/>
         </w:rPr>
-        <w:t>Existing Applications</w:t>
+        <w:t>Analysis of Existing Applications</w:t>
       </w:r>
       <w:r>
         <w:rPr>
@@ -730,7 +730,7 @@
         <w:rPr>
           <w:noProof/>
         </w:rPr>
-        <w:instrText xml:space="preserve"> PAGEREF _Toc143389592 \h </w:instrText>
+        <w:instrText xml:space="preserve"> PAGEREF _Toc144060610 \h </w:instrText>
       </w:r>
       <w:r>
         <w:rPr>
@@ -747,7 +747,7 @@
         <w:rPr>
           <w:noProof/>
         </w:rPr>
-        <w:t>2</w:t>
+        <w:t>3</w:t>
       </w:r>
       <w:r>
         <w:rPr>
@@ -765,7 +765,7 @@
         </w:tabs>
         <w:rPr>
           <w:noProof/>
-          <w:lang w:eastAsia="zh-CN"/>
+          <w:lang w:val="en-US" w:eastAsia="zh-CN"/>
         </w:rPr>
       </w:pPr>
       <w:r>
@@ -777,7 +777,7 @@
       <w:r>
         <w:rPr>
           <w:noProof/>
-          <w:lang w:eastAsia="zh-CN"/>
+          <w:lang w:val="en-US" w:eastAsia="zh-CN"/>
         </w:rPr>
         <w:tab/>
       </w:r>
@@ -803,7 +803,7 @@
         <w:rPr>
           <w:noProof/>
         </w:rPr>
-        <w:instrText xml:space="preserve"> PAGEREF _Toc143389593 \h </w:instrText>
+        <w:instrText xml:space="preserve"> PAGEREF _Toc144060611 \h </w:instrText>
       </w:r>
       <w:r>
         <w:rPr>
@@ -820,7 +820,7 @@
         <w:rPr>
           <w:noProof/>
         </w:rPr>
-        <w:t>2</w:t>
+        <w:t>5</w:t>
       </w:r>
       <w:r>
         <w:rPr>
@@ -835,7 +835,7 @@
         <w:rPr>
           <w:b w:val="0"/>
           <w:noProof/>
-          <w:lang w:eastAsia="zh-CN"/>
+          <w:lang w:val="en-US" w:eastAsia="zh-CN"/>
         </w:rPr>
       </w:pPr>
       <w:r>
@@ -848,7 +848,7 @@
         <w:rPr>
           <w:b w:val="0"/>
           <w:noProof/>
-          <w:lang w:eastAsia="zh-CN"/>
+          <w:lang w:val="en-US" w:eastAsia="zh-CN"/>
         </w:rPr>
         <w:tab/>
       </w:r>
@@ -856,7 +856,7 @@
         <w:rPr>
           <w:noProof/>
         </w:rPr>
-        <w:t>Application Requirments</w:t>
+        <w:t>Application Requirements</w:t>
       </w:r>
       <w:r>
         <w:rPr>
@@ -874,7 +874,7 @@
         <w:rPr>
           <w:noProof/>
         </w:rPr>
-        <w:instrText xml:space="preserve"> PAGEREF _Toc143389594 \h </w:instrText>
+        <w:instrText xml:space="preserve"> PAGEREF _Toc144060612 \h </w:instrText>
       </w:r>
       <w:r>
         <w:rPr>
@@ -891,7 +891,153 @@
         <w:rPr>
           <w:noProof/>
         </w:rPr>
-        <w:t>2</w:t>
+        <w:t>6</w:t>
+      </w:r>
+      <w:r>
+        <w:rPr>
+          <w:noProof/>
+        </w:rPr>
+        <w:fldChar w:fldCharType="end"/>
+      </w:r>
+    </w:p>
+    <w:p>
+      <w:pPr>
+        <w:pStyle w:val="31"/>
+        <w:tabs>
+          <w:tab w:val="left" w:pos="1320"/>
+          <w:tab w:val="right" w:leader="dot" w:pos="8290"/>
+        </w:tabs>
+        <w:rPr>
+          <w:noProof/>
+          <w:lang w:val="en-US" w:eastAsia="zh-CN"/>
+        </w:rPr>
+      </w:pPr>
+      <w:r>
+        <w:rPr>
+          <w:noProof/>
+        </w:rPr>
+        <w:t>2.3.1</w:t>
+      </w:r>
+      <w:r>
+        <w:rPr>
+          <w:noProof/>
+          <w:lang w:val="en-US" w:eastAsia="zh-CN"/>
+        </w:rPr>
+        <w:tab/>
+      </w:r>
+      <w:r>
+        <w:rPr>
+          <w:noProof/>
+        </w:rPr>
+        <w:t>Functional Requirements</w:t>
+      </w:r>
+      <w:r>
+        <w:rPr>
+          <w:noProof/>
+        </w:rPr>
+        <w:tab/>
+      </w:r>
+      <w:r>
+        <w:rPr>
+          <w:noProof/>
+        </w:rPr>
+        <w:fldChar w:fldCharType="begin"/>
+      </w:r>
+      <w:r>
+        <w:rPr>
+          <w:noProof/>
+        </w:rPr>
+        <w:instrText xml:space="preserve"> PAGEREF _Toc144060613 \h </w:instrText>
+      </w:r>
+      <w:r>
+        <w:rPr>
+          <w:noProof/>
+        </w:rPr>
+      </w:r>
+      <w:r>
+        <w:rPr>
+          <w:noProof/>
+        </w:rPr>
+        <w:fldChar w:fldCharType="separate"/>
+      </w:r>
+      <w:r>
+        <w:rPr>
+          <w:noProof/>
+        </w:rPr>
+        <w:t>6</w:t>
+      </w:r>
+      <w:r>
+        <w:rPr>
+          <w:noProof/>
+        </w:rPr>
+        <w:fldChar w:fldCharType="end"/>
+      </w:r>
+    </w:p>
+    <w:p>
+      <w:pPr>
+        <w:pStyle w:val="31"/>
+        <w:tabs>
+          <w:tab w:val="left" w:pos="1320"/>
+          <w:tab w:val="right" w:leader="dot" w:pos="8290"/>
+        </w:tabs>
+        <w:rPr>
+          <w:noProof/>
+          <w:lang w:val="en-US" w:eastAsia="zh-CN"/>
+        </w:rPr>
+      </w:pPr>
+      <w:r>
+        <w:rPr>
+          <w:noProof/>
+        </w:rPr>
+        <w:t>2.3.2</w:t>
+      </w:r>
+      <w:r>
+        <w:rPr>
+          <w:noProof/>
+          <w:lang w:val="en-US" w:eastAsia="zh-CN"/>
+        </w:rPr>
+        <w:tab/>
+      </w:r>
+      <w:r>
+        <w:rPr>
+          <w:noProof/>
+        </w:rPr>
+        <w:t>Non-Functional Requirements</w:t>
+      </w:r>
+      <w:r>
+        <w:rPr>
+          <w:noProof/>
+        </w:rPr>
+        <w:tab/>
+      </w:r>
+      <w:r>
+        <w:rPr>
+          <w:noProof/>
+        </w:rPr>
+        <w:fldChar w:fldCharType="begin"/>
+      </w:r>
+      <w:r>
+        <w:rPr>
+          <w:noProof/>
+        </w:rPr>
+        <w:instrText xml:space="preserve"> PAGEREF _Toc144060614 \h </w:instrText>
+      </w:r>
+      <w:r>
+        <w:rPr>
+          <w:noProof/>
+        </w:rPr>
+      </w:r>
+      <w:r>
+        <w:rPr>
+          <w:noProof/>
+        </w:rPr>
+        <w:fldChar w:fldCharType="separate"/>
+      </w:r>
+      <w:r>
+        <w:rPr>
+          <w:noProof/>
+        </w:rPr>
+        <w:t>7</w:t>
       </w:r>
       <w:r>
         <w:rPr>
@@ -911,7 +1057,7 @@
           <w:b w:val="0"/>
           <w:sz w:val="22"/>
           <w:szCs w:val="22"/>
-          <w:lang w:eastAsia="zh-CN"/>
+          <w:lang w:val="en-US" w:eastAsia="zh-CN"/>
         </w:rPr>
       </w:pPr>
       <w:r>
@@ -923,7 +1069,7 @@
           <w:b w:val="0"/>
           <w:sz w:val="22"/>
           <w:szCs w:val="22"/>
-          <w:lang w:eastAsia="zh-CN"/>
+          <w:lang w:val="en-US" w:eastAsia="zh-CN"/>
         </w:rPr>
         <w:tab/>
       </w:r>
@@ -937,15 +1083,885 @@
         <w:fldChar w:fldCharType="begin"/>
       </w:r>
       <w:r>
-        <w:instrText xml:space="preserve"> PAGEREF _Toc143389595 \h </w:instrText>
+        <w:instrText xml:space="preserve"> PAGEREF _Toc144060615 \h </w:instrText>
       </w:r>
       <w:r>
         <w:fldChar w:fldCharType="separate"/>
       </w:r>
       <w:r>
-        <w:t>3</w:t>
-      </w:r>
-      <w:r>
+        <w:t>9</w:t>
+      </w:r>
+      <w:r>
+        <w:fldChar w:fldCharType="end"/>
+      </w:r>
+    </w:p>
+    <w:p>
+      <w:pPr>
+        <w:pStyle w:val="21"/>
+        <w:rPr>
+          <w:b w:val="0"/>
+          <w:noProof/>
+          <w:lang w:val="en-US" w:eastAsia="zh-CN"/>
+        </w:rPr>
+      </w:pPr>
+      <w:r>
+        <w:rPr>
+          <w:noProof/>
+        </w:rPr>
+        <w:t>3.1</w:t>
+      </w:r>
+      <w:r>
+        <w:rPr>
+          <w:b w:val="0"/>
+          <w:noProof/>
+          <w:lang w:val="en-US" w:eastAsia="zh-CN"/>
+        </w:rPr>
+        <w:tab/>
+      </w:r>
+      <w:r>
+        <w:rPr>
+          <w:noProof/>
+        </w:rPr>
+        <w:t>System Architecture</w:t>
+      </w:r>
+      <w:r>
+        <w:rPr>
+          <w:noProof/>
+        </w:rPr>
+        <w:tab/>
+      </w:r>
+      <w:r>
+        <w:rPr>
+          <w:noProof/>
+        </w:rPr>
+        <w:fldChar w:fldCharType="begin"/>
+      </w:r>
+      <w:r>
+        <w:rPr>
+          <w:noProof/>
+        </w:rPr>
+        <w:instrText xml:space="preserve"> PAGEREF _Toc144060616 \h </w:instrText>
+      </w:r>
+      <w:r>
+        <w:rPr>
+          <w:noProof/>
+        </w:rPr>
+      </w:r>
+      <w:r>
+        <w:rPr>
+          <w:noProof/>
+        </w:rPr>
+        <w:fldChar w:fldCharType="separate"/>
+      </w:r>
+      <w:r>
+        <w:rPr>
+          <w:noProof/>
+        </w:rPr>
+        <w:t>9</w:t>
+      </w:r>
+      <w:r>
+        <w:rPr>
+          <w:noProof/>
+        </w:rPr>
+        <w:fldChar w:fldCharType="end"/>
+      </w:r>
+    </w:p>
+    <w:p>
+      <w:pPr>
+        <w:pStyle w:val="21"/>
+        <w:rPr>
+          <w:b w:val="0"/>
+          <w:noProof/>
+          <w:lang w:val="en-US" w:eastAsia="zh-CN"/>
+        </w:rPr>
+      </w:pPr>
+      <w:r>
+        <w:rPr>
+          <w:noProof/>
+        </w:rPr>
+        <w:t>3.2</w:t>
+      </w:r>
+      <w:r>
+        <w:rPr>
+          <w:b w:val="0"/>
+          <w:noProof/>
+          <w:lang w:val="en-US" w:eastAsia="zh-CN"/>
+        </w:rPr>
+        <w:tab/>
+      </w:r>
+      <w:r>
+        <w:rPr>
+          <w:noProof/>
+        </w:rPr>
+        <w:t>User Interface</w:t>
+      </w:r>
+      <w:r>
+        <w:rPr>
+          <w:noProof/>
+        </w:rPr>
+        <w:tab/>
+      </w:r>
+      <w:r>
+        <w:rPr>
+          <w:noProof/>
+        </w:rPr>
+        <w:fldChar w:fldCharType="begin"/>
+      </w:r>
+      <w:r>
+        <w:rPr>
+          <w:noProof/>
+        </w:rPr>
+        <w:instrText xml:space="preserve"> PAGEREF _Toc144060617 \h </w:instrText>
+      </w:r>
+      <w:r>
+        <w:rPr>
+          <w:noProof/>
+        </w:rPr>
+      </w:r>
+      <w:r>
+        <w:rPr>
+          <w:noProof/>
+        </w:rPr>
+        <w:fldChar w:fldCharType="separate"/>
+      </w:r>
+      <w:r>
+        <w:rPr>
+          <w:noProof/>
+        </w:rPr>
+        <w:t>11</w:t>
+      </w:r>
+      <w:r>
+        <w:rPr>
+          <w:noProof/>
+        </w:rPr>
+        <w:fldChar w:fldCharType="end"/>
+      </w:r>
+    </w:p>
+    <w:p>
+      <w:pPr>
+        <w:pStyle w:val="31"/>
+        <w:tabs>
+          <w:tab w:val="left" w:pos="1320"/>
+          <w:tab w:val="right" w:leader="dot" w:pos="8290"/>
+        </w:tabs>
+        <w:rPr>
+          <w:noProof/>
+          <w:lang w:val="en-US" w:eastAsia="zh-CN"/>
+        </w:rPr>
+      </w:pPr>
+      <w:r>
+        <w:rPr>
+          <w:noProof/>
+        </w:rPr>
+        <w:t>3.2.1</w:t>
+      </w:r>
+      <w:r>
+        <w:rPr>
+          <w:noProof/>
+          <w:lang w:val="en-US" w:eastAsia="zh-CN"/>
+        </w:rPr>
+        <w:tab/>
+      </w:r>
+      <w:r>
+        <w:rPr>
+          <w:noProof/>
+        </w:rPr>
+        <w:t>Colour, Font and Style</w:t>
+      </w:r>
+      <w:r>
+        <w:rPr>
+          <w:noProof/>
+        </w:rPr>
+        <w:tab/>
+      </w:r>
+      <w:r>
+        <w:rPr>
+          <w:noProof/>
+        </w:rPr>
+        <w:fldChar w:fldCharType="begin"/>
+      </w:r>
+      <w:r>
+        <w:rPr>
+          <w:noProof/>
+        </w:rPr>
+        <w:instrText xml:space="preserve"> PAGEREF _Toc144060618 \h </w:instrText>
+      </w:r>
+      <w:r>
+        <w:rPr>
+          <w:noProof/>
+        </w:rPr>
+      </w:r>
+      <w:r>
+        <w:rPr>
+          <w:noProof/>
+        </w:rPr>
+        <w:fldChar w:fldCharType="separate"/>
+      </w:r>
+      <w:r>
+        <w:rPr>
+          <w:noProof/>
+        </w:rPr>
+        <w:t>11</w:t>
+      </w:r>
+      <w:r>
+        <w:rPr>
+          <w:noProof/>
+        </w:rPr>
+        <w:fldChar w:fldCharType="end"/>
+      </w:r>
+    </w:p>
+    <w:p>
+      <w:pPr>
+        <w:pStyle w:val="31"/>
+        <w:tabs>
+          <w:tab w:val="left" w:pos="1320"/>
+          <w:tab w:val="right" w:leader="dot" w:pos="8290"/>
+        </w:tabs>
+        <w:rPr>
+          <w:noProof/>
+          <w:lang w:val="en-US" w:eastAsia="zh-CN"/>
+        </w:rPr>
+      </w:pPr>
+      <w:r>
+        <w:rPr>
+          <w:noProof/>
+        </w:rPr>
+        <w:t>3.2.2</w:t>
+      </w:r>
+      <w:r>
+        <w:rPr>
+          <w:noProof/>
+          <w:lang w:val="en-US" w:eastAsia="zh-CN"/>
+        </w:rPr>
+        <w:tab/>
+      </w:r>
+      <w:r>
+        <w:rPr>
+          <w:noProof/>
+        </w:rPr>
+        <w:t>Components and Pages</w:t>
+      </w:r>
+      <w:r>
+        <w:rPr>
+          <w:noProof/>
+        </w:rPr>
+        <w:tab/>
+      </w:r>
+      <w:r>
+        <w:rPr>
+          <w:noProof/>
+        </w:rPr>
+        <w:fldChar w:fldCharType="begin"/>
+      </w:r>
+      <w:r>
+        <w:rPr>
+          <w:noProof/>
+        </w:rPr>
+        <w:instrText xml:space="preserve"> PAGEREF _Toc144060619 \h </w:instrText>
+      </w:r>
+      <w:r>
+        <w:rPr>
+          <w:noProof/>
+        </w:rPr>
+      </w:r>
+      <w:r>
+        <w:rPr>
+          <w:noProof/>
+        </w:rPr>
+        <w:fldChar w:fldCharType="separate"/>
+      </w:r>
+      <w:r>
+        <w:rPr>
+          <w:noProof/>
+        </w:rPr>
+        <w:t>11</w:t>
+      </w:r>
+      <w:r>
+        <w:rPr>
+          <w:noProof/>
+        </w:rPr>
+        <w:fldChar w:fldCharType="end"/>
+      </w:r>
+    </w:p>
+    <w:p>
+      <w:pPr>
+        <w:pStyle w:val="21"/>
+        <w:rPr>
+          <w:b w:val="0"/>
+          <w:noProof/>
+          <w:lang w:val="en-US" w:eastAsia="zh-CN"/>
+        </w:rPr>
+      </w:pPr>
+      <w:r>
+        <w:rPr>
+          <w:noProof/>
+          <w:lang w:val="en-US"/>
+        </w:rPr>
+        <w:t>3.3</w:t>
+      </w:r>
+      <w:r>
+        <w:rPr>
+          <w:b w:val="0"/>
+          <w:noProof/>
+          <w:lang w:val="en-US" w:eastAsia="zh-CN"/>
+        </w:rPr>
+        <w:tab/>
+      </w:r>
+      <w:r>
+        <w:rPr>
+          <w:noProof/>
+          <w:lang w:val="en-US"/>
+        </w:rPr>
+        <w:t>Database Design</w:t>
+      </w:r>
+      <w:r>
+        <w:rPr>
+          <w:noProof/>
+        </w:rPr>
+        <w:tab/>
+      </w:r>
+      <w:r>
+        <w:rPr>
+          <w:noProof/>
+        </w:rPr>
+        <w:fldChar w:fldCharType="begin"/>
+      </w:r>
+      <w:r>
+        <w:rPr>
+          <w:noProof/>
+        </w:rPr>
+        <w:instrText xml:space="preserve"> PAGEREF _Toc144060620 \h </w:instrText>
+      </w:r>
+      <w:r>
+        <w:rPr>
+          <w:noProof/>
+        </w:rPr>
+      </w:r>
+      <w:r>
+        <w:rPr>
+          <w:noProof/>
+        </w:rPr>
+        <w:fldChar w:fldCharType="separate"/>
+      </w:r>
+      <w:r>
+        <w:rPr>
+          <w:noProof/>
+        </w:rPr>
+        <w:t>15</w:t>
+      </w:r>
+      <w:r>
+        <w:rPr>
+          <w:noProof/>
+        </w:rPr>
+        <w:fldChar w:fldCharType="end"/>
+      </w:r>
+    </w:p>
+    <w:p>
+      <w:pPr>
+        <w:pStyle w:val="21"/>
+        <w:rPr>
+          <w:b w:val="0"/>
+          <w:noProof/>
+          <w:lang w:val="en-US" w:eastAsia="zh-CN"/>
+        </w:rPr>
+      </w:pPr>
+      <w:r>
+        <w:rPr>
+          <w:noProof/>
+        </w:rPr>
+        <w:t>3.4</w:t>
+      </w:r>
+      <w:r>
+        <w:rPr>
+          <w:b w:val="0"/>
+          <w:noProof/>
+          <w:lang w:val="en-US" w:eastAsia="zh-CN"/>
+        </w:rPr>
+        <w:tab/>
+      </w:r>
+      <w:r>
+        <w:rPr>
+          <w:noProof/>
+        </w:rPr>
+        <w:t>Function Implementation</w:t>
+      </w:r>
+      <w:r>
+        <w:rPr>
+          <w:noProof/>
+        </w:rPr>
+        <w:tab/>
+      </w:r>
+      <w:r>
+        <w:rPr>
+          <w:noProof/>
+        </w:rPr>
+        <w:fldChar w:fldCharType="begin"/>
+      </w:r>
+      <w:r>
+        <w:rPr>
+          <w:noProof/>
+        </w:rPr>
+        <w:instrText xml:space="preserve"> PAGEREF _Toc144060621 \h </w:instrText>
+      </w:r>
+      <w:r>
+        <w:rPr>
+          <w:noProof/>
+        </w:rPr>
+      </w:r>
+      <w:r>
+        <w:rPr>
+          <w:noProof/>
+        </w:rPr>
+        <w:fldChar w:fldCharType="separate"/>
+      </w:r>
+      <w:r>
+        <w:rPr>
+          <w:noProof/>
+        </w:rPr>
+        <w:t>16</w:t>
+      </w:r>
+      <w:r>
+        <w:rPr>
+          <w:noProof/>
+        </w:rPr>
+        <w:fldChar w:fldCharType="end"/>
+      </w:r>
+    </w:p>
+    <w:p>
+      <w:pPr>
+        <w:pStyle w:val="31"/>
+        <w:tabs>
+          <w:tab w:val="left" w:pos="1320"/>
+          <w:tab w:val="right" w:leader="dot" w:pos="8290"/>
+        </w:tabs>
+        <w:rPr>
+          <w:noProof/>
+          <w:lang w:val="en-US" w:eastAsia="zh-CN"/>
+        </w:rPr>
+      </w:pPr>
+      <w:r>
+        <w:rPr>
+          <w:noProof/>
+        </w:rPr>
+        <w:t>3.4.1</w:t>
+      </w:r>
+      <w:r>
+        <w:rPr>
+          <w:noProof/>
+          <w:lang w:val="en-US" w:eastAsia="zh-CN"/>
+        </w:rPr>
+        <w:tab/>
+      </w:r>
+      <w:r>
+        <w:rPr>
+          <w:noProof/>
+        </w:rPr>
+        <w:t>Structured Learning Courses</w:t>
+      </w:r>
+      <w:r>
+        <w:rPr>
+          <w:noProof/>
+        </w:rPr>
+        <w:tab/>
+      </w:r>
+      <w:r>
+        <w:rPr>
+          <w:noProof/>
+        </w:rPr>
+        <w:fldChar w:fldCharType="begin"/>
+      </w:r>
+      <w:r>
+        <w:rPr>
+          <w:noProof/>
+        </w:rPr>
+        <w:instrText xml:space="preserve"> PAGEREF _Toc144060622 \h </w:instrText>
+      </w:r>
+      <w:r>
+        <w:rPr>
+          <w:noProof/>
+        </w:rPr>
+      </w:r>
+      <w:r>
+        <w:rPr>
+          <w:noProof/>
+        </w:rPr>
+        <w:fldChar w:fldCharType="separate"/>
+      </w:r>
+      <w:r>
+        <w:rPr>
+          <w:noProof/>
+        </w:rPr>
+        <w:t>16</w:t>
+      </w:r>
+      <w:r>
+        <w:rPr>
+          <w:noProof/>
+        </w:rPr>
+        <w:fldChar w:fldCharType="end"/>
+      </w:r>
+    </w:p>
+    <w:p>
+      <w:pPr>
+        <w:pStyle w:val="31"/>
+        <w:tabs>
+          <w:tab w:val="left" w:pos="1320"/>
+          <w:tab w:val="right" w:leader="dot" w:pos="8290"/>
+        </w:tabs>
+        <w:rPr>
+          <w:noProof/>
+          <w:lang w:val="en-US" w:eastAsia="zh-CN"/>
+        </w:rPr>
+      </w:pPr>
+      <w:r>
+        <w:rPr>
+          <w:noProof/>
+        </w:rPr>
+        <w:t>3.4.2</w:t>
+      </w:r>
+      <w:r>
+        <w:rPr>
+          <w:noProof/>
+          <w:lang w:val="en-US" w:eastAsia="zh-CN"/>
+        </w:rPr>
+        <w:tab/>
+      </w:r>
+      <w:r>
+        <w:rPr>
+          <w:noProof/>
+        </w:rPr>
+        <w:t>Study Plan System</w:t>
+      </w:r>
+      <w:r>
+        <w:rPr>
+          <w:noProof/>
+        </w:rPr>
+        <w:tab/>
+      </w:r>
+      <w:r>
+        <w:rPr>
+          <w:noProof/>
+        </w:rPr>
+        <w:fldChar w:fldCharType="begin"/>
+      </w:r>
+      <w:r>
+        <w:rPr>
+          <w:noProof/>
+        </w:rPr>
+        <w:instrText xml:space="preserve"> PAGEREF _Toc144060623 \h </w:instrText>
+      </w:r>
+      <w:r>
+        <w:rPr>
+          <w:noProof/>
+        </w:rPr>
+      </w:r>
+      <w:r>
+        <w:rPr>
+          <w:noProof/>
+        </w:rPr>
+        <w:fldChar w:fldCharType="separate"/>
+      </w:r>
+      <w:r>
+        <w:rPr>
+          <w:noProof/>
+        </w:rPr>
+        <w:t>16</w:t>
+      </w:r>
+      <w:r>
+        <w:rPr>
+          <w:noProof/>
+        </w:rPr>
+        <w:fldChar w:fldCharType="end"/>
+      </w:r>
+    </w:p>
+    <w:p>
+      <w:pPr>
+        <w:pStyle w:val="31"/>
+        <w:tabs>
+          <w:tab w:val="left" w:pos="1320"/>
+          <w:tab w:val="right" w:leader="dot" w:pos="8290"/>
+        </w:tabs>
+        <w:rPr>
+          <w:noProof/>
+          <w:lang w:val="en-US" w:eastAsia="zh-CN"/>
+        </w:rPr>
+      </w:pPr>
+      <w:r>
+        <w:rPr>
+          <w:noProof/>
+        </w:rPr>
+        <w:t>3.4.3</w:t>
+      </w:r>
+      <w:r>
+        <w:rPr>
+          <w:noProof/>
+          <w:lang w:val="en-US" w:eastAsia="zh-CN"/>
+        </w:rPr>
+        <w:tab/>
+      </w:r>
+      <w:r>
+        <w:rPr>
+          <w:noProof/>
+        </w:rPr>
+        <w:t>Review System with Spaced Repetition Strategy</w:t>
+      </w:r>
+      <w:r>
+        <w:rPr>
+          <w:noProof/>
+        </w:rPr>
+        <w:tab/>
+      </w:r>
+      <w:r>
+        <w:rPr>
+          <w:noProof/>
+        </w:rPr>
+        <w:fldChar w:fldCharType="begin"/>
+      </w:r>
+      <w:r>
+        <w:rPr>
+          <w:noProof/>
+        </w:rPr>
+        <w:instrText xml:space="preserve"> PAGEREF _Toc144060624 \h </w:instrText>
+      </w:r>
+      <w:r>
+        <w:rPr>
+          <w:noProof/>
+        </w:rPr>
+      </w:r>
+      <w:r>
+        <w:rPr>
+          <w:noProof/>
+        </w:rPr>
+        <w:fldChar w:fldCharType="separate"/>
+      </w:r>
+      <w:r>
+        <w:rPr>
+          <w:noProof/>
+        </w:rPr>
+        <w:t>16</w:t>
+      </w:r>
+      <w:r>
+        <w:rPr>
+          <w:noProof/>
+        </w:rPr>
+        <w:fldChar w:fldCharType="end"/>
+      </w:r>
+    </w:p>
+    <w:p>
+      <w:pPr>
+        <w:pStyle w:val="31"/>
+        <w:tabs>
+          <w:tab w:val="left" w:pos="1320"/>
+          <w:tab w:val="right" w:leader="dot" w:pos="8290"/>
+        </w:tabs>
+        <w:rPr>
+          <w:noProof/>
+          <w:lang w:val="en-US" w:eastAsia="zh-CN"/>
+        </w:rPr>
+      </w:pPr>
+      <w:r>
+        <w:rPr>
+          <w:noProof/>
+        </w:rPr>
+        <w:t>3.4.4</w:t>
+      </w:r>
+      <w:r>
+        <w:rPr>
+          <w:noProof/>
+          <w:lang w:val="en-US" w:eastAsia="zh-CN"/>
+        </w:rPr>
+        <w:tab/>
+      </w:r>
+      <w:r>
+        <w:rPr>
+          <w:noProof/>
+        </w:rPr>
+        <w:t>Chatbot</w:t>
+      </w:r>
+      <w:r>
+        <w:rPr>
+          <w:noProof/>
+        </w:rPr>
+        <w:tab/>
+      </w:r>
+      <w:r>
+        <w:rPr>
+          <w:noProof/>
+        </w:rPr>
+        <w:fldChar w:fldCharType="begin"/>
+      </w:r>
+      <w:r>
+        <w:rPr>
+          <w:noProof/>
+        </w:rPr>
+        <w:instrText xml:space="preserve"> PAGEREF _Toc144060625 \h </w:instrText>
+      </w:r>
+      <w:r>
+        <w:rPr>
+          <w:noProof/>
+        </w:rPr>
+      </w:r>
+      <w:r>
+        <w:rPr>
+          <w:noProof/>
+        </w:rPr>
+        <w:fldChar w:fldCharType="separate"/>
+      </w:r>
+      <w:r>
+        <w:rPr>
+          <w:noProof/>
+        </w:rPr>
+        <w:t>16</w:t>
+      </w:r>
+      <w:r>
+        <w:rPr>
+          <w:noProof/>
+        </w:rPr>
+        <w:fldChar w:fldCharType="end"/>
+      </w:r>
+    </w:p>
+    <w:p>
+      <w:pPr>
+        <w:pStyle w:val="31"/>
+        <w:tabs>
+          <w:tab w:val="left" w:pos="1320"/>
+          <w:tab w:val="right" w:leader="dot" w:pos="8290"/>
+        </w:tabs>
+        <w:rPr>
+          <w:noProof/>
+          <w:lang w:val="en-US" w:eastAsia="zh-CN"/>
+        </w:rPr>
+      </w:pPr>
+      <w:r>
+        <w:rPr>
+          <w:noProof/>
+        </w:rPr>
+        <w:t>3.4.5</w:t>
+      </w:r>
+      <w:r>
+        <w:rPr>
+          <w:noProof/>
+          <w:lang w:val="en-US" w:eastAsia="zh-CN"/>
+        </w:rPr>
+        <w:tab/>
+      </w:r>
+      <w:r>
+        <w:rPr>
+          <w:noProof/>
+        </w:rPr>
+        <w:t>Security and Authentication</w:t>
+      </w:r>
+      <w:r>
+        <w:rPr>
+          <w:noProof/>
+        </w:rPr>
+        <w:tab/>
+      </w:r>
+      <w:r>
+        <w:rPr>
+          <w:noProof/>
+        </w:rPr>
+        <w:fldChar w:fldCharType="begin"/>
+      </w:r>
+      <w:r>
+        <w:rPr>
+          <w:noProof/>
+        </w:rPr>
+        <w:instrText xml:space="preserve"> PAGEREF _Toc144060626 \h </w:instrText>
+      </w:r>
+      <w:r>
+        <w:rPr>
+          <w:noProof/>
+        </w:rPr>
+      </w:r>
+      <w:r>
+        <w:rPr>
+          <w:noProof/>
+        </w:rPr>
+        <w:fldChar w:fldCharType="separate"/>
+      </w:r>
+      <w:r>
+        <w:rPr>
+          <w:noProof/>
+        </w:rPr>
+        <w:t>21</w:t>
+      </w:r>
+      <w:r>
+        <w:rPr>
+          <w:noProof/>
+        </w:rPr>
+        <w:fldChar w:fldCharType="end"/>
+      </w:r>
+    </w:p>
+    <w:p>
+      <w:pPr>
+        <w:pStyle w:val="31"/>
+        <w:tabs>
+          <w:tab w:val="left" w:pos="1320"/>
+          <w:tab w:val="right" w:leader="dot" w:pos="8290"/>
+        </w:tabs>
+        <w:rPr>
+          <w:noProof/>
+          <w:lang w:val="en-US" w:eastAsia="zh-CN"/>
+        </w:rPr>
+      </w:pPr>
+      <w:r>
+        <w:rPr>
+          <w:noProof/>
+        </w:rPr>
+        <w:t>3.4.6</w:t>
+      </w:r>
+      <w:r>
+        <w:rPr>
+          <w:noProof/>
+          <w:lang w:val="en-US" w:eastAsia="zh-CN"/>
+        </w:rPr>
+        <w:tab/>
+      </w:r>
+      <w:r>
+        <w:rPr>
+          <w:noProof/>
+        </w:rPr>
+        <w:t>User Experience and Error Handling</w:t>
+      </w:r>
+      <w:r>
+        <w:rPr>
+          <w:noProof/>
+        </w:rPr>
+        <w:tab/>
+      </w:r>
+      <w:r>
+        <w:rPr>
+          <w:noProof/>
+        </w:rPr>
+        <w:fldChar w:fldCharType="begin"/>
+      </w:r>
+      <w:r>
+        <w:rPr>
+          <w:noProof/>
+        </w:rPr>
+        <w:instrText xml:space="preserve"> PAGEREF _Toc144060627 \h </w:instrText>
+      </w:r>
+      <w:r>
+        <w:rPr>
+          <w:noProof/>
+        </w:rPr>
+      </w:r>
+      <w:r>
+        <w:rPr>
+          <w:noProof/>
+        </w:rPr>
+        <w:fldChar w:fldCharType="separate"/>
+      </w:r>
+      <w:r>
+        <w:rPr>
+          <w:noProof/>
+        </w:rPr>
+        <w:t>21</w:t>
+      </w:r>
+      <w:r>
+        <w:rPr>
+          <w:noProof/>
+        </w:rPr>
         <w:fldChar w:fldCharType="end"/>
       </w:r>
     </w:p>
@@ -960,7 +1976,7 @@
           <w:b w:val="0"/>
           <w:sz w:val="22"/>
           <w:szCs w:val="22"/>
-          <w:lang w:eastAsia="zh-CN"/>
+          <w:lang w:val="en-US" w:eastAsia="zh-CN"/>
         </w:rPr>
       </w:pPr>
       <w:r>
@@ -972,7 +1988,7 @@
           <w:b w:val="0"/>
           <w:sz w:val="22"/>
           <w:szCs w:val="22"/>
-          <w:lang w:eastAsia="zh-CN"/>
+          <w:lang w:val="en-US" w:eastAsia="zh-CN"/>
         </w:rPr>
         <w:tab/>
       </w:r>
@@ -986,13 +2002,13 @@
         <w:fldChar w:fldCharType="begin"/>
       </w:r>
       <w:r>
-        <w:instrText xml:space="preserve"> PAGEREF _Toc143389596 \h </w:instrText>
+        <w:instrText xml:space="preserve"> PAGEREF _Toc144060628 \h </w:instrText>
       </w:r>
       <w:r>
         <w:fldChar w:fldCharType="separate"/>
       </w:r>
       <w:r>
-        <w:t>4</w:t>
+        <w:t>22</w:t>
       </w:r>
       <w:r>
         <w:fldChar w:fldCharType="end"/>
@@ -1009,7 +2025,7 @@
           <w:b w:val="0"/>
           <w:sz w:val="22"/>
           <w:szCs w:val="22"/>
-          <w:lang w:eastAsia="zh-CN"/>
+          <w:lang w:val="en-US" w:eastAsia="zh-CN"/>
         </w:rPr>
       </w:pPr>
       <w:r>
@@ -1021,7 +2037,7 @@
           <w:b w:val="0"/>
           <w:sz w:val="22"/>
           <w:szCs w:val="22"/>
-          <w:lang w:eastAsia="zh-CN"/>
+          <w:lang w:val="en-US" w:eastAsia="zh-CN"/>
         </w:rPr>
         <w:tab/>
       </w:r>
@@ -1035,13 +2051,13 @@
         <w:fldChar w:fldCharType="begin"/>
       </w:r>
       <w:r>
-        <w:instrText xml:space="preserve"> PAGEREF _Toc143389597 \h </w:instrText>
+        <w:instrText xml:space="preserve"> PAGEREF _Toc144060629 \h </w:instrText>
       </w:r>
       <w:r>
         <w:fldChar w:fldCharType="separate"/>
       </w:r>
       <w:r>
-        <w:t>5</w:t>
+        <w:t>23</w:t>
       </w:r>
       <w:r>
         <w:fldChar w:fldCharType="end"/>
@@ -1055,7 +2071,7 @@
           <w:b w:val="0"/>
           <w:sz w:val="22"/>
           <w:szCs w:val="22"/>
-          <w:lang w:eastAsia="zh-CN"/>
+          <w:lang w:val="en-US" w:eastAsia="zh-CN"/>
         </w:rPr>
       </w:pPr>
       <w:r>
@@ -1067,7 +2083,7 @@
           <w:b w:val="0"/>
           <w:sz w:val="22"/>
           <w:szCs w:val="22"/>
-          <w:lang w:eastAsia="zh-CN"/>
+          <w:lang w:val="en-US" w:eastAsia="zh-CN"/>
         </w:rPr>
         <w:tab/>
       </w:r>
@@ -1081,7 +2097,7 @@
         <w:fldChar w:fldCharType="begin"/>
       </w:r>
       <w:r>
-        <w:instrText xml:space="preserve"> PAGEREF _Toc143389598 \h </w:instrText>
+        <w:instrText xml:space="preserve"> PAGEREF _Toc144060630 \h </w:instrText>
       </w:r>
       <w:r>
         <w:fldChar w:fldCharType="separate"/>
@@ -1101,7 +2117,7 @@
           <w:b w:val="0"/>
           <w:sz w:val="22"/>
           <w:szCs w:val="22"/>
-          <w:lang w:eastAsia="zh-CN"/>
+          <w:lang w:val="en-US" w:eastAsia="zh-CN"/>
         </w:rPr>
       </w:pPr>
       <w:r>
@@ -1113,7 +2129,7 @@
           <w:b w:val="0"/>
           <w:sz w:val="22"/>
           <w:szCs w:val="22"/>
-          <w:lang w:eastAsia="zh-CN"/>
+          <w:lang w:val="en-US" w:eastAsia="zh-CN"/>
         </w:rPr>
         <w:tab/>
       </w:r>
@@ -1127,7 +2143,7 @@
         <w:fldChar w:fldCharType="begin"/>
       </w:r>
       <w:r>
-        <w:instrText xml:space="preserve"> PAGEREF _Toc143389599 \h </w:instrText>
+        <w:instrText xml:space="preserve"> PAGEREF _Toc144060631 \h </w:instrText>
       </w:r>
       <w:r>
         <w:fldChar w:fldCharType="separate"/>
@@ -1160,7 +2176,7 @@
       <w:pPr>
         <w:pStyle w:val="1"/>
       </w:pPr>
-      <w:bookmarkStart w:id="0" w:name="_Toc143389586"/>
+      <w:bookmarkStart w:id="0" w:name="_Toc144060604"/>
       <w:r>
         <w:lastRenderedPageBreak/>
         <w:t>Introduction</w:t>
@@ -1182,7 +2198,7 @@
       <w:pPr>
         <w:pStyle w:val="2"/>
       </w:pPr>
-      <w:bookmarkStart w:id="1" w:name="_Toc143389587"/>
+      <w:bookmarkStart w:id="1" w:name="_Toc144060605"/>
       <w:r>
         <w:t>A</w:t>
       </w:r>
@@ -1206,7 +2222,7 @@
       <w:pPr>
         <w:pStyle w:val="2"/>
       </w:pPr>
-      <w:bookmarkStart w:id="2" w:name="_Toc143389588"/>
+      <w:bookmarkStart w:id="2" w:name="_Toc144060606"/>
       <w:r>
         <w:t>Report Structure</w:t>
       </w:r>
@@ -1242,7 +2258,7 @@
       <w:pPr>
         <w:pStyle w:val="1"/>
       </w:pPr>
-      <w:bookmarkStart w:id="3" w:name="_Toc143389589"/>
+      <w:bookmarkStart w:id="3" w:name="_Toc144060607"/>
       <w:r>
         <w:lastRenderedPageBreak/>
         <w:t>Analysis and Requirements</w:t>
@@ -1253,20 +2269,19 @@
       <w:pPr>
         <w:pStyle w:val="2"/>
       </w:pPr>
-      <w:bookmarkStart w:id="4" w:name="_Toc143389590"/>
+      <w:bookmarkStart w:id="4" w:name="_Toc144060608"/>
       <w:r>
         <w:t>Background</w:t>
       </w:r>
+      <w:r>
+        <w:t xml:space="preserve"> and Literature Review</w:t>
+      </w:r>
       <w:bookmarkEnd w:id="4"/>
-      <w:r>
-        <w:t xml:space="preserve"> and Literature Review</w:t>
-      </w:r>
     </w:p>
     <w:p>
       <w:pPr>
         <w:spacing w:after="160" w:line="259" w:lineRule="auto"/>
       </w:pPr>
-      <w:bookmarkStart w:id="5" w:name="_Toc143389591"/>
       <w:r>
         <w:t xml:space="preserve">Since its inaugural release on November 30, 2022, ChatGPT amassed over a million subscribers within its first week. This generative AI tool dazzled many with its sophisticated ability to undertake intricate tasks, especially in the realm of </w:t>
       </w:r>
@@ -1980,6 +2995,7 @@
       <w:pPr>
         <w:pStyle w:val="2"/>
       </w:pPr>
+      <w:bookmarkStart w:id="5" w:name="_Toc144060609"/>
       <w:r>
         <w:t>Requirements Gathering</w:t>
       </w:r>
@@ -2040,7 +3056,7 @@
       <w:pPr>
         <w:pStyle w:val="3"/>
       </w:pPr>
-      <w:bookmarkStart w:id="6" w:name="_Toc143389592"/>
+      <w:bookmarkStart w:id="6" w:name="_Toc144060610"/>
       <w:r>
         <w:t xml:space="preserve">Analysis of </w:t>
       </w:r>
@@ -3139,7 +4155,7 @@
       <w:pPr>
         <w:pStyle w:val="3"/>
       </w:pPr>
-      <w:bookmarkStart w:id="7" w:name="_Toc143389593"/>
+      <w:bookmarkStart w:id="7" w:name="_Toc144060611"/>
       <w:r>
         <w:t>Interviews</w:t>
       </w:r>
@@ -3224,14 +4240,14 @@
       <w:pPr>
         <w:pStyle w:val="2"/>
       </w:pPr>
-      <w:bookmarkStart w:id="8" w:name="_Toc143389594"/>
+      <w:bookmarkStart w:id="8" w:name="_Toc144060612"/>
       <w:r>
         <w:t xml:space="preserve">Application </w:t>
       </w:r>
+      <w:r>
+        <w:t>Requirements</w:t>
+      </w:r>
       <w:bookmarkEnd w:id="8"/>
-      <w:r>
-        <w:t>Requirements</w:t>
-      </w:r>
     </w:p>
     <w:p>
       <w:r>
@@ -3267,9 +4283,11 @@
       <w:pPr>
         <w:pStyle w:val="3"/>
       </w:pPr>
+      <w:bookmarkStart w:id="9" w:name="_Toc144060613"/>
       <w:r>
         <w:t>Functional Requirements</w:t>
       </w:r>
+      <w:bookmarkEnd w:id="9"/>
     </w:p>
     <w:p>
       <w:r>
@@ -3913,9 +4931,11 @@
       <w:pPr>
         <w:pStyle w:val="3"/>
       </w:pPr>
+      <w:bookmarkStart w:id="10" w:name="_Toc144060614"/>
       <w:r>
         <w:t>Non-Functional Requirements</w:t>
       </w:r>
+      <w:bookmarkEnd w:id="10"/>
     </w:p>
     <w:p>
       <w:r>
@@ -4191,12 +5211,12 @@
       <w:pPr>
         <w:pStyle w:val="1"/>
       </w:pPr>
-      <w:bookmarkStart w:id="9" w:name="_Toc143389595"/>
+      <w:bookmarkStart w:id="11" w:name="_Toc144060615"/>
       <w:r>
         <w:lastRenderedPageBreak/>
         <w:t>Design and Implementation</w:t>
       </w:r>
-      <w:bookmarkEnd w:id="9"/>
+      <w:bookmarkEnd w:id="11"/>
     </w:p>
     <w:p>
       <w:r>
@@ -4210,9 +5230,11 @@
       <w:pPr>
         <w:pStyle w:val="2"/>
       </w:pPr>
+      <w:bookmarkStart w:id="12" w:name="_Toc144060616"/>
       <w:r>
         <w:t>System Architecture</w:t>
       </w:r>
+      <w:bookmarkEnd w:id="12"/>
     </w:p>
     <w:p>
       <w:r>
@@ -4387,13 +5409,13 @@
         <w:fldChar w:fldCharType="begin"/>
       </w:r>
       <w:r>
-        <w:instrText xml:space="preserve"> ADDIN ZOTERO_ITEM CSL_CITATION {"citationID":"bW6PxBwq","properties":{"formattedCitation":"(MUI, 2023)","plainCitation":"(MUI, 2023)","noteIndex":0},"citationItems":[{"id":221,"uris":["http://zotero.org/users/12186833/items/I4AX3DW7"],"itemData":{"id":221,"type":"webpage","abstract":"MUI provides a simple, customizable, and accessible library of React components. Follow your own design system, or start with Material Design.","language":"en","title":"MUI: The React component library you always wanted","title-short":"MUI","URL":"https://mui.com/","author":[{"family":"MUI","given":""}],"accessed":{"date-parts":[["2023",8,23]]},"issued":{"date-parts":[["2023",8,23]]}}}],"schema":"https://github.com/citation-style-language/schema/raw/master/csl-citation.json"} </w:instrText>
+        <w:instrText xml:space="preserve"> ADDIN ZOTERO_ITEM CSL_CITATION {"citationID":"bW6PxBwq","properties":{"formattedCitation":"(MUI, 2023a)","plainCitation":"(MUI, 2023a)","noteIndex":0},"citationItems":[{"id":221,"uris":["http://zotero.org/users/12186833/items/I4AX3DW7"],"itemData":{"id":221,"type":"webpage","abstract":"MUI provides a simple, customizable, and accessible library of React components. Follow your own design system, or start with Material Design.","language":"en","title":"MUI: The React component library you always wanted","title-short":"MUI","URL":"https://mui.com/","author":[{"family":"MUI","given":""}],"accessed":{"date-parts":[["2023",8,23]]},"issued":{"date-parts":[["2023",8,23]]}}}],"schema":"https://github.com/citation-style-language/schema/raw/master/csl-citation.json"} </w:instrText>
       </w:r>
       <w:r>
         <w:fldChar w:fldCharType="separate"/>
       </w:r>
       <w:r>
-        <w:t>(MUI, 2023)</w:t>
+        <w:t>(MUI, 2023a)</w:t>
       </w:r>
       <w:r>
         <w:fldChar w:fldCharType="end"/>
@@ -4851,15 +5873,18 @@
       <w:pPr>
         <w:pStyle w:val="2"/>
       </w:pPr>
+      <w:bookmarkStart w:id="13" w:name="_Toc144060617"/>
       <w:r>
         <w:lastRenderedPageBreak/>
         <w:t>User Interface</w:t>
       </w:r>
+      <w:bookmarkEnd w:id="13"/>
     </w:p>
     <w:p>
       <w:pPr>
         <w:pStyle w:val="3"/>
       </w:pPr>
+      <w:bookmarkStart w:id="14" w:name="_Toc144060618"/>
       <w:r>
         <w:t>Colour</w:t>
       </w:r>
@@ -4872,6 +5897,7 @@
       <w:r>
         <w:t xml:space="preserve"> and Style</w:t>
       </w:r>
+      <w:bookmarkEnd w:id="14"/>
     </w:p>
     <w:p>
       <w:r>
@@ -5027,9 +6053,11 @@
       <w:pPr>
         <w:pStyle w:val="3"/>
       </w:pPr>
+      <w:bookmarkStart w:id="15" w:name="_Toc144060619"/>
       <w:r>
         <w:t>Components and Pages</w:t>
       </w:r>
+      <w:bookmarkEnd w:id="15"/>
     </w:p>
     <w:p>
       <w:r>
@@ -5126,12 +6154,7 @@
         <w:t xml:space="preserve"> showcases</w:t>
       </w:r>
       <w:r>
-        <w:t xml:space="preserve"> statistics for both study and review items, providing users with a clear insight into their learning progress. Additionally, a structured course is presented for demonstration purposes, enabling users to enrol and automatically generate default study it</w:t>
-      </w:r>
-      <w:bookmarkStart w:id="10" w:name="_GoBack"/>
-      <w:bookmarkEnd w:id="10"/>
-      <w:r>
-        <w:t>ems.</w:t>
+        <w:t xml:space="preserve"> statistics for both study and review items, providing users with a clear insight into their learning progress. Additionally, a structured course is presented for demonstration purposes, enabling users to enrol and automatically generate default study items.</w:t>
       </w:r>
     </w:p>
     <w:p>
@@ -5962,6 +6985,7 @@
           <w:lang w:val="en-US"/>
         </w:rPr>
       </w:pPr>
+      <w:bookmarkStart w:id="16" w:name="_Toc144060620"/>
       <w:r>
         <w:rPr>
           <w:lang w:val="en-US"/>
@@ -5974,6 +6998,7 @@
         </w:rPr>
         <w:t>Design</w:t>
       </w:r>
+      <w:bookmarkEnd w:id="16"/>
     </w:p>
     <w:p>
       <w:pPr>
@@ -6234,17 +7259,21 @@
       <w:pPr>
         <w:pStyle w:val="2"/>
       </w:pPr>
+      <w:bookmarkStart w:id="17" w:name="_Toc144060621"/>
       <w:r>
         <w:t>Function Implementation</w:t>
       </w:r>
+      <w:bookmarkEnd w:id="17"/>
     </w:p>
     <w:p>
       <w:pPr>
         <w:pStyle w:val="3"/>
       </w:pPr>
+      <w:bookmarkStart w:id="18" w:name="_Toc144060622"/>
       <w:r>
         <w:t>Structured Learning Courses</w:t>
       </w:r>
+      <w:bookmarkEnd w:id="18"/>
     </w:p>
     <w:p>
       <w:pPr>
@@ -6293,9 +7322,11 @@
       <w:pPr>
         <w:pStyle w:val="3"/>
       </w:pPr>
+      <w:bookmarkStart w:id="19" w:name="_Toc144060623"/>
       <w:r>
         <w:t>Study Plan System</w:t>
       </w:r>
+      <w:bookmarkEnd w:id="19"/>
     </w:p>
     <w:p>
       <w:r>
@@ -6346,16 +7377,13 @@
     </w:p>
     <w:p>
       <w:pPr>
-        <w:rPr>
-          <w:b/>
-        </w:rPr>
-      </w:pPr>
-      <w:r>
-        <w:rPr>
-          <w:b/>
-        </w:rPr>
+        <w:pStyle w:val="3"/>
+      </w:pPr>
+      <w:bookmarkStart w:id="20" w:name="_Toc144060624"/>
+      <w:r>
         <w:t>Review System with Spaced Repetition Strategy</w:t>
       </w:r>
+      <w:bookmarkEnd w:id="20"/>
     </w:p>
     <w:p>
       <w:r>
@@ -6449,9 +7477,11 @@
       <w:pPr>
         <w:pStyle w:val="3"/>
       </w:pPr>
+      <w:bookmarkStart w:id="21" w:name="_Toc144060625"/>
       <w:r>
         <w:t>Chatbot</w:t>
       </w:r>
+      <w:bookmarkEnd w:id="21"/>
     </w:p>
     <w:p>
       <w:pPr>
@@ -7730,6 +8760,11 @@
             <w:tcW w:w="8516" w:type="dxa"/>
           </w:tcPr>
           <w:p>
+            <w:pPr>
+              <w:rPr>
+                <w:lang w:val="en-US"/>
+              </w:rPr>
+            </w:pPr>
             <w:r>
               <w:t xml:space="preserve">Initial prompt: </w:t>
             </w:r>
@@ -7737,13 +8772,19 @@
               <w:rPr>
                 <w:lang w:val="en-US"/>
               </w:rPr>
-              <w:t>"You are a helpful and encouraging assistant, who teaches English as a Second Language in an interesting way. The user is learning English. You can provide useful learning tips and correct the user's mistake."</w:t>
+              <w:t>"</w:t>
             </w:r>
             <w:r>
               <w:rPr>
                 <w:lang w:val="en-US"/>
               </w:rPr>
-              <w:t xml:space="preserve"> </w:t>
+              <w:t>Hi, how can I assist you with learning English vocabulary today? Please give me a word or phrase you want to learn.</w:t>
+            </w:r>
+            <w:r>
+              <w:rPr>
+                <w:lang w:val="en-US"/>
+              </w:rPr>
+              <w:t xml:space="preserve"> "</w:t>
             </w:r>
           </w:p>
         </w:tc>
@@ -7899,26 +8940,26 @@
         <w:rPr>
           <w:lang w:val="en-US"/>
         </w:rPr>
-        <w:t xml:space="preserve">, </w:t>
+        <w:t xml:space="preserve">, is </w:t>
       </w:r>
       <w:r>
         <w:rPr>
           <w:lang w:val="en-US"/>
         </w:rPr>
+        <w:t xml:space="preserve">integrated </w:t>
+      </w:r>
+      <w:r>
+        <w:rPr>
+          <w:lang w:val="en-US"/>
+        </w:rPr>
+        <w:t xml:space="preserve">into a new message array and transmitted to the OpenAI API for a </w:t>
+      </w:r>
+      <w:r>
+        <w:rPr>
+          <w:lang w:val="en-US"/>
+        </w:rPr>
         <w:lastRenderedPageBreak/>
-        <w:t xml:space="preserve">is </w:t>
-      </w:r>
-      <w:r>
-        <w:rPr>
-          <w:lang w:val="en-US"/>
-        </w:rPr>
-        <w:t xml:space="preserve">integrated </w:t>
-      </w:r>
-      <w:r>
-        <w:rPr>
-          <w:lang w:val="en-US"/>
-        </w:rPr>
-        <w:t xml:space="preserve">into a new message array and transmitted to the OpenAI API for a response. This response, along with token data, is recorded in the database under the "assistant" </w:t>
+        <w:t xml:space="preserve">response. This response, along with token data, is recorded in the database under the "assistant" </w:t>
       </w:r>
       <w:r>
         <w:rPr>
@@ -8410,141 +9451,664 @@
       <w:pPr>
         <w:pStyle w:val="3"/>
       </w:pPr>
+      <w:bookmarkStart w:id="22" w:name="_Toc144060626"/>
+      <w:r>
+        <w:t>Security and Authentication</w:t>
+      </w:r>
+      <w:bookmarkEnd w:id="22"/>
+    </w:p>
+    <w:p>
+      <w:r>
+        <w:t xml:space="preserve">To ensure the user security and authentication, this application </w:t>
+      </w:r>
+      <w:r>
+        <w:t>use the bcrypt package. This involves salting each password 10 times and then hashing it to ensure its protection against potential breaches.</w:t>
+      </w:r>
+      <w:r>
+        <w:t xml:space="preserve"> </w:t>
+      </w:r>
+    </w:p>
+    <w:p>
       <w:r>
         <w:lastRenderedPageBreak/>
-        <w:t>Security and Authentication</w:t>
-      </w:r>
-    </w:p>
-    <w:p>
-      <w:r>
-        <w:t xml:space="preserve">To ensure the user security and authentication, this application </w:t>
-      </w:r>
-      <w:r>
-        <w:t>use the bcrypt package. This involves salting each password 10 times and then hashing it to ensure its protection against potential breaches.</w:t>
+        <w:t xml:space="preserve">Upon successful login, </w:t>
+      </w:r>
+      <w:r>
+        <w:t>the</w:t>
+      </w:r>
+      <w:r>
+        <w:t xml:space="preserve"> system generates a JSON Web Tokens (JWT)</w:t>
+      </w:r>
+      <w:r>
+        <w:t xml:space="preserve"> for authentication. This token</w:t>
+      </w:r>
+      <w:r>
+        <w:t xml:space="preserve"> remains valid for 24 hours.</w:t>
       </w:r>
       <w:r>
         <w:t xml:space="preserve"> </w:t>
       </w:r>
-    </w:p>
-    <w:p>
-      <w:r>
-        <w:t xml:space="preserve">Upon successful login, </w:t>
-      </w:r>
-      <w:r>
-        <w:t>the</w:t>
-      </w:r>
-      <w:r>
-        <w:t xml:space="preserve"> system generates a JSON Web Tokens (JWT)</w:t>
-      </w:r>
-      <w:r>
-        <w:t xml:space="preserve"> for authentication. This token</w:t>
-      </w:r>
-      <w:r>
-        <w:t xml:space="preserve"> remains valid for 24 hours.</w:t>
+      <w:r>
+        <w:t>This token is then dispatched to the frontend encapsulated within a cookie. This methodology guarantees both security and seamless user experience.</w:t>
+      </w:r>
+    </w:p>
+    <w:p>
+      <w:r>
+        <w:t xml:space="preserve">For every subsequent interaction between the frontend and backend post-login, the frontend forwards the token to the backend. This token </w:t>
+      </w:r>
+      <w:r>
+        <w:t>is verified</w:t>
+      </w:r>
+      <w:r>
+        <w:t xml:space="preserve"> at the backend. Upon successful decoding, the backend retrieves the user ID</w:t>
+      </w:r>
+      <w:r>
+        <w:t xml:space="preserve"> for further operation. This arrangement ensures</w:t>
+      </w:r>
+      <w:r>
+        <w:t xml:space="preserve"> that every transaction or request is both legitimate and secure.</w:t>
+      </w:r>
+    </w:p>
+    <w:p>
+      <w:pPr>
+        <w:pStyle w:val="3"/>
+      </w:pPr>
+      <w:bookmarkStart w:id="23" w:name="_Toc144060627"/>
+      <w:r>
+        <w:t>User Experie</w:t>
+      </w:r>
+      <w:r>
+        <w:t>nce and Error</w:t>
+      </w:r>
+      <w:r>
+        <w:t xml:space="preserve"> Handling</w:t>
+      </w:r>
+      <w:bookmarkEnd w:id="23"/>
+    </w:p>
+    <w:p>
+      <w:r>
+        <w:t xml:space="preserve">Visibility of system status, error prevention and guidance for handling error are the </w:t>
+      </w:r>
+      <w:r>
+        <w:t>foundational</w:t>
+      </w:r>
+      <w:r>
+        <w:t xml:space="preserve"> principle</w:t>
+      </w:r>
+      <w:r>
+        <w:t>s</w:t>
+      </w:r>
+      <w:r>
+        <w:t xml:space="preserve"> for</w:t>
+      </w:r>
+      <w:r>
+        <w:t xml:space="preserve"> interactive application design</w:t>
       </w:r>
       <w:r>
         <w:t xml:space="preserve"> </w:t>
       </w:r>
       <w:r>
-        <w:t>This token is then dispatched to the frontend encapsulated within a cookie. This methodology guarantees both security and seamless user experience.</w:t>
-      </w:r>
-    </w:p>
-    <w:p>
-      <w:r>
-        <w:t xml:space="preserve">For every subsequent interaction between the frontend and backend post-login, the frontend forwards the token to the backend. This token </w:t>
-      </w:r>
-      <w:r>
-        <w:t>is verified</w:t>
-      </w:r>
-      <w:r>
-        <w:t xml:space="preserve"> at the backend. Upon successful decoding, the backend retrieves the user ID</w:t>
-      </w:r>
-      <w:r>
-        <w:t xml:space="preserve"> for further operation. This arrangement ensures</w:t>
-      </w:r>
-      <w:r>
-        <w:t xml:space="preserve"> that every transaction or request is both legitimate and secure.</w:t>
-      </w:r>
-    </w:p>
-    <w:p>
-      <w:pPr>
-        <w:pStyle w:val="3"/>
-      </w:pPr>
-      <w:r>
-        <w:t>User Experie</w:t>
-      </w:r>
-      <w:r>
-        <w:t>nce and Error</w:t>
-      </w:r>
-      <w:r>
-        <w:t xml:space="preserve"> Handling</w:t>
-      </w:r>
-    </w:p>
-    <w:p>
-      <w:r>
-        <w:t>Loading state</w:t>
-      </w:r>
-    </w:p>
-    <w:p>
-      <w:r>
-        <w:t>Tooltip</w:t>
-      </w:r>
-    </w:p>
-    <w:p>
-      <w:r>
-        <w:t>Validation</w:t>
-      </w:r>
-    </w:p>
-    <w:p>
-      <w:r>
-        <w:t>Error handling</w:t>
-      </w:r>
+        <w:fldChar w:fldCharType="begin"/>
+      </w:r>
+      <w:r>
+        <w:instrText xml:space="preserve"> ADDIN ZOTERO_ITEM CSL_CITATION {"citationID":"cjmV1fG6","properties":{"formattedCitation":"(Jakob, 2020)","plainCitation":"(Jakob, 2020)","noteIndex":0},"citationItems":[{"id":247,"uris":["http://zotero.org/users/12186833/items/KSFFZ3BP"],"itemData":{"id":247,"type":"webpage","abstract":"Jakob Nielsen's 10 general principles for interaction design. They are called \"heuristics\" because they are broad rules of thumb and not specific usability guidelines.","container-title":"Nielsen Norman Group","language":"en","title":"10 Usability Heuristics for User Interface Design","URL":"https://www.nngroup.com/articles/ten-usability-heuristics/","author":[{"family":"Jakob","given":"Nielsen"}],"accessed":{"date-parts":[["2023",8,27]]},"issued":{"date-parts":[["2020",11,15]]}}}],"schema":"https://github.com/citation-style-language/schema/raw/master/csl-citation.json"} </w:instrText>
+      </w:r>
+      <w:r>
+        <w:fldChar w:fldCharType="separate"/>
+      </w:r>
+      <w:r>
+        <w:t>(Jakob, 2020)</w:t>
+      </w:r>
+      <w:r>
+        <w:fldChar w:fldCharType="end"/>
+      </w:r>
+      <w:r>
+        <w:t xml:space="preserve">. </w:t>
+      </w:r>
+      <w:r>
+        <w:t>This application adheres to these h</w:t>
+      </w:r>
+      <w:r>
+        <w:t>euristics to ensure good user experiences</w:t>
+      </w:r>
+      <w:r>
+        <w:t>.</w:t>
+      </w:r>
+      <w:r>
+        <w:t xml:space="preserve"> </w:t>
+      </w:r>
+      <w:r>
+        <w:t xml:space="preserve">Key implementations concerning these principles are </w:t>
+      </w:r>
+      <w:r>
+        <w:t>elaborated</w:t>
+      </w:r>
+      <w:r>
+        <w:t xml:space="preserve"> below, with visual demonstrations available in Appendix F. </w:t>
+      </w:r>
+    </w:p>
+    <w:p>
+      <w:r>
+        <w:t>As this application involve</w:t>
+      </w:r>
+      <w:r>
+        <w:t>s</w:t>
+      </w:r>
+      <w:r>
+        <w:t xml:space="preserve"> interaction with external API service, users </w:t>
+      </w:r>
+      <w:r>
+        <w:t>may frequently</w:t>
+      </w:r>
+      <w:r>
+        <w:t xml:space="preserve"> wait for the response from these API service</w:t>
+      </w:r>
+      <w:r>
+        <w:t>s</w:t>
+      </w:r>
+      <w:r>
+        <w:t xml:space="preserve">. </w:t>
+      </w:r>
+      <w:r>
+        <w:t xml:space="preserve">Recognizing the importance of </w:t>
+      </w:r>
+      <w:r>
+        <w:t>communication during these waiting perio</w:t>
+      </w:r>
+      <w:r>
+        <w:t xml:space="preserve">ds, the application should manage the </w:t>
+      </w:r>
+      <w:r>
+        <w:t>load</w:t>
+      </w:r>
+      <w:r>
+        <w:t>ing state and provide</w:t>
+      </w:r>
+      <w:r>
+        <w:t xml:space="preserve"> users with unambiguous indi</w:t>
+      </w:r>
+      <w:r>
+        <w:t>cators regarding system status</w:t>
+      </w:r>
+      <w:r>
+        <w:t xml:space="preserve">. </w:t>
+      </w:r>
+      <w:r>
+        <w:t>To achieve this, t</w:t>
+      </w:r>
+      <w:r>
+        <w:t>he frontend</w:t>
+      </w:r>
+      <w:r>
+        <w:t xml:space="preserve"> use</w:t>
+      </w:r>
+      <w:r>
+        <w:t>s</w:t>
+      </w:r>
+      <w:r>
+        <w:t xml:space="preserve"> a set</w:t>
+      </w:r>
+      <w:r>
+        <w:t xml:space="preserve"> of state hook</w:t>
+      </w:r>
+      <w:r>
+        <w:t xml:space="preserve">s </w:t>
+      </w:r>
+      <w:r>
+        <w:t xml:space="preserve">to monitor </w:t>
+      </w:r>
+      <w:r>
+        <w:t xml:space="preserve">and reflect </w:t>
+      </w:r>
+      <w:r>
+        <w:t>the loading</w:t>
+      </w:r>
+      <w:r>
+        <w:t xml:space="preserve"> status</w:t>
+      </w:r>
+      <w:r>
+        <w:t xml:space="preserve">. </w:t>
+      </w:r>
+      <w:r>
+        <w:t>When the loading state is triggered</w:t>
+      </w:r>
+      <w:r>
+        <w:t xml:space="preserve">, </w:t>
+      </w:r>
+      <w:r>
+        <w:t xml:space="preserve">distinct icons are dynamically presented to the user, signifying both the </w:t>
+      </w:r>
+      <w:r>
+        <w:t>start and end</w:t>
+      </w:r>
+      <w:r>
+        <w:t xml:space="preserve"> of the loading process.</w:t>
+      </w:r>
+    </w:p>
+    <w:p>
+      <w:pPr>
+        <w:rPr>
+          <w:lang w:val="en-US"/>
+        </w:rPr>
+      </w:pPr>
+      <w:r>
+        <w:t xml:space="preserve"> As the application adopt</w:t>
+      </w:r>
+      <w:r>
+        <w:t>s</w:t>
+      </w:r>
+      <w:r>
+        <w:t xml:space="preserve"> the </w:t>
+      </w:r>
+      <w:r>
+        <w:t>minimalist design</w:t>
+      </w:r>
+      <w:r>
+        <w:t xml:space="preserve"> principle</w:t>
+      </w:r>
+      <w:r>
+        <w:t xml:space="preserve"> and reduces unnecessary disrupts for users</w:t>
+      </w:r>
+      <w:r>
+        <w:t>, some</w:t>
+      </w:r>
+      <w:r>
+        <w:t xml:space="preserve"> button</w:t>
+      </w:r>
+      <w:r>
+        <w:t>s</w:t>
+      </w:r>
+      <w:r>
+        <w:t xml:space="preserve"> are presented</w:t>
+      </w:r>
+      <w:r>
+        <w:t xml:space="preserve"> without</w:t>
+      </w:r>
+      <w:r>
+        <w:t xml:space="preserve"> any explicit explanation. However, </w:t>
+      </w:r>
+      <w:r>
+        <w:t>to pre</w:t>
+      </w:r>
+      <w:r>
+        <w:t>vent</w:t>
+      </w:r>
+      <w:r>
+        <w:t xml:space="preserve"> potential user confusion, </w:t>
+      </w:r>
+      <w:r>
+        <w:t>hovering</w:t>
+      </w:r>
+      <w:r>
+        <w:t xml:space="preserve"> over these buttons activates a tooltip.</w:t>
+      </w:r>
+      <w:r>
+        <w:t xml:space="preserve"> </w:t>
+      </w:r>
+      <w:r>
+        <w:t xml:space="preserve">This </w:t>
+      </w:r>
+      <w:r>
+        <w:t>concise textual description helps</w:t>
+      </w:r>
+      <w:r>
+        <w:t xml:space="preserve"> users </w:t>
+      </w:r>
+      <w:r>
+        <w:t xml:space="preserve">understand </w:t>
+      </w:r>
+      <w:r>
+        <w:t>the button's func</w:t>
+      </w:r>
+      <w:r>
+        <w:t>tionality and avoid misunderstanding.</w:t>
+      </w:r>
+    </w:p>
+    <w:p>
+      <w:r>
+        <w:t>User</w:t>
+      </w:r>
+      <w:r>
+        <w:t xml:space="preserve"> </w:t>
+      </w:r>
+      <w:r>
+        <w:t>data entry, another vital part of this application, requires validation procedure to mitigate input errors</w:t>
+      </w:r>
+      <w:r>
+        <w:t xml:space="preserve">. </w:t>
+      </w:r>
+      <w:r>
+        <w:t>To facilitate this, t</w:t>
+      </w:r>
+      <w:r>
+        <w:t xml:space="preserve">he frontend </w:t>
+      </w:r>
+      <w:r>
+        <w:t>uses</w:t>
+      </w:r>
+      <w:r>
+        <w:t xml:space="preserve"> the react-hook-form library to manage form creation and validation. When the user input invalid data, the</w:t>
+      </w:r>
+      <w:r>
+        <w:t xml:space="preserve"> form shows hint message which</w:t>
+      </w:r>
+      <w:r>
+        <w:t xml:space="preserve"> assist</w:t>
+      </w:r>
+      <w:r>
+        <w:t>s</w:t>
+      </w:r>
+      <w:r>
+        <w:t xml:space="preserve"> the </w:t>
+      </w:r>
+      <w:r>
+        <w:t>user to deal with error.</w:t>
+      </w:r>
+    </w:p>
+    <w:p>
+      <w:r>
+        <w:t xml:space="preserve">Furthermore, </w:t>
+      </w:r>
+      <w:r>
+        <w:t>Moreover, the application employs the "try-catch" methodology in both fro</w:t>
+      </w:r>
+      <w:r>
+        <w:t>ntend and backend frameworks for error management</w:t>
+      </w:r>
+      <w:r>
+        <w:t>.</w:t>
+      </w:r>
+      <w:r>
+        <w:t xml:space="preserve"> If error happens</w:t>
+      </w:r>
+      <w:r>
+        <w:t>, an informative error message is rendered on the frontend via a snack bar positioned at the screen's lower-left.</w:t>
+      </w:r>
+      <w:r>
+        <w:t xml:space="preserve"> </w:t>
+      </w:r>
+      <w:r>
+        <w:t xml:space="preserve">The user will be informed </w:t>
+      </w:r>
+      <w:r>
+        <w:t>the reason of the error from user’s</w:t>
+      </w:r>
+      <w:r>
+        <w:t xml:space="preserve"> perspectiv</w:t>
+      </w:r>
+      <w:r>
+        <w:t>e and possible solution for recovering from error.</w:t>
+      </w:r>
+      <w:r>
+        <w:t xml:space="preserve"> </w:t>
+      </w:r>
+      <w:r>
+        <w:t>Moreover, f</w:t>
+      </w:r>
+      <w:r>
+        <w:t xml:space="preserve">or </w:t>
+      </w:r>
+      <w:r>
+        <w:t>critical</w:t>
+      </w:r>
+      <w:r>
+        <w:t xml:space="preserve"> </w:t>
+      </w:r>
+      <w:r>
+        <w:t>operation, this snack bar will also be shown as a hint message for</w:t>
+      </w:r>
+      <w:r>
+        <w:t xml:space="preserve"> successful </w:t>
+      </w:r>
+      <w:r>
+        <w:t>outcome, which help</w:t>
+      </w:r>
+      <w:r>
+        <w:t xml:space="preserve"> the user know the </w:t>
+      </w:r>
+      <w:r>
+        <w:t>potential result</w:t>
+      </w:r>
+      <w:r>
+        <w:t>.</w:t>
+      </w:r>
+      <w:r>
+        <w:br w:type="page"/>
+      </w:r>
+    </w:p>
+    <w:p/>
+    <w:p>
+      <w:pPr>
+        <w:pStyle w:val="1"/>
+      </w:pPr>
+      <w:bookmarkStart w:id="24" w:name="_Toc144060628"/>
+      <w:r>
+        <w:t>Testing and Evaluation</w:t>
+      </w:r>
+      <w:bookmarkEnd w:id="24"/>
     </w:p>
     <w:p>
       <w:pPr>
         <w:pStyle w:val="2"/>
       </w:pPr>
       <w:r>
+        <w:t>Unit Test</w:t>
+      </w:r>
+      <w:r>
+        <w:t>ing</w:t>
+      </w:r>
+    </w:p>
+    <w:p>
+      <w:r>
+        <w:t>Unit tests</w:t>
+      </w:r>
+      <w:r>
+        <w:t xml:space="preserve"> involves testing individual units of code in </w:t>
+      </w:r>
+      <w:r>
+        <w:t xml:space="preserve">isolation to ensure they behave </w:t>
+      </w:r>
+      <w:r>
+        <w:t>as expected</w:t>
+      </w:r>
+      <w:r>
+        <w:t>.</w:t>
+      </w:r>
+      <w:r>
+        <w:t xml:space="preserve"> In the context of </w:t>
+      </w:r>
+      <w:r>
+        <w:t>this</w:t>
+      </w:r>
+      <w:r>
+        <w:t xml:space="preserve"> web application, the frontend (React) and the backend (Node.js) represent distinct units of the system and should be tested separately.</w:t>
+      </w:r>
+    </w:p>
+    <w:p>
+      <w:r>
+        <w:t xml:space="preserve">For the React, it is usually recommended to use Jest, a popular JavaScript testing framework, and </w:t>
+      </w:r>
+      <w:r>
+        <w:t>React Testing Library</w:t>
+      </w:r>
+      <w:r>
+        <w:t>,</w:t>
+      </w:r>
+      <w:r>
+        <w:t xml:space="preserve"> which f</w:t>
+      </w:r>
+      <w:r>
+        <w:t>acilitates React component testing.</w:t>
+      </w:r>
+      <w:r>
+        <w:t xml:space="preserve"> However, as this application use MUI library component, it i</w:t>
+      </w:r>
+      <w:r>
+        <w:t>s ge</w:t>
+      </w:r>
+      <w:r>
+        <w:t>nerally recommended to test the</w:t>
+      </w:r>
+      <w:r>
+        <w:t xml:space="preserve"> application without tying the t</w:t>
+      </w:r>
+      <w:r>
+        <w:t xml:space="preserve">ests too closely to Material UI </w:t>
+      </w:r>
+      <w:r>
+        <w:fldChar w:fldCharType="begin"/>
+      </w:r>
+      <w:r>
+        <w:instrText xml:space="preserve"> ADDIN ZOTERO_ITEM CSL_CITATION {"citationID":"kokHvgFY","properties":{"formattedCitation":"(MUI, 2023b)","plainCitation":"(MUI, 2023b)","noteIndex":0},"citationItems":[{"id":249,"uris":["http://zotero.org/users/12186833/items/JWX5Z4UM"],"itemData":{"id":249,"type":"webpage","abstract":"Write tests to prevent regressions and write better code.","language":"en","title":"Testing - Material UI","URL":"https://mui.com/material-ui/guides/testing/","author":[{"family":"MUI","given":""}],"accessed":{"date-parts":[["2023",8,27]]},"issued":{"date-parts":[["2023",8,27]]}}}],"schema":"https://github.com/citation-style-language/schema/raw/master/csl-citation.json"} </w:instrText>
+      </w:r>
+      <w:r>
+        <w:fldChar w:fldCharType="separate"/>
+      </w:r>
+      <w:r>
+        <w:t>(MUI, 2023b)</w:t>
+      </w:r>
+      <w:r>
+        <w:fldChar w:fldCharType="end"/>
+      </w:r>
+      <w:r>
+        <w:t xml:space="preserve">. Furthermore, </w:t>
+      </w:r>
+      <w:r>
+        <w:t>s</w:t>
+      </w:r>
+      <w:r>
+        <w:t>ince the web application has less than 10 page</w:t>
+      </w:r>
+      <w:r>
+        <w:t xml:space="preserve">s, it was deemed unnecessary to </w:t>
+      </w:r>
+      <w:r>
+        <w:t>write frontend testing, this could be done manu</w:t>
+      </w:r>
+      <w:r>
+        <w:t xml:space="preserve">ally. </w:t>
+      </w:r>
+      <w:r>
+        <w:t xml:space="preserve">However, it would be good </w:t>
+      </w:r>
+      <w:r>
+        <w:t>practice to write these in the future to allow qu</w:t>
+      </w:r>
+      <w:r>
+        <w:t xml:space="preserve">ick and thorough testing of all </w:t>
+      </w:r>
+      <w:r>
+        <w:t>aspects of the application, especially if new functionality and pages are added.</w:t>
+      </w:r>
+    </w:p>
+    <w:p>
+      <w:r>
+        <w:t xml:space="preserve">For the Node and Express.js, the recommended resting tool is Jest and </w:t>
+      </w:r>
+      <w:r>
+        <w:t>Supertest</w:t>
+      </w:r>
+      <w:r>
+        <w:t>, a</w:t>
+      </w:r>
+      <w:r>
+        <w:t xml:space="preserve"> library for testing Node.js HTTP servers.</w:t>
+      </w:r>
+    </w:p>
+    <w:p/>
+    <w:p>
+      <w:r>
+        <w:t xml:space="preserve">However, it would be good </w:t>
+      </w:r>
+      <w:r>
+        <w:t>practice to write these in the future to allow qu</w:t>
+      </w:r>
+      <w:r>
+        <w:t xml:space="preserve">ick and thorough testing of all </w:t>
+      </w:r>
+      <w:r>
+        <w:t>aspects of the application, especially if new fun</w:t>
+      </w:r>
+      <w:r>
+        <w:t xml:space="preserve">ctionality and pages are added. </w:t>
+      </w:r>
+      <w:r>
+        <w:t>Additionally, coverage tests could be added to e</w:t>
+      </w:r>
+      <w:r>
+        <w:t xml:space="preserve">nsure the breadth of testing is </w:t>
+      </w:r>
+      <w:r>
+        <w:t>sufficient</w:t>
+      </w:r>
+      <w:r>
+        <w:t>.</w:t>
+      </w:r>
+    </w:p>
+    <w:p/>
+    <w:p>
+      <w:pPr>
+        <w:pStyle w:val="2"/>
+      </w:pPr>
+      <w:r>
+        <w:t>Manual Test</w:t>
+      </w:r>
+    </w:p>
+    <w:p>
+      <w:r>
+        <w:t>Manual test content</w:t>
+      </w:r>
+    </w:p>
+    <w:p>
+      <w:pPr>
+        <w:pStyle w:val="2"/>
+      </w:pPr>
+      <w:r>
+        <w:t>User Test</w:t>
+      </w:r>
+    </w:p>
+    <w:p>
+      <w:r>
+        <w:t>User Test content</w:t>
+      </w:r>
+    </w:p>
+    <w:p>
+      <w:pPr>
+        <w:pStyle w:val="2"/>
+      </w:pPr>
+      <w:r>
+        <w:t>Evaluation</w:t>
+      </w:r>
+    </w:p>
+    <w:p>
+      <w:pPr>
+        <w:pStyle w:val="1"/>
+        <w:numPr>
+          <w:ilvl w:val="0"/>
+          <w:numId w:val="0"/>
+        </w:numPr>
+        <w:ind w:left="431"/>
+      </w:pPr>
+      <w:r>
         <w:br w:type="page"/>
       </w:r>
-    </w:p>
-    <w:p>
-      <w:pPr>
-        <w:rPr>
-          <w:rFonts w:eastAsiaTheme="majorEastAsia" w:cstheme="majorBidi"/>
-          <w:sz w:val="32"/>
-          <w:szCs w:val="32"/>
-        </w:rPr>
-      </w:pPr>
-    </w:p>
-    <w:p>
-      <w:pPr>
-        <w:pStyle w:val="1"/>
-      </w:pPr>
-      <w:bookmarkStart w:id="11" w:name="_Toc143389596"/>
-      <w:r>
-        <w:t>Testing and Evaluation</w:t>
-      </w:r>
-      <w:bookmarkEnd w:id="11"/>
-    </w:p>
-    <w:p>
-      <w:r>
-        <w:t>Show how you plan to organise your work, identifying intermediate deliverables and dates.</w:t>
-      </w:r>
-    </w:p>
-    <w:p>
-      <w:pPr>
-        <w:pStyle w:val="1"/>
-      </w:pPr>
-      <w:r>
-        <w:br w:type="page"/>
-      </w:r>
-      <w:bookmarkStart w:id="12" w:name="_Toc143389597"/>
+      <w:bookmarkStart w:id="25" w:name="_Toc144060629"/>
       <w:r>
         <w:lastRenderedPageBreak/>
         <w:t>Conclusion</w:t>
       </w:r>
-      <w:bookmarkEnd w:id="12"/>
+      <w:bookmarkEnd w:id="25"/>
+    </w:p>
+    <w:p/>
+    <w:p/>
+    <w:p>
+      <w:r>
+        <w:t xml:space="preserve">1.GPT and English learning: response time, voice template, </w:t>
+      </w:r>
+    </w:p>
+    <w:p>
+      <w:bookmarkStart w:id="26" w:name="_GoBack"/>
+      <w:bookmarkEnd w:id="26"/>
     </w:p>
     <w:p>
       <w:pPr>
@@ -8630,7 +10194,7 @@
       <w:pPr>
         <w:pStyle w:val="6"/>
       </w:pPr>
-      <w:bookmarkStart w:id="13" w:name="_Toc143389598"/>
+      <w:bookmarkStart w:id="27" w:name="_Toc144060630"/>
       <w:r>
         <w:lastRenderedPageBreak/>
         <w:t xml:space="preserve">&lt;Name of </w:t>
@@ -8641,7 +10205,7 @@
       <w:r>
         <w:t>&gt;</w:t>
       </w:r>
-      <w:bookmarkEnd w:id="13"/>
+      <w:bookmarkEnd w:id="27"/>
     </w:p>
     <w:p>
       <w:pPr>
@@ -8672,12 +10236,12 @@
       <w:pPr>
         <w:pStyle w:val="6"/>
       </w:pPr>
-      <w:bookmarkStart w:id="14" w:name="_Toc143389599"/>
+      <w:bookmarkStart w:id="28" w:name="_Toc144060631"/>
       <w:r>
         <w:lastRenderedPageBreak/>
         <w:t>&lt;Another appendix&gt;</w:t>
       </w:r>
-      <w:bookmarkEnd w:id="14"/>
+      <w:bookmarkEnd w:id="28"/>
     </w:p>
     <w:p>
       <w:pPr>
@@ -8820,7 +10384,7 @@
         <w:rStyle w:val="aa"/>
         <w:noProof/>
       </w:rPr>
-      <w:t>12</w:t>
+      <w:t>23</w:t>
     </w:r>
     <w:r>
       <w:rPr>
@@ -14371,7 +15935,7 @@
 </file>
 
 <file path=customXml/itemProps1.xml><?xml version="1.0" encoding="utf-8"?>
-<ds:datastoreItem xmlns:ds="http://schemas.openxmlformats.org/officeDocument/2006/customXml" ds:itemID="{B677EE88-2D3E-48FE-A631-1F0C7822B6B1}">
+<ds:datastoreItem xmlns:ds="http://schemas.openxmlformats.org/officeDocument/2006/customXml" ds:itemID="{8D8B289E-5F20-4EC5-91AE-0A0DD194AFAE}">
   <ds:schemaRefs>
     <ds:schemaRef ds:uri="http://schemas.openxmlformats.org/officeDocument/2006/bibliography"/>
   </ds:schemaRefs>

</xml_diff>